<commit_message>
Report is updated, datasheets are added
</commit_message>
<xml_diff>
--- a/Simulation Report- Jan01.docx
+++ b/Simulation Report- Jan01.docx
@@ -15,6 +15,52 @@
             <wp:extent cx="1905000" cy="1905000"/>
             <wp:effectExtent l="0" t="0" r="0" b="0"/>
             <wp:docPr id="2005009925" name="Resim 2005009925"/>
+            <wp:cNvGraphicFramePr>
+              <a:graphicFrameLocks xmlns:a="http://schemas.openxmlformats.org/drawingml/2006/main" noChangeAspect="1"/>
+            </wp:cNvGraphicFramePr>
+            <a:graphic xmlns:a="http://schemas.openxmlformats.org/drawingml/2006/main">
+              <a:graphicData uri="http://schemas.openxmlformats.org/drawingml/2006/picture">
+                <pic:pic xmlns:pic="http://schemas.openxmlformats.org/drawingml/2006/picture">
+                  <pic:nvPicPr>
+                    <pic:cNvPr id="0" name=""/>
+                    <pic:cNvPicPr/>
+                  </pic:nvPicPr>
+                  <pic:blipFill>
+                    <a:blip r:embed="rId7">
+                      <a:extLst>
+                        <a:ext uri="{28A0092B-C50C-407E-A947-70E740481C1C}">
+                          <a14:useLocalDpi xmlns:a14="http://schemas.microsoft.com/office/drawing/2010/main" val="0"/>
+                        </a:ext>
+                      </a:extLst>
+                    </a:blip>
+                    <a:stretch>
+                      <a:fillRect/>
+                    </a:stretch>
+                  </pic:blipFill>
+                  <pic:spPr>
+                    <a:xfrm>
+                      <a:off x="0" y="0"/>
+                      <a:ext cx="1905000" cy="1905000"/>
+                    </a:xfrm>
+                    <a:prstGeom prst="rect">
+                      <a:avLst/>
+                    </a:prstGeom>
+                  </pic:spPr>
+                </pic:pic>
+              </a:graphicData>
+            </a:graphic>
+          </wp:inline>
+        </w:drawing>
+      </w:r>
+      <w:r>
+        <w:rPr>
+          <w:noProof/>
+        </w:rPr>
+        <w:drawing>
+          <wp:inline distT="0" distB="0" distL="0" distR="0" wp14:anchorId="2C79166C" wp14:editId="7FA178B6">
+            <wp:extent cx="1919323" cy="1919323"/>
+            <wp:effectExtent l="0" t="0" r="0" b="0"/>
+            <wp:docPr id="196482749" name="Resim 196482749"/>
             <wp:cNvGraphicFramePr>
               <a:graphicFrameLocks xmlns:a="http://schemas.openxmlformats.org/drawingml/2006/main" noChangeAspect="1"/>
             </wp:cNvGraphicFramePr>
@@ -40,52 +86,6 @@
                   <pic:spPr>
                     <a:xfrm>
                       <a:off x="0" y="0"/>
-                      <a:ext cx="1905000" cy="1905000"/>
-                    </a:xfrm>
-                    <a:prstGeom prst="rect">
-                      <a:avLst/>
-                    </a:prstGeom>
-                  </pic:spPr>
-                </pic:pic>
-              </a:graphicData>
-            </a:graphic>
-          </wp:inline>
-        </w:drawing>
-      </w:r>
-      <w:r>
-        <w:rPr>
-          <w:noProof/>
-        </w:rPr>
-        <w:drawing>
-          <wp:inline distT="0" distB="0" distL="0" distR="0" wp14:anchorId="2C79166C" wp14:editId="7FA178B6">
-            <wp:extent cx="1919323" cy="1919323"/>
-            <wp:effectExtent l="0" t="0" r="0" b="0"/>
-            <wp:docPr id="196482749" name="Resim 196482749"/>
-            <wp:cNvGraphicFramePr>
-              <a:graphicFrameLocks xmlns:a="http://schemas.openxmlformats.org/drawingml/2006/main" noChangeAspect="1"/>
-            </wp:cNvGraphicFramePr>
-            <a:graphic xmlns:a="http://schemas.openxmlformats.org/drawingml/2006/main">
-              <a:graphicData uri="http://schemas.openxmlformats.org/drawingml/2006/picture">
-                <pic:pic xmlns:pic="http://schemas.openxmlformats.org/drawingml/2006/picture">
-                  <pic:nvPicPr>
-                    <pic:cNvPr id="0" name=""/>
-                    <pic:cNvPicPr/>
-                  </pic:nvPicPr>
-                  <pic:blipFill>
-                    <a:blip r:embed="rId9">
-                      <a:extLst>
-                        <a:ext uri="{28A0092B-C50C-407E-A947-70E740481C1C}">
-                          <a14:useLocalDpi xmlns:a14="http://schemas.microsoft.com/office/drawing/2010/main" val="0"/>
-                        </a:ext>
-                      </a:extLst>
-                    </a:blip>
-                    <a:stretch>
-                      <a:fillRect/>
-                    </a:stretch>
-                  </pic:blipFill>
-                  <pic:spPr>
-                    <a:xfrm>
-                      <a:off x="0" y="0"/>
                       <a:ext cx="1919323" cy="1919323"/>
                     </a:xfrm>
                     <a:prstGeom prst="rect">
@@ -353,12 +353,9 @@
           <w:sz w:val="24"/>
           <w:szCs w:val="24"/>
         </w:rPr>
-        <w:t>23</w:t>
-      </w:r>
-    </w:p>
-    <w:p>
-      <w:pPr>
-        <w:jc w:val="both"/>
+        <w:t xml:space="preserve"> </w:t>
+      </w:r>
+      <w:r>
         <w:rPr>
           <w:rFonts w:ascii="Times New Roman" w:eastAsia="Times New Roman" w:hAnsi="Times New Roman" w:cs="Times New Roman"/>
           <w:b/>
@@ -366,7 +363,8 @@
           <w:sz w:val="24"/>
           <w:szCs w:val="24"/>
         </w:rPr>
-      </w:pPr>
+        <w:t>23</w:t>
+      </w:r>
       <w:r>
         <w:rPr>
           <w:rFonts w:ascii="Times New Roman" w:eastAsia="Times New Roman" w:hAnsi="Times New Roman" w:cs="Times New Roman"/>
@@ -375,33 +373,12 @@
           <w:sz w:val="24"/>
           <w:szCs w:val="24"/>
         </w:rPr>
-        <w:t>Ece İrem YAZIR</w:t>
-      </w:r>
-      <w:r>
-        <w:tab/>
-      </w:r>
-      <w:r>
-        <w:tab/>
-      </w:r>
-      <w:r>
-        <w:tab/>
-      </w:r>
-      <w:r>
-        <w:tab/>
-      </w:r>
-      <w:r>
-        <w:tab/>
-      </w:r>
-      <w:r>
-        <w:tab/>
-      </w:r>
-      <w:r>
-        <w:tab/>
-      </w:r>
-      <w:r>
-        <w:tab/>
-      </w:r>
-      <w:r>
+        <w:t>05787</w:t>
+      </w:r>
+    </w:p>
+    <w:p>
+      <w:pPr>
+        <w:jc w:val="both"/>
         <w:rPr>
           <w:rFonts w:ascii="Times New Roman" w:eastAsia="Times New Roman" w:hAnsi="Times New Roman" w:cs="Times New Roman"/>
           <w:b/>
@@ -409,7 +386,70 @@
           <w:sz w:val="24"/>
           <w:szCs w:val="24"/>
         </w:rPr>
-        <w:t xml:space="preserve">           23</w:t>
+      </w:pPr>
+      <w:r>
+        <w:rPr>
+          <w:rFonts w:ascii="Times New Roman" w:eastAsia="Times New Roman" w:hAnsi="Times New Roman" w:cs="Times New Roman"/>
+          <w:b/>
+          <w:bCs/>
+          <w:sz w:val="24"/>
+          <w:szCs w:val="24"/>
+        </w:rPr>
+        <w:t>Ece İrem YAZIR</w:t>
+      </w:r>
+      <w:r>
+        <w:tab/>
+      </w:r>
+      <w:r>
+        <w:tab/>
+      </w:r>
+      <w:r>
+        <w:tab/>
+      </w:r>
+      <w:r>
+        <w:tab/>
+      </w:r>
+      <w:r>
+        <w:tab/>
+      </w:r>
+      <w:r>
+        <w:tab/>
+      </w:r>
+      <w:r>
+        <w:tab/>
+      </w:r>
+      <w:r>
+        <w:tab/>
+      </w:r>
+      <w:r>
+        <w:rPr>
+          <w:rFonts w:ascii="Times New Roman" w:eastAsia="Times New Roman" w:hAnsi="Times New Roman" w:cs="Times New Roman"/>
+          <w:b/>
+          <w:bCs/>
+          <w:sz w:val="24"/>
+          <w:szCs w:val="24"/>
+        </w:rPr>
+        <w:t xml:space="preserve">           </w:t>
+      </w:r>
+      <w:r>
+        <w:rPr>
+          <w:rFonts w:ascii="Times New Roman" w:eastAsia="Times New Roman" w:hAnsi="Times New Roman" w:cs="Times New Roman"/>
+          <w:b/>
+          <w:bCs/>
+          <w:sz w:val="24"/>
+          <w:szCs w:val="24"/>
+        </w:rPr>
+        <w:t xml:space="preserve"> </w:t>
+      </w:r>
+      <w:r>
+        <w:rPr>
+          <w:rFonts w:ascii="Times New Roman" w:eastAsia="Times New Roman" w:hAnsi="Times New Roman" w:cs="Times New Roman"/>
+          <w:b/>
+          <w:bCs/>
+          <w:sz w:val="24"/>
+          <w:szCs w:val="24"/>
+        </w:rPr>
+        <w:t>23</w:t>
       </w:r>
     </w:p>
     <w:p>
@@ -1583,11 +1623,886 @@
     </w:p>
     <w:p>
       <w:pPr>
+        <w:jc w:val="both"/>
         <w:rPr>
           <w:rFonts w:ascii="Cambria" w:eastAsia="Cambria" w:hAnsi="Cambria" w:cs="Cambria"/>
           <w:lang w:val="en-US"/>
         </w:rPr>
       </w:pPr>
+      <w:r>
+        <w:rPr>
+          <w:rFonts w:ascii="Cambria" w:eastAsia="Cambria" w:hAnsi="Cambria" w:cs="Cambria"/>
+          <w:lang w:val="en-US"/>
+        </w:rPr>
+        <w:tab/>
+        <w:t>In this project, it is required to obtain maximum output voltage as 180V. The duty cycle is recommended to be in between 0.2 and 0.8. If it is taken as D= 0.8, required phase voltage rms for three phase diode rectifier can be calculated as follows:</w:t>
+      </w:r>
+    </w:p>
+    <w:p>
+      <w:pPr>
+        <w:jc w:val="both"/>
+        <w:rPr>
+          <w:rFonts w:ascii="Cambria" w:eastAsia="Cambria" w:hAnsi="Cambria" w:cs="Cambria"/>
+          <w:lang w:val="en-US"/>
+        </w:rPr>
+      </w:pPr>
+      <w:r>
+        <w:rPr>
+          <w:rFonts w:ascii="Cambria" w:eastAsia="Cambria" w:hAnsi="Cambria" w:cs="Cambria"/>
+          <w:lang w:val="en-US"/>
+        </w:rPr>
+        <w:t xml:space="preserve">                                        </w:t>
+      </w:r>
+      <m:oMath>
+        <m:sSub>
+          <m:sSubPr>
+            <m:ctrlPr>
+              <w:rPr>
+                <w:rFonts w:ascii="Cambria Math" w:hAnsi="Cambria Math"/>
+                <w:i/>
+                <w:lang w:val="en-US"/>
+              </w:rPr>
+            </m:ctrlPr>
+          </m:sSubPr>
+          <m:e>
+            <m:r>
+              <w:rPr>
+                <w:rFonts w:ascii="Cambria Math" w:hAnsi="Cambria Math"/>
+                <w:lang w:val="en-US"/>
+              </w:rPr>
+              <m:t>V</m:t>
+            </m:r>
+          </m:e>
+          <m:sub>
+            <m:r>
+              <w:rPr>
+                <w:rFonts w:ascii="Cambria Math" w:hAnsi="Cambria Math"/>
+                <w:lang w:val="en-US"/>
+              </w:rPr>
+              <m:t>out,buck</m:t>
+            </m:r>
+          </m:sub>
+        </m:sSub>
+        <m:r>
+          <w:rPr>
+            <w:rFonts w:ascii="Cambria Math" w:hAnsi="Cambria Math"/>
+            <w:lang w:val="en-US"/>
+          </w:rPr>
+          <m:t>=D×</m:t>
+        </m:r>
+        <m:f>
+          <m:fPr>
+            <m:ctrlPr>
+              <w:rPr>
+                <w:rFonts w:ascii="Cambria Math" w:hAnsi="Cambria Math"/>
+                <w:i/>
+                <w:lang w:val="en-US"/>
+              </w:rPr>
+            </m:ctrlPr>
+          </m:fPr>
+          <m:num>
+            <m:r>
+              <w:rPr>
+                <w:rFonts w:ascii="Cambria Math" w:hAnsi="Cambria Math"/>
+                <w:lang w:val="en-US"/>
+              </w:rPr>
+              <m:t>3</m:t>
+            </m:r>
+            <m:rad>
+              <m:radPr>
+                <m:degHide m:val="1"/>
+                <m:ctrlPr>
+                  <w:rPr>
+                    <w:rFonts w:ascii="Cambria Math" w:hAnsi="Cambria Math"/>
+                    <w:i/>
+                    <w:lang w:val="en-US"/>
+                  </w:rPr>
+                </m:ctrlPr>
+              </m:radPr>
+              <m:deg/>
+              <m:e>
+                <m:r>
+                  <w:rPr>
+                    <w:rFonts w:ascii="Cambria Math" w:hAnsi="Cambria Math"/>
+                    <w:lang w:val="en-US"/>
+                  </w:rPr>
+                  <m:t>6</m:t>
+                </m:r>
+              </m:e>
+            </m:rad>
+            <m:sSub>
+              <m:sSubPr>
+                <m:ctrlPr>
+                  <w:rPr>
+                    <w:rFonts w:ascii="Cambria Math" w:hAnsi="Cambria Math"/>
+                    <w:i/>
+                    <w:lang w:val="en-US"/>
+                  </w:rPr>
+                </m:ctrlPr>
+              </m:sSubPr>
+              <m:e>
+                <m:r>
+                  <w:rPr>
+                    <w:rFonts w:ascii="Cambria Math" w:hAnsi="Cambria Math"/>
+                    <w:lang w:val="en-US"/>
+                  </w:rPr>
+                  <m:t>V</m:t>
+                </m:r>
+              </m:e>
+              <m:sub>
+                <m:r>
+                  <w:rPr>
+                    <w:rFonts w:ascii="Cambria Math" w:hAnsi="Cambria Math"/>
+                    <w:lang w:val="en-US"/>
+                  </w:rPr>
+                  <m:t>s,rms</m:t>
+                </m:r>
+              </m:sub>
+            </m:sSub>
+          </m:num>
+          <m:den>
+            <m:r>
+              <w:rPr>
+                <w:rFonts w:ascii="Cambria Math" w:hAnsi="Cambria Math"/>
+                <w:lang w:val="en-US"/>
+              </w:rPr>
+              <m:t>π</m:t>
+            </m:r>
+          </m:den>
+        </m:f>
+        <m:r>
+          <w:rPr>
+            <w:rFonts w:ascii="Cambria Math" w:eastAsiaTheme="minorEastAsia" w:hAnsi="Cambria Math"/>
+            <w:lang w:val="en-US"/>
+          </w:rPr>
+          <m:t>=180</m:t>
+        </m:r>
+        <m:sSub>
+          <m:sSubPr>
+            <m:ctrlPr>
+              <w:rPr>
+                <w:rFonts w:ascii="Cambria Math" w:eastAsiaTheme="minorEastAsia" w:hAnsi="Cambria Math"/>
+                <w:i/>
+                <w:lang w:val="en-US"/>
+              </w:rPr>
+            </m:ctrlPr>
+          </m:sSubPr>
+          <m:e>
+            <m:r>
+              <w:rPr>
+                <w:rFonts w:ascii="Cambria Math" w:eastAsiaTheme="minorEastAsia" w:hAnsi="Cambria Math"/>
+                <w:lang w:val="en-US"/>
+              </w:rPr>
+              <m:t>V</m:t>
+            </m:r>
+          </m:e>
+          <m:sub>
+            <m:r>
+              <w:rPr>
+                <w:rFonts w:ascii="Cambria Math" w:eastAsiaTheme="minorEastAsia" w:hAnsi="Cambria Math"/>
+                <w:lang w:val="en-US"/>
+              </w:rPr>
+              <m:t>DC,max</m:t>
+            </m:r>
+          </m:sub>
+        </m:sSub>
+      </m:oMath>
+      <w:r>
+        <w:rPr>
+          <w:rFonts w:ascii="Cambria" w:hAnsi="Cambria"/>
+          <w:lang w:val="en-US"/>
+        </w:rPr>
+        <w:t xml:space="preserve">    </w:t>
+      </w:r>
+      <w:r>
+        <w:rPr>
+          <w:rFonts w:ascii="Cambria" w:eastAsia="Cambria" w:hAnsi="Cambria" w:cs="Cambria"/>
+          <w:lang w:val="en-US"/>
+        </w:rPr>
+        <w:sym w:font="Wingdings" w:char="F0E0"/>
+      </w:r>
+      <w:r>
+        <w:rPr>
+          <w:rFonts w:ascii="Cambria" w:eastAsia="Cambria" w:hAnsi="Cambria" w:cs="Cambria"/>
+          <w:lang w:val="en-US"/>
+        </w:rPr>
+        <w:t xml:space="preserve">     </w:t>
+      </w:r>
+      <m:oMath>
+        <m:sSub>
+          <m:sSubPr>
+            <m:ctrlPr>
+              <w:rPr>
+                <w:rFonts w:ascii="Cambria Math" w:hAnsi="Cambria Math"/>
+                <w:i/>
+                <w:lang w:val="en-US"/>
+              </w:rPr>
+            </m:ctrlPr>
+          </m:sSubPr>
+          <m:e>
+            <m:r>
+              <w:rPr>
+                <w:rFonts w:ascii="Cambria Math" w:hAnsi="Cambria Math"/>
+                <w:lang w:val="en-US"/>
+              </w:rPr>
+              <m:t>V</m:t>
+            </m:r>
+          </m:e>
+          <m:sub>
+            <m:r>
+              <w:rPr>
+                <w:rFonts w:ascii="Cambria Math" w:hAnsi="Cambria Math"/>
+                <w:lang w:val="en-US"/>
+              </w:rPr>
+              <m:t>s,rms</m:t>
+            </m:r>
+          </m:sub>
+        </m:sSub>
+        <m:r>
+          <w:rPr>
+            <w:rFonts w:ascii="Cambria Math" w:hAnsi="Cambria Math"/>
+            <w:lang w:val="en-US"/>
+          </w:rPr>
+          <m:t>= 96.19V</m:t>
+        </m:r>
+      </m:oMath>
+    </w:p>
+    <w:p>
+      <w:pPr>
+        <w:jc w:val="both"/>
+        <w:rPr>
+          <w:rFonts w:ascii="Cambria" w:eastAsiaTheme="minorEastAsia" w:hAnsi="Cambria" w:cs="Open Sans"/>
+          <w:lang w:val="en-US"/>
+        </w:rPr>
+      </w:pPr>
+      <w:r>
+        <w:rPr>
+          <w:rFonts w:ascii="Cambria" w:eastAsia="Cambria" w:hAnsi="Cambria" w:cs="Cambria"/>
+          <w:lang w:val="en-US"/>
+        </w:rPr>
+        <w:t xml:space="preserve">Diode forward </w:t>
+      </w:r>
+      <w:r>
+        <w:rPr>
+          <w:rFonts w:ascii="Cambria" w:eastAsia="Cambria" w:hAnsi="Cambria" w:cs="Cambria"/>
+          <w:lang w:val="en-US"/>
+        </w:rPr>
+        <w:t xml:space="preserve">voltage is taken as 1.46V according to the datasheet of the subsequently chosen diode </w:t>
+      </w:r>
+      <w:r>
+        <w:rPr>
+          <w:rFonts w:ascii="Cambria" w:hAnsi="Cambria" w:cs="Open Sans"/>
+          <w:color w:val="484848"/>
+          <w:shd w:val="clear" w:color="auto" w:fill="FFFFFF"/>
+          <w:lang w:val="en-US"/>
+        </w:rPr>
+        <w:t xml:space="preserve">DSEP30-04A. Hence, </w:t>
+      </w:r>
+      <m:oMath>
+        <m:sSub>
+          <m:sSubPr>
+            <m:ctrlPr>
+              <w:rPr>
+                <w:rFonts w:ascii="Cambria Math" w:hAnsi="Cambria Math"/>
+                <w:i/>
+                <w:lang w:val="en-US"/>
+              </w:rPr>
+            </m:ctrlPr>
+          </m:sSubPr>
+          <m:e>
+            <m:r>
+              <w:rPr>
+                <w:rFonts w:ascii="Cambria Math" w:hAnsi="Cambria Math"/>
+                <w:lang w:val="en-US"/>
+              </w:rPr>
+              <m:t>V</m:t>
+            </m:r>
+          </m:e>
+          <m:sub>
+            <m:r>
+              <w:rPr>
+                <w:rFonts w:ascii="Cambria Math" w:hAnsi="Cambria Math"/>
+                <w:lang w:val="en-US"/>
+              </w:rPr>
+              <m:t>s,rms</m:t>
+            </m:r>
+          </m:sub>
+        </m:sSub>
+      </m:oMath>
+      <w:r>
+        <w:rPr>
+          <w:rFonts w:ascii="Cambria" w:eastAsiaTheme="minorEastAsia" w:hAnsi="Cambria" w:cs="Open Sans"/>
+          <w:lang w:val="en-US"/>
+        </w:rPr>
+        <w:t xml:space="preserve"> is chosen as</w:t>
+      </w:r>
+      <w:r>
+        <w:rPr>
+          <w:rFonts w:ascii="Cambria" w:eastAsiaTheme="minorEastAsia" w:hAnsi="Cambria" w:cs="Open Sans"/>
+          <w:lang w:val="en-US"/>
+        </w:rPr>
+        <w:t xml:space="preserve"> 100V considering the non-idealities such as diode forward voltage, and the simulation is performed accordingly. Voltage and current graphs of input, output and rectifier diode are obtained for the circuit in Figure X with resistive load R=10Ω.</w:t>
+      </w:r>
+    </w:p>
+    <w:p>
+      <w:pPr>
+        <w:jc w:val="both"/>
+        <w:rPr>
+          <w:rFonts w:ascii="Cambria" w:eastAsiaTheme="minorEastAsia" w:hAnsi="Cambria" w:cs="Open Sans"/>
+          <w:lang w:val="en-US"/>
+        </w:rPr>
+      </w:pPr>
+      <w:r>
+        <w:rPr>
+          <w:noProof/>
+        </w:rPr>
+        <w:drawing>
+          <wp:inline distT="0" distB="0" distL="0" distR="0" wp14:anchorId="4392C052" wp14:editId="6FE8D829">
+            <wp:extent cx="5731510" cy="2560320"/>
+            <wp:effectExtent l="0" t="0" r="2540" b="0"/>
+            <wp:docPr id="6" name="Resim 6"/>
+            <wp:cNvGraphicFramePr>
+              <a:graphicFrameLocks xmlns:a="http://schemas.openxmlformats.org/drawingml/2006/main" noChangeAspect="1"/>
+            </wp:cNvGraphicFramePr>
+            <a:graphic xmlns:a="http://schemas.openxmlformats.org/drawingml/2006/main">
+              <a:graphicData uri="http://schemas.openxmlformats.org/drawingml/2006/picture">
+                <pic:pic xmlns:pic="http://schemas.openxmlformats.org/drawingml/2006/picture">
+                  <pic:nvPicPr>
+                    <pic:cNvPr id="0" name="Picture 3"/>
+                    <pic:cNvPicPr>
+                      <a:picLocks noChangeAspect="1" noChangeArrowheads="1"/>
+                    </pic:cNvPicPr>
+                  </pic:nvPicPr>
+                  <pic:blipFill>
+                    <a:blip r:embed="rId9">
+                      <a:extLst>
+                        <a:ext uri="{28A0092B-C50C-407E-A947-70E740481C1C}">
+                          <a14:useLocalDpi xmlns:a14="http://schemas.microsoft.com/office/drawing/2010/main" val="0"/>
+                        </a:ext>
+                      </a:extLst>
+                    </a:blip>
+                    <a:srcRect/>
+                    <a:stretch>
+                      <a:fillRect/>
+                    </a:stretch>
+                  </pic:blipFill>
+                  <pic:spPr bwMode="auto">
+                    <a:xfrm>
+                      <a:off x="0" y="0"/>
+                      <a:ext cx="5731510" cy="2560320"/>
+                    </a:xfrm>
+                    <a:prstGeom prst="rect">
+                      <a:avLst/>
+                    </a:prstGeom>
+                    <a:noFill/>
+                    <a:ln>
+                      <a:noFill/>
+                    </a:ln>
+                  </pic:spPr>
+                </pic:pic>
+              </a:graphicData>
+            </a:graphic>
+          </wp:inline>
+        </w:drawing>
+      </w:r>
+    </w:p>
+    <w:p>
+      <w:pPr>
+        <w:jc w:val="center"/>
+        <w:rPr>
+          <w:rFonts w:ascii="Cambria" w:hAnsi="Cambria"/>
+          <w:sz w:val="18"/>
+          <w:szCs w:val="18"/>
+          <w:lang w:val="en-US"/>
+        </w:rPr>
+      </w:pPr>
+      <w:r>
+        <w:rPr>
+          <w:rFonts w:ascii="Cambria" w:hAnsi="Cambria"/>
+          <w:sz w:val="18"/>
+          <w:szCs w:val="18"/>
+          <w:lang w:val="en-US"/>
+        </w:rPr>
+        <w:t>Figure x. Three-phase full bridge diode rectifier model in Simulink.</w:t>
+      </w:r>
+    </w:p>
+    <w:p>
+      <w:pPr>
+        <w:jc w:val="both"/>
+        <w:rPr>
+          <w:rFonts w:ascii="Cambria" w:eastAsiaTheme="minorEastAsia" w:hAnsi="Cambria" w:cs="Open Sans"/>
+          <w:lang w:val="en-US"/>
+        </w:rPr>
+      </w:pPr>
+    </w:p>
+    <w:p>
+      <w:pPr>
+        <w:jc w:val="both"/>
+        <w:rPr>
+          <w:rFonts w:ascii="Cambria" w:eastAsiaTheme="minorEastAsia" w:hAnsi="Cambria" w:cs="Open Sans"/>
+          <w:lang w:val="en-US"/>
+        </w:rPr>
+      </w:pPr>
+      <w:r>
+        <w:rPr>
+          <w:noProof/>
+        </w:rPr>
+        <w:lastRenderedPageBreak/>
+        <w:drawing>
+          <wp:inline distT="0" distB="0" distL="0" distR="0" wp14:anchorId="52B99CF2" wp14:editId="35C6DA17">
+            <wp:extent cx="5731510" cy="2729230"/>
+            <wp:effectExtent l="0" t="0" r="2540" b="0"/>
+            <wp:docPr id="7" name="Resim 7"/>
+            <wp:cNvGraphicFramePr>
+              <a:graphicFrameLocks xmlns:a="http://schemas.openxmlformats.org/drawingml/2006/main" noChangeAspect="1"/>
+            </wp:cNvGraphicFramePr>
+            <a:graphic xmlns:a="http://schemas.openxmlformats.org/drawingml/2006/main">
+              <a:graphicData uri="http://schemas.openxmlformats.org/drawingml/2006/picture">
+                <pic:pic xmlns:pic="http://schemas.openxmlformats.org/drawingml/2006/picture">
+                  <pic:nvPicPr>
+                    <pic:cNvPr id="0" name="Picture 5"/>
+                    <pic:cNvPicPr>
+                      <a:picLocks noChangeAspect="1" noChangeArrowheads="1"/>
+                    </pic:cNvPicPr>
+                  </pic:nvPicPr>
+                  <pic:blipFill>
+                    <a:blip r:embed="rId10" cstate="print">
+                      <a:extLst>
+                        <a:ext uri="{28A0092B-C50C-407E-A947-70E740481C1C}">
+                          <a14:useLocalDpi xmlns:a14="http://schemas.microsoft.com/office/drawing/2010/main" val="0"/>
+                        </a:ext>
+                      </a:extLst>
+                    </a:blip>
+                    <a:srcRect/>
+                    <a:stretch>
+                      <a:fillRect/>
+                    </a:stretch>
+                  </pic:blipFill>
+                  <pic:spPr bwMode="auto">
+                    <a:xfrm>
+                      <a:off x="0" y="0"/>
+                      <a:ext cx="5731510" cy="2729230"/>
+                    </a:xfrm>
+                    <a:prstGeom prst="rect">
+                      <a:avLst/>
+                    </a:prstGeom>
+                    <a:noFill/>
+                    <a:ln>
+                      <a:noFill/>
+                    </a:ln>
+                  </pic:spPr>
+                </pic:pic>
+              </a:graphicData>
+            </a:graphic>
+          </wp:inline>
+        </w:drawing>
+      </w:r>
+    </w:p>
+    <w:p>
+      <w:pPr>
+        <w:jc w:val="center"/>
+        <w:rPr>
+          <w:rFonts w:ascii="Cambria" w:hAnsi="Cambria"/>
+          <w:sz w:val="18"/>
+          <w:szCs w:val="18"/>
+          <w:lang w:val="en-US"/>
+        </w:rPr>
+      </w:pPr>
+      <w:r>
+        <w:rPr>
+          <w:rFonts w:ascii="Cambria" w:hAnsi="Cambria"/>
+          <w:sz w:val="18"/>
+          <w:szCs w:val="18"/>
+          <w:lang w:val="en-US"/>
+        </w:rPr>
+        <w:t>Figure x. Phase voltage and current waveforms of the rectifier in Simulink.</w:t>
+      </w:r>
+    </w:p>
+    <w:p>
+      <w:pPr>
+        <w:jc w:val="both"/>
+        <w:rPr>
+          <w:rFonts w:ascii="Cambria" w:hAnsi="Cambria"/>
+          <w:lang w:val="en-US"/>
+        </w:rPr>
+      </w:pPr>
+      <w:r>
+        <w:rPr>
+          <w:noProof/>
+        </w:rPr>
+        <w:drawing>
+          <wp:inline distT="0" distB="0" distL="0" distR="0" wp14:anchorId="28A96698" wp14:editId="05D19E94">
+            <wp:extent cx="5731510" cy="2729865"/>
+            <wp:effectExtent l="0" t="0" r="2540" b="0"/>
+            <wp:docPr id="16" name="Resim 16"/>
+            <wp:cNvGraphicFramePr>
+              <a:graphicFrameLocks xmlns:a="http://schemas.openxmlformats.org/drawingml/2006/main" noChangeAspect="1"/>
+            </wp:cNvGraphicFramePr>
+            <a:graphic xmlns:a="http://schemas.openxmlformats.org/drawingml/2006/main">
+              <a:graphicData uri="http://schemas.openxmlformats.org/drawingml/2006/picture">
+                <pic:pic xmlns:pic="http://schemas.openxmlformats.org/drawingml/2006/picture">
+                  <pic:nvPicPr>
+                    <pic:cNvPr id="0" name="Picture 23"/>
+                    <pic:cNvPicPr>
+                      <a:picLocks noChangeAspect="1" noChangeArrowheads="1"/>
+                    </pic:cNvPicPr>
+                  </pic:nvPicPr>
+                  <pic:blipFill>
+                    <a:blip r:embed="rId11" cstate="print">
+                      <a:extLst>
+                        <a:ext uri="{28A0092B-C50C-407E-A947-70E740481C1C}">
+                          <a14:useLocalDpi xmlns:a14="http://schemas.microsoft.com/office/drawing/2010/main" val="0"/>
+                        </a:ext>
+                      </a:extLst>
+                    </a:blip>
+                    <a:srcRect/>
+                    <a:stretch>
+                      <a:fillRect/>
+                    </a:stretch>
+                  </pic:blipFill>
+                  <pic:spPr bwMode="auto">
+                    <a:xfrm>
+                      <a:off x="0" y="0"/>
+                      <a:ext cx="5731510" cy="2729865"/>
+                    </a:xfrm>
+                    <a:prstGeom prst="rect">
+                      <a:avLst/>
+                    </a:prstGeom>
+                    <a:noFill/>
+                    <a:ln>
+                      <a:noFill/>
+                    </a:ln>
+                  </pic:spPr>
+                </pic:pic>
+              </a:graphicData>
+            </a:graphic>
+          </wp:inline>
+        </w:drawing>
+      </w:r>
+    </w:p>
+    <w:p>
+      <w:pPr>
+        <w:jc w:val="center"/>
+        <w:rPr>
+          <w:rFonts w:ascii="Cambria" w:hAnsi="Cambria"/>
+          <w:sz w:val="18"/>
+          <w:szCs w:val="18"/>
+          <w:lang w:val="en-US"/>
+        </w:rPr>
+      </w:pPr>
+      <w:r>
+        <w:rPr>
+          <w:rFonts w:ascii="Cambria" w:hAnsi="Cambria"/>
+          <w:sz w:val="18"/>
+          <w:szCs w:val="18"/>
+          <w:lang w:val="en-US"/>
+        </w:rPr>
+        <w:t>Figure x. Diode voltage and current waveforms of the rectifier in Simulink.</w:t>
+      </w:r>
+    </w:p>
+    <w:p>
+      <w:pPr>
+        <w:jc w:val="both"/>
+        <w:rPr>
+          <w:rFonts w:ascii="Cambria" w:hAnsi="Cambria"/>
+          <w:lang w:val="en-US"/>
+        </w:rPr>
+      </w:pPr>
+      <w:r>
+        <w:rPr>
+          <w:noProof/>
+        </w:rPr>
+        <w:lastRenderedPageBreak/>
+        <w:drawing>
+          <wp:inline distT="0" distB="0" distL="0" distR="0" wp14:anchorId="55BD4092" wp14:editId="586312B4">
+            <wp:extent cx="5731510" cy="2729230"/>
+            <wp:effectExtent l="0" t="0" r="2540" b="0"/>
+            <wp:docPr id="8" name="Resim 8"/>
+            <wp:cNvGraphicFramePr>
+              <a:graphicFrameLocks xmlns:a="http://schemas.openxmlformats.org/drawingml/2006/main" noChangeAspect="1"/>
+            </wp:cNvGraphicFramePr>
+            <a:graphic xmlns:a="http://schemas.openxmlformats.org/drawingml/2006/main">
+              <a:graphicData uri="http://schemas.openxmlformats.org/drawingml/2006/picture">
+                <pic:pic xmlns:pic="http://schemas.openxmlformats.org/drawingml/2006/picture">
+                  <pic:nvPicPr>
+                    <pic:cNvPr id="0" name="Picture 7"/>
+                    <pic:cNvPicPr>
+                      <a:picLocks noChangeAspect="1" noChangeArrowheads="1"/>
+                    </pic:cNvPicPr>
+                  </pic:nvPicPr>
+                  <pic:blipFill>
+                    <a:blip r:embed="rId12" cstate="print">
+                      <a:extLst>
+                        <a:ext uri="{28A0092B-C50C-407E-A947-70E740481C1C}">
+                          <a14:useLocalDpi xmlns:a14="http://schemas.microsoft.com/office/drawing/2010/main" val="0"/>
+                        </a:ext>
+                      </a:extLst>
+                    </a:blip>
+                    <a:srcRect/>
+                    <a:stretch>
+                      <a:fillRect/>
+                    </a:stretch>
+                  </pic:blipFill>
+                  <pic:spPr bwMode="auto">
+                    <a:xfrm>
+                      <a:off x="0" y="0"/>
+                      <a:ext cx="5731510" cy="2729230"/>
+                    </a:xfrm>
+                    <a:prstGeom prst="rect">
+                      <a:avLst/>
+                    </a:prstGeom>
+                    <a:noFill/>
+                    <a:ln>
+                      <a:noFill/>
+                    </a:ln>
+                  </pic:spPr>
+                </pic:pic>
+              </a:graphicData>
+            </a:graphic>
+          </wp:inline>
+        </w:drawing>
+      </w:r>
+    </w:p>
+    <w:p>
+      <w:pPr>
+        <w:jc w:val="center"/>
+        <w:rPr>
+          <w:rFonts w:ascii="Cambria" w:hAnsi="Cambria"/>
+          <w:sz w:val="18"/>
+          <w:szCs w:val="18"/>
+          <w:lang w:val="en-US"/>
+        </w:rPr>
+      </w:pPr>
+      <w:r>
+        <w:rPr>
+          <w:rFonts w:ascii="Cambria" w:hAnsi="Cambria"/>
+          <w:sz w:val="18"/>
+          <w:szCs w:val="18"/>
+          <w:lang w:val="en-US"/>
+        </w:rPr>
+        <w:t>Figure x. Output voltage and current waveforms of the rectifier in Simulink.</w:t>
+      </w:r>
+    </w:p>
+    <w:p>
+      <w:pPr>
+        <w:jc w:val="both"/>
+        <w:rPr>
+          <w:rFonts w:ascii="Cambria" w:hAnsi="Cambria"/>
+          <w:lang w:val="en-US"/>
+        </w:rPr>
+      </w:pPr>
+    </w:p>
+    <w:p>
+      <w:pPr>
+        <w:jc w:val="both"/>
+        <w:rPr>
+          <w:rFonts w:ascii="Cambria" w:hAnsi="Cambria"/>
+          <w:lang w:val="en-US"/>
+        </w:rPr>
+      </w:pPr>
+      <w:r>
+        <w:rPr>
+          <w:rFonts w:ascii="Cambria" w:hAnsi="Cambria"/>
+          <w:lang w:val="en-US"/>
+        </w:rPr>
+        <w:tab/>
+        <w:t>After these, rectifier stage is simulated with line inductance</w:t>
+      </w:r>
+      <w:r>
+        <w:rPr>
+          <w:rFonts w:ascii="Cambria" w:hAnsi="Cambria"/>
+          <w:lang w:val="en-US"/>
+        </w:rPr>
+        <w:t>, line</w:t>
+      </w:r>
+      <w:r>
+        <w:rPr>
+          <w:rFonts w:ascii="Cambria" w:hAnsi="Cambria"/>
+          <w:lang w:val="en-US"/>
+        </w:rPr>
+        <w:t xml:space="preserve"> resistance, and DC link capacitor. DC link capacitor value was expected to be in the range of 100µF-1000µF. By simulating for selected values which are chosen considering the capacitance values in the market, 470µF is found adequate which gives around 4% output voltage ripple. Also, ESR of the capacitor is included where subsequently selected capacitor has 0.423Ω ESR.</w:t>
+      </w:r>
+    </w:p>
+    <w:p>
+      <w:pPr>
+        <w:jc w:val="both"/>
+        <w:rPr>
+          <w:rFonts w:ascii="Cambria" w:hAnsi="Cambria"/>
+          <w:lang w:val="en-US"/>
+        </w:rPr>
+      </w:pPr>
+    </w:p>
+    <w:p>
+      <w:pPr>
+        <w:jc w:val="both"/>
+        <w:rPr>
+          <w:rFonts w:ascii="Cambria" w:hAnsi="Cambria"/>
+          <w:lang w:val="en-US"/>
+        </w:rPr>
+      </w:pPr>
+      <w:r>
+        <w:rPr>
+          <w:noProof/>
+        </w:rPr>
+        <w:drawing>
+          <wp:inline distT="0" distB="0" distL="0" distR="0" wp14:anchorId="6BD17248" wp14:editId="5D1A2DC3">
+            <wp:extent cx="5731510" cy="2611120"/>
+            <wp:effectExtent l="0" t="0" r="2540" b="0"/>
+            <wp:docPr id="9" name="Resim 9"/>
+            <wp:cNvGraphicFramePr>
+              <a:graphicFrameLocks xmlns:a="http://schemas.openxmlformats.org/drawingml/2006/main" noChangeAspect="1"/>
+            </wp:cNvGraphicFramePr>
+            <a:graphic xmlns:a="http://schemas.openxmlformats.org/drawingml/2006/main">
+              <a:graphicData uri="http://schemas.openxmlformats.org/drawingml/2006/picture">
+                <pic:pic xmlns:pic="http://schemas.openxmlformats.org/drawingml/2006/picture">
+                  <pic:nvPicPr>
+                    <pic:cNvPr id="0" name="Picture 9"/>
+                    <pic:cNvPicPr>
+                      <a:picLocks noChangeAspect="1" noChangeArrowheads="1"/>
+                    </pic:cNvPicPr>
+                  </pic:nvPicPr>
+                  <pic:blipFill>
+                    <a:blip r:embed="rId13">
+                      <a:extLst>
+                        <a:ext uri="{28A0092B-C50C-407E-A947-70E740481C1C}">
+                          <a14:useLocalDpi xmlns:a14="http://schemas.microsoft.com/office/drawing/2010/main" val="0"/>
+                        </a:ext>
+                      </a:extLst>
+                    </a:blip>
+                    <a:srcRect/>
+                    <a:stretch>
+                      <a:fillRect/>
+                    </a:stretch>
+                  </pic:blipFill>
+                  <pic:spPr bwMode="auto">
+                    <a:xfrm>
+                      <a:off x="0" y="0"/>
+                      <a:ext cx="5731510" cy="2611120"/>
+                    </a:xfrm>
+                    <a:prstGeom prst="rect">
+                      <a:avLst/>
+                    </a:prstGeom>
+                    <a:noFill/>
+                    <a:ln>
+                      <a:noFill/>
+                    </a:ln>
+                  </pic:spPr>
+                </pic:pic>
+              </a:graphicData>
+            </a:graphic>
+          </wp:inline>
+        </w:drawing>
+      </w:r>
+    </w:p>
+    <w:p>
+      <w:pPr>
+        <w:jc w:val="center"/>
+        <w:rPr>
+          <w:rFonts w:ascii="Cambria" w:hAnsi="Cambria"/>
+          <w:sz w:val="18"/>
+          <w:szCs w:val="18"/>
+          <w:lang w:val="en-US"/>
+        </w:rPr>
+      </w:pPr>
+      <w:r>
+        <w:rPr>
+          <w:rFonts w:ascii="Cambria" w:hAnsi="Cambria"/>
+          <w:sz w:val="18"/>
+          <w:szCs w:val="18"/>
+          <w:lang w:val="en-US"/>
+        </w:rPr>
+        <w:t>Figure x. Three-phase full bridge diode rectifier with DC link capacitor model in Simulink.</w:t>
+      </w:r>
+    </w:p>
+    <w:p>
+      <w:pPr>
+        <w:rPr>
+          <w:rFonts w:ascii="Cambria" w:eastAsia="Cambria" w:hAnsi="Cambria" w:cs="Cambria"/>
+          <w:lang w:val="en-US"/>
+        </w:rPr>
+      </w:pPr>
+      <w:r>
+        <w:rPr>
+          <w:noProof/>
+        </w:rPr>
+        <w:lastRenderedPageBreak/>
+        <w:drawing>
+          <wp:inline distT="0" distB="0" distL="0" distR="0" wp14:anchorId="505A8A8C" wp14:editId="3C820E9A">
+            <wp:extent cx="5731510" cy="2729230"/>
+            <wp:effectExtent l="0" t="0" r="2540" b="0"/>
+            <wp:docPr id="10" name="Resim 10"/>
+            <wp:cNvGraphicFramePr>
+              <a:graphicFrameLocks xmlns:a="http://schemas.openxmlformats.org/drawingml/2006/main" noChangeAspect="1"/>
+            </wp:cNvGraphicFramePr>
+            <a:graphic xmlns:a="http://schemas.openxmlformats.org/drawingml/2006/main">
+              <a:graphicData uri="http://schemas.openxmlformats.org/drawingml/2006/picture">
+                <pic:pic xmlns:pic="http://schemas.openxmlformats.org/drawingml/2006/picture">
+                  <pic:nvPicPr>
+                    <pic:cNvPr id="0" name="Picture 11"/>
+                    <pic:cNvPicPr>
+                      <a:picLocks noChangeAspect="1" noChangeArrowheads="1"/>
+                    </pic:cNvPicPr>
+                  </pic:nvPicPr>
+                  <pic:blipFill>
+                    <a:blip r:embed="rId14" cstate="print">
+                      <a:extLst>
+                        <a:ext uri="{28A0092B-C50C-407E-A947-70E740481C1C}">
+                          <a14:useLocalDpi xmlns:a14="http://schemas.microsoft.com/office/drawing/2010/main" val="0"/>
+                        </a:ext>
+                      </a:extLst>
+                    </a:blip>
+                    <a:srcRect/>
+                    <a:stretch>
+                      <a:fillRect/>
+                    </a:stretch>
+                  </pic:blipFill>
+                  <pic:spPr bwMode="auto">
+                    <a:xfrm>
+                      <a:off x="0" y="0"/>
+                      <a:ext cx="5731510" cy="2729230"/>
+                    </a:xfrm>
+                    <a:prstGeom prst="rect">
+                      <a:avLst/>
+                    </a:prstGeom>
+                    <a:noFill/>
+                    <a:ln>
+                      <a:noFill/>
+                    </a:ln>
+                  </pic:spPr>
+                </pic:pic>
+              </a:graphicData>
+            </a:graphic>
+          </wp:inline>
+        </w:drawing>
+      </w:r>
+    </w:p>
+    <w:p>
+      <w:pPr>
+        <w:jc w:val="center"/>
+        <w:rPr>
+          <w:rFonts w:ascii="Cambria" w:hAnsi="Cambria"/>
+          <w:sz w:val="18"/>
+          <w:szCs w:val="18"/>
+          <w:lang w:val="en-US"/>
+        </w:rPr>
+      </w:pPr>
+      <w:r>
+        <w:rPr>
+          <w:rFonts w:ascii="Cambria" w:hAnsi="Cambria"/>
+          <w:sz w:val="18"/>
+          <w:szCs w:val="18"/>
+          <w:lang w:val="en-US"/>
+        </w:rPr>
+        <w:t>Figure x. Output voltage waveform of the rectifier with DC link capacitor in Simulink.</w:t>
+      </w:r>
+    </w:p>
+    <w:p>
+      <w:pPr>
+        <w:rPr>
+          <w:rFonts w:ascii="Cambria" w:eastAsia="Cambria" w:hAnsi="Cambria" w:cs="Cambria"/>
+          <w:lang w:val="en-US"/>
+        </w:rPr>
+      </w:pPr>
     </w:p>
     <w:p>
       <w:pPr>
@@ -1698,7 +2613,6 @@
         <w:t xml:space="preserve"> </w:t>
       </w:r>
       <w:proofErr w:type="spellStart"/>
-      <w:proofErr w:type="gramStart"/>
       <w:r>
         <w:rPr>
           <w:rFonts w:ascii="Cambria" w:hAnsi="Cambria"/>
@@ -1715,7 +2629,6 @@
         <w:t>s,rms</w:t>
       </w:r>
       <w:proofErr w:type="spellEnd"/>
-      <w:proofErr w:type="gramEnd"/>
       <w:r>
         <w:rPr>
           <w:rFonts w:ascii="Cambria" w:hAnsi="Cambria"/>
@@ -2229,23 +3142,7 @@
           <w:rFonts w:ascii="Cambria" w:hAnsi="Cambria"/>
           <w:lang w:val="en-US"/>
         </w:rPr>
-        <w:t xml:space="preserve">monitored with the potentiometers inside the </w:t>
-      </w:r>
-      <w:proofErr w:type="gramStart"/>
-      <w:r>
-        <w:rPr>
-          <w:rFonts w:ascii="Cambria" w:hAnsi="Cambria"/>
-          <w:lang w:val="en-US"/>
-        </w:rPr>
-        <w:t>555 timer</w:t>
-      </w:r>
-      <w:proofErr w:type="gramEnd"/>
-      <w:r>
-        <w:rPr>
-          <w:rFonts w:ascii="Cambria" w:hAnsi="Cambria"/>
-          <w:lang w:val="en-US"/>
-        </w:rPr>
-        <w:t xml:space="preserve"> topology.</w:t>
+        <w:t>monitored with the potentiometers inside the 555 timer topology.</w:t>
       </w:r>
     </w:p>
     <w:p>
@@ -2646,13 +3543,21 @@
           <w:rFonts w:ascii="Cambria" w:eastAsiaTheme="minorEastAsia" w:hAnsi="Cambria"/>
           <w:lang w:val="en-US"/>
         </w:rPr>
-        <w:t xml:space="preserve">can lead to very high currents. Considering we are allowed to soft-start the motor by manipulating D over time, </w:t>
+        <w:t xml:space="preserve">can lead to very high currents. Considering we are allowed to soft-start the motor by manipulating D over </w:t>
       </w:r>
       <w:r>
         <w:rPr>
           <w:rFonts w:ascii="Cambria" w:eastAsiaTheme="minorEastAsia" w:hAnsi="Cambria"/>
           <w:lang w:val="en-US"/>
         </w:rPr>
+        <w:lastRenderedPageBreak/>
+        <w:t xml:space="preserve">time, </w:t>
+      </w:r>
+      <w:r>
+        <w:rPr>
+          <w:rFonts w:ascii="Cambria" w:eastAsiaTheme="minorEastAsia" w:hAnsi="Cambria"/>
+          <w:lang w:val="en-US"/>
+        </w:rPr>
         <w:t xml:space="preserve">we will start the circuit with a 10% duty cycle and measure the voltage and current maxima displayed over </w:t>
       </w:r>
       <w:r>
@@ -2688,7 +3593,6 @@
           <w:rFonts w:ascii="Cambria" w:eastAsiaTheme="minorEastAsia" w:hAnsi="Cambria"/>
           <w:lang w:val="en-US"/>
         </w:rPr>
-        <w:lastRenderedPageBreak/>
         <w:t>currents</w:t>
       </w:r>
       <w:r>
@@ -2797,23 +3701,7 @@
           <w:rFonts w:ascii="Cambria" w:eastAsiaTheme="minorEastAsia" w:hAnsi="Cambria"/>
           <w:lang w:val="en-US"/>
         </w:rPr>
-        <w:t xml:space="preserve">. The pulse generator represents the </w:t>
-      </w:r>
-      <w:proofErr w:type="gramStart"/>
-      <w:r>
-        <w:rPr>
-          <w:rFonts w:ascii="Cambria" w:eastAsiaTheme="minorEastAsia" w:hAnsi="Cambria"/>
-          <w:lang w:val="en-US"/>
-        </w:rPr>
-        <w:t>555 timer</w:t>
-      </w:r>
-      <w:proofErr w:type="gramEnd"/>
-      <w:r>
-        <w:rPr>
-          <w:rFonts w:ascii="Cambria" w:eastAsiaTheme="minorEastAsia" w:hAnsi="Cambria"/>
-          <w:lang w:val="en-US"/>
-        </w:rPr>
-        <w:t xml:space="preserve"> output.</w:t>
+        <w:t>. The pulse generator represents the 555 timer output.</w:t>
       </w:r>
     </w:p>
     <w:p>
@@ -2857,7 +3745,7 @@
                     </pic:cNvPicPr>
                   </pic:nvPicPr>
                   <pic:blipFill>
-                    <a:blip r:embed="rId10">
+                    <a:blip r:embed="rId15">
                       <a:extLst>
                         <a:ext uri="{28A0092B-C50C-407E-A947-70E740481C1C}">
                           <a14:useLocalDpi xmlns:a14="http://schemas.microsoft.com/office/drawing/2010/main" val="0"/>
@@ -2968,7 +3856,7 @@
                     </pic:cNvPicPr>
                   </pic:nvPicPr>
                   <pic:blipFill>
-                    <a:blip r:embed="rId11">
+                    <a:blip r:embed="rId16">
                       <a:extLst>
                         <a:ext uri="{28A0092B-C50C-407E-A947-70E740481C1C}">
                           <a14:useLocalDpi xmlns:a14="http://schemas.microsoft.com/office/drawing/2010/main" val="0"/>
@@ -3139,7 +4027,15 @@
           <w:rFonts w:ascii="Cambria" w:hAnsi="Cambria"/>
           <w:lang w:val="en-US"/>
         </w:rPr>
-        <w:t xml:space="preserve"> * (1-D) is 198V for this duty cycle, the IGBT diode voltage is a value we were expecting. This is because the IGBT voltage is zero during the on period (for an interval of DT</w:t>
+        <w:t xml:space="preserve"> * (1-D) is 198V for this duty cycle, the IGBT diode voltage is a value we </w:t>
+      </w:r>
+      <w:r>
+        <w:rPr>
+          <w:rFonts w:ascii="Cambria" w:hAnsi="Cambria"/>
+          <w:lang w:val="en-US"/>
+        </w:rPr>
+        <w:lastRenderedPageBreak/>
+        <w:t>were expecting. This is because the IGBT voltage is zero during the on period (for an interval of DT</w:t>
       </w:r>
       <w:r>
         <w:rPr>
@@ -3171,7 +4067,6 @@
           <w:noProof/>
           <w:lang w:val="en-US"/>
         </w:rPr>
-        <w:lastRenderedPageBreak/>
         <w:drawing>
           <wp:inline distT="0" distB="0" distL="0" distR="0" wp14:anchorId="65722DC8" wp14:editId="77A186DB">
             <wp:extent cx="4000500" cy="2127926"/>
@@ -3190,7 +4085,7 @@
                     </pic:cNvPicPr>
                   </pic:nvPicPr>
                   <pic:blipFill>
-                    <a:blip r:embed="rId12" cstate="print">
+                    <a:blip r:embed="rId17" cstate="print">
                       <a:extLst>
                         <a:ext uri="{28A0092B-C50C-407E-A947-70E740481C1C}">
                           <a14:useLocalDpi xmlns:a14="http://schemas.microsoft.com/office/drawing/2010/main" val="0"/>
@@ -3338,15 +4233,7 @@
           <w:rFonts w:ascii="Cambria" w:hAnsi="Cambria"/>
           <w:lang w:val="en-US"/>
         </w:rPr>
-        <w:t xml:space="preserve"> * D is 22V for this duty cycle, the average diode voltage is a value we were expecting. This is because the diode voltage is only zero during the off period (for an interval of (1-</w:t>
-      </w:r>
-      <w:proofErr w:type="gramStart"/>
-      <w:r>
-        <w:rPr>
-          <w:rFonts w:ascii="Cambria" w:hAnsi="Cambria"/>
-          <w:lang w:val="en-US"/>
-        </w:rPr>
-        <w:t>D)T</w:t>
+        <w:t xml:space="preserve"> * D is 22V for this duty cycle, the average diode voltage is a value we were expecting. This is because the diode voltage is only zero during the off period (for an interval of (1-D)T</w:t>
       </w:r>
       <w:r>
         <w:rPr>
@@ -3356,7 +4243,6 @@
         </w:rPr>
         <w:t>s</w:t>
       </w:r>
-      <w:proofErr w:type="gramEnd"/>
       <w:r>
         <w:rPr>
           <w:rFonts w:ascii="Cambria" w:hAnsi="Cambria"/>
@@ -3397,7 +4283,7 @@
                     </pic:cNvPicPr>
                   </pic:nvPicPr>
                   <pic:blipFill>
-                    <a:blip r:embed="rId13" cstate="print">
+                    <a:blip r:embed="rId18" cstate="print">
                       <a:extLst>
                         <a:ext uri="{28A0092B-C50C-407E-A947-70E740481C1C}">
                           <a14:useLocalDpi xmlns:a14="http://schemas.microsoft.com/office/drawing/2010/main" val="0"/>
@@ -4135,7 +5021,6 @@
         <w:rPr>
           <w:noProof/>
         </w:rPr>
-        <w:lastRenderedPageBreak/>
         <w:drawing>
           <wp:inline distT="0" distB="0" distL="0" distR="0" wp14:anchorId="00DC5DDE" wp14:editId="3D5A2ECA">
             <wp:extent cx="4572000" cy="3333750"/>
@@ -4152,7 +5037,7 @@
                     <pic:cNvPicPr/>
                   </pic:nvPicPr>
                   <pic:blipFill>
-                    <a:blip r:embed="rId14">
+                    <a:blip r:embed="rId19">
                       <a:extLst>
                         <a:ext uri="{28A0092B-C50C-407E-A947-70E740481C1C}">
                           <a14:useLocalDpi xmlns:a14="http://schemas.microsoft.com/office/drawing/2010/main" val="0"/>
@@ -4358,7 +5243,7 @@
                     <pic:cNvPicPr/>
                   </pic:nvPicPr>
                   <pic:blipFill>
-                    <a:blip r:embed="rId15">
+                    <a:blip r:embed="rId20">
                       <a:extLst>
                         <a:ext uri="{28A0092B-C50C-407E-A947-70E740481C1C}">
                           <a14:useLocalDpi xmlns:a14="http://schemas.microsoft.com/office/drawing/2010/main" val="0"/>
@@ -4508,15 +5393,7 @@
           <w:rFonts w:ascii="Cambria" w:hAnsi="Cambria"/>
           <w:lang w:val="en-US"/>
         </w:rPr>
-        <w:t xml:space="preserve"> This is because the diode voltage is only zero during the off period (for an interval of (1-</w:t>
-      </w:r>
-      <w:proofErr w:type="gramStart"/>
-      <w:r>
-        <w:rPr>
-          <w:rFonts w:ascii="Cambria" w:hAnsi="Cambria"/>
-          <w:lang w:val="en-US"/>
-        </w:rPr>
-        <w:t>D)T</w:t>
+        <w:t xml:space="preserve"> This is because the diode voltage is only zero during the off period (for an interval of (1-D)T</w:t>
       </w:r>
       <w:r>
         <w:rPr>
@@ -4526,7 +5403,6 @@
         </w:rPr>
         <w:t>s</w:t>
       </w:r>
-      <w:proofErr w:type="gramEnd"/>
       <w:r>
         <w:rPr>
           <w:rFonts w:ascii="Cambria" w:hAnsi="Cambria"/>
@@ -4588,7 +5464,7 @@
                     <pic:cNvPicPr/>
                   </pic:nvPicPr>
                   <pic:blipFill>
-                    <a:blip r:embed="rId16">
+                    <a:blip r:embed="rId21">
                       <a:extLst>
                         <a:ext uri="{28A0092B-C50C-407E-A947-70E740481C1C}">
                           <a14:useLocalDpi xmlns:a14="http://schemas.microsoft.com/office/drawing/2010/main" val="0"/>
@@ -5149,23 +6025,7 @@
           <w:rFonts w:ascii="Cambria" w:hAnsi="Cambria"/>
           <w:lang w:val="en-US"/>
         </w:rPr>
-        <w:t xml:space="preserve"> </w:t>
-      </w:r>
-      <w:proofErr w:type="gramStart"/>
-      <w:r>
-        <w:rPr>
-          <w:rFonts w:ascii="Cambria" w:hAnsi="Cambria"/>
-          <w:lang w:val="en-US"/>
-        </w:rPr>
-        <w:t>both of the simulated</w:t>
-      </w:r>
-      <w:proofErr w:type="gramEnd"/>
-      <w:r>
-        <w:rPr>
-          <w:rFonts w:ascii="Cambria" w:hAnsi="Cambria"/>
-          <w:lang w:val="en-US"/>
-        </w:rPr>
-        <w:t xml:space="preserve"> cases,</w:t>
+        <w:t xml:space="preserve"> both of the simulated cases,</w:t>
       </w:r>
     </w:p>
     <w:tbl>
@@ -5442,15 +6302,6 @@
     </w:p>
     <w:p>
       <w:pPr>
-        <w:jc w:val="both"/>
-        <w:rPr>
-          <w:rFonts w:ascii="Cambria" w:hAnsi="Cambria"/>
-          <w:lang w:val="en-US"/>
-        </w:rPr>
-      </w:pPr>
-    </w:p>
-    <w:p>
-      <w:pPr>
         <w:pStyle w:val="Balk2"/>
         <w:rPr>
           <w:rFonts w:ascii="Cambria" w:hAnsi="Cambria"/>
@@ -5461,6 +6312,7 @@
         <w:rPr>
           <w:lang w:val="en-US"/>
         </w:rPr>
+        <w:lastRenderedPageBreak/>
         <w:tab/>
       </w:r>
       <w:bookmarkStart w:id="8" w:name="_Toc91963164"/>
@@ -5483,33 +6335,20 @@
     </w:p>
     <w:p>
       <w:pPr>
-        <w:ind w:firstLine="708"/>
-        <w:rPr>
-          <w:rFonts w:ascii="Cambria" w:hAnsi="Cambria"/>
-          <w:lang w:val="en-US"/>
-        </w:rPr>
-      </w:pPr>
-      <w:r>
-        <w:rPr>
-          <w:rFonts w:ascii="Cambria" w:hAnsi="Cambria"/>
-          <w:lang w:val="en-US"/>
-        </w:rPr>
-        <w:t>To generate a square wave with varying duty cycles to drive the IGBT, we used a 555 Timer.</w:t>
-      </w:r>
-    </w:p>
-    <w:p>
-      <w:pPr>
-        <w:jc w:val="center"/>
+        <w:rPr>
+          <w:rFonts w:ascii="Cambria" w:hAnsi="Cambria"/>
+          <w:lang w:val="en-US"/>
+        </w:rPr>
       </w:pPr>
       <w:r>
         <w:rPr>
           <w:noProof/>
         </w:rPr>
         <w:drawing>
-          <wp:inline distT="0" distB="0" distL="0" distR="0" wp14:anchorId="4BFCF8F0" wp14:editId="0284218C">
-            <wp:extent cx="3695700" cy="2209721"/>
-            <wp:effectExtent l="0" t="0" r="0" b="0"/>
-            <wp:docPr id="273156641" name="Resim 273156641"/>
+          <wp:inline distT="0" distB="0" distL="0" distR="0" wp14:anchorId="7045CEF4" wp14:editId="41216C3D">
+            <wp:extent cx="5731510" cy="3200400"/>
+            <wp:effectExtent l="0" t="0" r="2540" b="0"/>
+            <wp:docPr id="12" name="Resim 12"/>
             <wp:cNvGraphicFramePr>
               <a:graphicFrameLocks xmlns:a="http://schemas.openxmlformats.org/drawingml/2006/main" noChangeAspect="1"/>
             </wp:cNvGraphicFramePr>
@@ -5517,1118 +6356,13 @@
               <a:graphicData uri="http://schemas.openxmlformats.org/drawingml/2006/picture">
                 <pic:pic xmlns:pic="http://schemas.openxmlformats.org/drawingml/2006/picture">
                   <pic:nvPicPr>
-                    <pic:cNvPr id="0" name=""/>
-                    <pic:cNvPicPr/>
-                  </pic:nvPicPr>
-                  <pic:blipFill>
-                    <a:blip r:embed="rId17" cstate="print">
-                      <a:extLst>
-                        <a:ext uri="{28A0092B-C50C-407E-A947-70E740481C1C}">
-                          <a14:useLocalDpi xmlns:a14="http://schemas.microsoft.com/office/drawing/2010/main" val="0"/>
-                        </a:ext>
-                      </a:extLst>
-                    </a:blip>
-                    <a:stretch>
-                      <a:fillRect/>
-                    </a:stretch>
-                  </pic:blipFill>
-                  <pic:spPr>
-                    <a:xfrm>
-                      <a:off x="0" y="0"/>
-                      <a:ext cx="3695700" cy="2209721"/>
-                    </a:xfrm>
-                    <a:prstGeom prst="rect">
-                      <a:avLst/>
-                    </a:prstGeom>
-                  </pic:spPr>
-                </pic:pic>
-              </a:graphicData>
-            </a:graphic>
-          </wp:inline>
-        </w:drawing>
-      </w:r>
-    </w:p>
-    <w:p>
-      <w:pPr>
-        <w:jc w:val="center"/>
-        <w:rPr>
-          <w:rFonts w:ascii="Cambria" w:hAnsi="Cambria"/>
-          <w:sz w:val="18"/>
-          <w:szCs w:val="18"/>
-          <w:lang w:val="en-US"/>
-        </w:rPr>
-      </w:pPr>
-      <w:r>
-        <w:rPr>
-          <w:rFonts w:ascii="Cambria" w:hAnsi="Cambria"/>
-          <w:sz w:val="18"/>
-          <w:szCs w:val="18"/>
-          <w:lang w:val="en-US"/>
-        </w:rPr>
-        <w:t xml:space="preserve">Figure x. 555 Timer schematic on </w:t>
-      </w:r>
-      <w:proofErr w:type="spellStart"/>
-      <w:r>
-        <w:rPr>
-          <w:rFonts w:ascii="Cambria" w:hAnsi="Cambria"/>
-          <w:sz w:val="18"/>
-          <w:szCs w:val="18"/>
-          <w:lang w:val="en-US"/>
-        </w:rPr>
-        <w:t>LTSpice</w:t>
-      </w:r>
-      <w:proofErr w:type="spellEnd"/>
-      <w:r>
-        <w:rPr>
-          <w:rFonts w:ascii="Cambria" w:hAnsi="Cambria"/>
-          <w:sz w:val="18"/>
-          <w:szCs w:val="18"/>
-          <w:lang w:val="en-US"/>
-        </w:rPr>
-        <w:t>.</w:t>
-      </w:r>
-    </w:p>
-    <w:p>
-      <w:pPr>
-        <w:ind w:firstLine="708"/>
-        <w:jc w:val="both"/>
-        <w:rPr>
-          <w:rFonts w:ascii="Cambria" w:eastAsia="Cambria" w:hAnsi="Cambria" w:cs="Cambria"/>
-          <w:lang w:val="en-US"/>
-        </w:rPr>
-      </w:pPr>
-      <w:r>
-        <w:rPr>
-          <w:rFonts w:ascii="Cambria" w:eastAsia="Cambria" w:hAnsi="Cambria" w:cs="Cambria"/>
-          <w:lang w:val="en-US"/>
-        </w:rPr>
-        <w:t xml:space="preserve">Here, there are certain parameters that needed to be </w:t>
-      </w:r>
-      <w:proofErr w:type="gramStart"/>
-      <w:r>
-        <w:rPr>
-          <w:rFonts w:ascii="Cambria" w:eastAsia="Cambria" w:hAnsi="Cambria" w:cs="Cambria"/>
-          <w:lang w:val="en-US"/>
-        </w:rPr>
-        <w:t>taken into account</w:t>
-      </w:r>
-      <w:proofErr w:type="gramEnd"/>
-      <w:r>
-        <w:rPr>
-          <w:rFonts w:ascii="Cambria" w:eastAsia="Cambria" w:hAnsi="Cambria" w:cs="Cambria"/>
-          <w:lang w:val="en-US"/>
-        </w:rPr>
-        <w:t>.</w:t>
-      </w:r>
-      <w:r>
-        <w:rPr>
-          <w:rFonts w:ascii="Cambria" w:eastAsia="Cambria" w:hAnsi="Cambria" w:cs="Cambria"/>
-          <w:lang w:val="en-US"/>
-        </w:rPr>
-        <w:t xml:space="preserve"> [1]</w:t>
-      </w:r>
-    </w:p>
-    <w:tbl>
-      <w:tblPr>
-        <w:tblStyle w:val="TabloKlavuzu"/>
-        <w:tblW w:w="0" w:type="auto"/>
-        <w:tblLook w:val="04A0" w:firstRow="1" w:lastRow="0" w:firstColumn="1" w:lastColumn="0" w:noHBand="0" w:noVBand="1"/>
-      </w:tblPr>
-      <w:tblGrid>
-        <w:gridCol w:w="3005"/>
-        <w:gridCol w:w="3005"/>
-        <w:gridCol w:w="3006"/>
-      </w:tblGrid>
-      <w:tr>
-        <w:tc>
-          <w:tcPr>
-            <w:tcW w:w="3005" w:type="dxa"/>
-          </w:tcPr>
-          <w:p>
-            <w:pPr>
-              <w:jc w:val="center"/>
-              <w:rPr>
-                <w:rFonts w:ascii="Cambria" w:hAnsi="Cambria"/>
-                <w:b/>
-                <w:bCs/>
-                <w:u w:val="single"/>
-                <w:lang w:val="en-US"/>
-              </w:rPr>
-            </w:pPr>
-            <w:r>
-              <w:rPr>
-                <w:rFonts w:ascii="Cambria" w:hAnsi="Cambria"/>
-                <w:b/>
-                <w:bCs/>
-                <w:u w:val="single"/>
-                <w:lang w:val="en-US"/>
-              </w:rPr>
-              <w:t>Parameter</w:t>
-            </w:r>
-          </w:p>
-        </w:tc>
-        <w:tc>
-          <w:tcPr>
-            <w:tcW w:w="3005" w:type="dxa"/>
-          </w:tcPr>
-          <w:p>
-            <w:pPr>
-              <w:jc w:val="center"/>
-              <w:rPr>
-                <w:rFonts w:ascii="Cambria" w:hAnsi="Cambria"/>
-                <w:b/>
-                <w:bCs/>
-                <w:u w:val="single"/>
-                <w:lang w:val="en-US"/>
-              </w:rPr>
-            </w:pPr>
-            <w:r>
-              <w:rPr>
-                <w:rFonts w:ascii="Cambria" w:hAnsi="Cambria"/>
-                <w:b/>
-                <w:bCs/>
-                <w:u w:val="single"/>
-                <w:lang w:val="en-US"/>
-              </w:rPr>
-              <w:t>Formula</w:t>
-            </w:r>
-          </w:p>
-        </w:tc>
-        <w:tc>
-          <w:tcPr>
-            <w:tcW w:w="3006" w:type="dxa"/>
-          </w:tcPr>
-          <w:p>
-            <w:pPr>
-              <w:jc w:val="center"/>
-              <w:rPr>
-                <w:rFonts w:ascii="Cambria" w:hAnsi="Cambria"/>
-                <w:b/>
-                <w:bCs/>
-                <w:u w:val="single"/>
-                <w:lang w:val="en-US"/>
-              </w:rPr>
-            </w:pPr>
-            <w:r>
-              <w:rPr>
-                <w:rFonts w:ascii="Cambria" w:hAnsi="Cambria"/>
-                <w:b/>
-                <w:bCs/>
-                <w:u w:val="single"/>
-                <w:lang w:val="en-US"/>
-              </w:rPr>
-              <w:t>Unit</w:t>
-            </w:r>
-          </w:p>
-        </w:tc>
-      </w:tr>
-      <w:tr>
-        <w:tc>
-          <w:tcPr>
-            <w:tcW w:w="3005" w:type="dxa"/>
-          </w:tcPr>
-          <w:p>
-            <w:pPr>
-              <w:jc w:val="center"/>
-              <w:rPr>
-                <w:rFonts w:ascii="Cambria" w:hAnsi="Cambria"/>
-                <w:lang w:val="en-US"/>
-              </w:rPr>
-            </w:pPr>
-            <w:r>
-              <w:rPr>
-                <w:rFonts w:ascii="Cambria" w:hAnsi="Cambria"/>
-                <w:lang w:val="en-US"/>
-              </w:rPr>
-              <w:t>t</w:t>
-            </w:r>
-            <w:r>
-              <w:rPr>
-                <w:rFonts w:ascii="Cambria" w:hAnsi="Cambria"/>
-                <w:vertAlign w:val="subscript"/>
-                <w:lang w:val="en-US"/>
-              </w:rPr>
-              <w:t>high</w:t>
-            </w:r>
-          </w:p>
-        </w:tc>
-        <w:tc>
-          <w:tcPr>
-            <w:tcW w:w="3005" w:type="dxa"/>
-          </w:tcPr>
-          <w:p>
-            <w:pPr>
-              <w:jc w:val="center"/>
-              <w:rPr>
-                <w:lang w:val="en-US"/>
-              </w:rPr>
-            </w:pPr>
-            <m:oMathPara>
-              <m:oMath>
-                <m:r>
-                  <w:rPr>
-                    <w:rFonts w:ascii="Cambria Math" w:hAnsi="Cambria Math"/>
-                    <w:lang w:val="en-US"/>
-                  </w:rPr>
-                  <m:t>0.693×(</m:t>
-                </m:r>
-                <m:sSub>
-                  <m:sSubPr>
-                    <m:ctrlPr>
-                      <w:rPr>
-                        <w:rFonts w:ascii="Cambria Math" w:hAnsi="Cambria Math"/>
-                        <w:i/>
-                        <w:lang w:val="en-US"/>
-                      </w:rPr>
-                    </m:ctrlPr>
-                  </m:sSubPr>
-                  <m:e>
-                    <m:r>
-                      <w:rPr>
-                        <w:rFonts w:ascii="Cambria Math" w:hAnsi="Cambria Math"/>
-                        <w:lang w:val="en-US"/>
-                      </w:rPr>
-                      <m:t>R</m:t>
-                    </m:r>
-                  </m:e>
-                  <m:sub>
-                    <m:r>
-                      <w:rPr>
-                        <w:rFonts w:ascii="Cambria Math" w:hAnsi="Cambria Math"/>
-                        <w:lang w:val="en-US"/>
-                      </w:rPr>
-                      <m:t>4</m:t>
-                    </m:r>
-                  </m:sub>
-                </m:sSub>
-                <m:r>
-                  <w:rPr>
-                    <w:rFonts w:ascii="Cambria Math" w:hAnsi="Cambria Math"/>
-                    <w:lang w:val="en-US"/>
-                  </w:rPr>
-                  <m:t>+</m:t>
-                </m:r>
-                <m:sSub>
-                  <m:sSubPr>
-                    <m:ctrlPr>
-                      <w:rPr>
-                        <w:rFonts w:ascii="Cambria Math" w:hAnsi="Cambria Math"/>
-                        <w:i/>
-                        <w:lang w:val="en-US"/>
-                      </w:rPr>
-                    </m:ctrlPr>
-                  </m:sSubPr>
-                  <m:e>
-                    <m:r>
-                      <w:rPr>
-                        <w:rFonts w:ascii="Cambria Math" w:hAnsi="Cambria Math"/>
-                        <w:lang w:val="en-US"/>
-                      </w:rPr>
-                      <m:t>R</m:t>
-                    </m:r>
-                  </m:e>
-                  <m:sub>
-                    <m:r>
-                      <w:rPr>
-                        <w:rFonts w:ascii="Cambria Math" w:hAnsi="Cambria Math"/>
-                        <w:lang w:val="en-US"/>
-                      </w:rPr>
-                      <m:t>5</m:t>
-                    </m:r>
-                  </m:sub>
-                </m:sSub>
-                <m:r>
-                  <w:rPr>
-                    <w:rFonts w:ascii="Cambria Math" w:hAnsi="Cambria Math"/>
-                    <w:lang w:val="en-US"/>
-                  </w:rPr>
-                  <m:t>)</m:t>
-                </m:r>
-                <m:r>
-                  <w:rPr>
-                    <w:rFonts w:ascii="Cambria Math" w:hAnsi="Cambria Math"/>
-                    <w:lang w:val="en-US"/>
-                  </w:rPr>
-                  <m:t>×</m:t>
-                </m:r>
-                <m:sSub>
-                  <m:sSubPr>
-                    <m:ctrlPr>
-                      <w:rPr>
-                        <w:rFonts w:ascii="Cambria Math" w:hAnsi="Cambria Math"/>
-                        <w:i/>
-                        <w:lang w:val="en-US"/>
-                      </w:rPr>
-                    </m:ctrlPr>
-                  </m:sSubPr>
-                  <m:e>
-                    <m:r>
-                      <w:rPr>
-                        <w:rFonts w:ascii="Cambria Math" w:hAnsi="Cambria Math"/>
-                        <w:lang w:val="en-US"/>
-                      </w:rPr>
-                      <m:t>C</m:t>
-                    </m:r>
-                  </m:e>
-                  <m:sub>
-                    <m:r>
-                      <w:rPr>
-                        <w:rFonts w:ascii="Cambria Math" w:hAnsi="Cambria Math"/>
-                        <w:lang w:val="en-US"/>
-                      </w:rPr>
-                      <m:t>1</m:t>
-                    </m:r>
-                  </m:sub>
-                </m:sSub>
-              </m:oMath>
-            </m:oMathPara>
-          </w:p>
-        </w:tc>
-        <w:tc>
-          <w:tcPr>
-            <w:tcW w:w="3006" w:type="dxa"/>
-          </w:tcPr>
-          <w:p>
-            <w:pPr>
-              <w:jc w:val="center"/>
-              <w:rPr>
-                <w:rFonts w:ascii="Cambria" w:hAnsi="Cambria"/>
-                <w:lang w:val="en-US"/>
-              </w:rPr>
-            </w:pPr>
-            <w:r>
-              <w:rPr>
-                <w:rFonts w:ascii="Cambria" w:hAnsi="Cambria"/>
-                <w:lang w:val="en-US"/>
-              </w:rPr>
-              <w:t>s</w:t>
-            </w:r>
-          </w:p>
-        </w:tc>
-      </w:tr>
-      <w:tr>
-        <w:tc>
-          <w:tcPr>
-            <w:tcW w:w="3005" w:type="dxa"/>
-          </w:tcPr>
-          <w:p>
-            <w:pPr>
-              <w:jc w:val="center"/>
-              <w:rPr>
-                <w:rFonts w:ascii="Cambria" w:hAnsi="Cambria"/>
-                <w:lang w:val="en-US"/>
-              </w:rPr>
-            </w:pPr>
-            <w:proofErr w:type="spellStart"/>
-            <w:r>
-              <w:rPr>
-                <w:rFonts w:ascii="Cambria" w:hAnsi="Cambria"/>
-                <w:lang w:val="en-US"/>
-              </w:rPr>
-              <w:t>t</w:t>
-            </w:r>
-            <w:r>
-              <w:rPr>
-                <w:rFonts w:ascii="Cambria" w:hAnsi="Cambria"/>
-                <w:vertAlign w:val="subscript"/>
-                <w:lang w:val="en-US"/>
-              </w:rPr>
-              <w:t>low</w:t>
-            </w:r>
-            <w:proofErr w:type="spellEnd"/>
-          </w:p>
-        </w:tc>
-        <w:tc>
-          <w:tcPr>
-            <w:tcW w:w="3005" w:type="dxa"/>
-          </w:tcPr>
-          <w:p>
-            <w:pPr>
-              <w:jc w:val="center"/>
-              <w:rPr>
-                <w:lang w:val="en-US"/>
-              </w:rPr>
-            </w:pPr>
-            <m:oMathPara>
-              <m:oMath>
-                <m:r>
-                  <w:rPr>
-                    <w:rFonts w:ascii="Cambria Math" w:hAnsi="Cambria Math"/>
-                    <w:lang w:val="en-US"/>
-                  </w:rPr>
-                  <m:t>0.693×</m:t>
-                </m:r>
-                <m:sSub>
-                  <m:sSubPr>
-                    <m:ctrlPr>
-                      <w:rPr>
-                        <w:rFonts w:ascii="Cambria Math" w:hAnsi="Cambria Math"/>
-                        <w:i/>
-                        <w:lang w:val="en-US"/>
-                      </w:rPr>
-                    </m:ctrlPr>
-                  </m:sSubPr>
-                  <m:e>
-                    <m:r>
-                      <w:rPr>
-                        <w:rFonts w:ascii="Cambria Math" w:hAnsi="Cambria Math"/>
-                        <w:lang w:val="en-US"/>
-                      </w:rPr>
-                      <m:t>R</m:t>
-                    </m:r>
-                  </m:e>
-                  <m:sub>
-                    <m:r>
-                      <w:rPr>
-                        <w:rFonts w:ascii="Cambria Math" w:hAnsi="Cambria Math"/>
-                        <w:lang w:val="en-US"/>
-                      </w:rPr>
-                      <m:t>5</m:t>
-                    </m:r>
-                  </m:sub>
-                </m:sSub>
-                <m:r>
-                  <w:rPr>
-                    <w:rFonts w:ascii="Cambria Math" w:hAnsi="Cambria Math"/>
-                    <w:lang w:val="en-US"/>
-                  </w:rPr>
-                  <m:t>×</m:t>
-                </m:r>
-                <m:sSub>
-                  <m:sSubPr>
-                    <m:ctrlPr>
-                      <w:rPr>
-                        <w:rFonts w:ascii="Cambria Math" w:hAnsi="Cambria Math"/>
-                        <w:i/>
-                        <w:lang w:val="en-US"/>
-                      </w:rPr>
-                    </m:ctrlPr>
-                  </m:sSubPr>
-                  <m:e>
-                    <m:r>
-                      <w:rPr>
-                        <w:rFonts w:ascii="Cambria Math" w:hAnsi="Cambria Math"/>
-                        <w:lang w:val="en-US"/>
-                      </w:rPr>
-                      <m:t>C</m:t>
-                    </m:r>
-                  </m:e>
-                  <m:sub>
-                    <m:r>
-                      <w:rPr>
-                        <w:rFonts w:ascii="Cambria Math" w:hAnsi="Cambria Math"/>
-                        <w:lang w:val="en-US"/>
-                      </w:rPr>
-                      <m:t>1</m:t>
-                    </m:r>
-                  </m:sub>
-                </m:sSub>
-              </m:oMath>
-            </m:oMathPara>
-          </w:p>
-        </w:tc>
-        <w:tc>
-          <w:tcPr>
-            <w:tcW w:w="3006" w:type="dxa"/>
-          </w:tcPr>
-          <w:p>
-            <w:pPr>
-              <w:jc w:val="center"/>
-              <w:rPr>
-                <w:rFonts w:ascii="Cambria" w:hAnsi="Cambria"/>
-                <w:lang w:val="en-US"/>
-              </w:rPr>
-            </w:pPr>
-            <w:r>
-              <w:rPr>
-                <w:rFonts w:ascii="Cambria" w:hAnsi="Cambria"/>
-                <w:lang w:val="en-US"/>
-              </w:rPr>
-              <w:t>s</w:t>
-            </w:r>
-          </w:p>
-        </w:tc>
-      </w:tr>
-      <w:tr>
-        <w:tc>
-          <w:tcPr>
-            <w:tcW w:w="3005" w:type="dxa"/>
-          </w:tcPr>
-          <w:p>
-            <w:pPr>
-              <w:jc w:val="center"/>
-              <w:rPr>
-                <w:rFonts w:ascii="Cambria" w:hAnsi="Cambria"/>
-                <w:lang w:val="en-US"/>
-              </w:rPr>
-            </w:pPr>
-            <w:r>
-              <w:rPr>
-                <w:rFonts w:ascii="Cambria" w:hAnsi="Cambria"/>
-                <w:lang w:val="en-US"/>
-              </w:rPr>
-              <w:t>Period (T)</w:t>
-            </w:r>
-          </w:p>
-        </w:tc>
-        <w:tc>
-          <w:tcPr>
-            <w:tcW w:w="3005" w:type="dxa"/>
-          </w:tcPr>
-          <w:p>
-            <w:pPr>
-              <w:jc w:val="center"/>
-              <w:rPr>
-                <w:lang w:val="en-US"/>
-              </w:rPr>
-            </w:pPr>
-            <m:oMathPara>
-              <m:oMath>
-                <m:r>
-                  <w:rPr>
-                    <w:rFonts w:ascii="Cambria Math" w:hAnsi="Cambria Math"/>
-                    <w:lang w:val="en-US"/>
-                  </w:rPr>
-                  <m:t>0.693×(</m:t>
-                </m:r>
-                <m:sSub>
-                  <m:sSubPr>
-                    <m:ctrlPr>
-                      <w:rPr>
-                        <w:rFonts w:ascii="Cambria Math" w:hAnsi="Cambria Math"/>
-                        <w:i/>
-                        <w:lang w:val="en-US"/>
-                      </w:rPr>
-                    </m:ctrlPr>
-                  </m:sSubPr>
-                  <m:e>
-                    <m:r>
-                      <w:rPr>
-                        <w:rFonts w:ascii="Cambria Math" w:hAnsi="Cambria Math"/>
-                        <w:lang w:val="en-US"/>
-                      </w:rPr>
-                      <m:t>R</m:t>
-                    </m:r>
-                  </m:e>
-                  <m:sub>
-                    <m:r>
-                      <w:rPr>
-                        <w:rFonts w:ascii="Cambria Math" w:hAnsi="Cambria Math"/>
-                        <w:lang w:val="en-US"/>
-                      </w:rPr>
-                      <m:t>4</m:t>
-                    </m:r>
-                  </m:sub>
-                </m:sSub>
-                <m:r>
-                  <w:rPr>
-                    <w:rFonts w:ascii="Cambria Math" w:hAnsi="Cambria Math"/>
-                    <w:lang w:val="en-US"/>
-                  </w:rPr>
-                  <m:t>+</m:t>
-                </m:r>
-                <m:r>
-                  <w:rPr>
-                    <w:rFonts w:ascii="Cambria Math" w:hAnsi="Cambria Math"/>
-                    <w:lang w:val="en-US"/>
-                  </w:rPr>
-                  <m:t>2</m:t>
-                </m:r>
-                <m:sSub>
-                  <m:sSubPr>
-                    <m:ctrlPr>
-                      <w:rPr>
-                        <w:rFonts w:ascii="Cambria Math" w:hAnsi="Cambria Math"/>
-                        <w:i/>
-                        <w:lang w:val="en-US"/>
-                      </w:rPr>
-                    </m:ctrlPr>
-                  </m:sSubPr>
-                  <m:e>
-                    <m:r>
-                      <w:rPr>
-                        <w:rFonts w:ascii="Cambria Math" w:hAnsi="Cambria Math"/>
-                        <w:lang w:val="en-US"/>
-                      </w:rPr>
-                      <m:t>R</m:t>
-                    </m:r>
-                  </m:e>
-                  <m:sub>
-                    <m:r>
-                      <w:rPr>
-                        <w:rFonts w:ascii="Cambria Math" w:hAnsi="Cambria Math"/>
-                        <w:lang w:val="en-US"/>
-                      </w:rPr>
-                      <m:t>5</m:t>
-                    </m:r>
-                  </m:sub>
-                </m:sSub>
-                <m:r>
-                  <w:rPr>
-                    <w:rFonts w:ascii="Cambria Math" w:hAnsi="Cambria Math"/>
-                    <w:lang w:val="en-US"/>
-                  </w:rPr>
-                  <m:t>)×</m:t>
-                </m:r>
-                <m:sSub>
-                  <m:sSubPr>
-                    <m:ctrlPr>
-                      <w:rPr>
-                        <w:rFonts w:ascii="Cambria Math" w:hAnsi="Cambria Math"/>
-                        <w:i/>
-                        <w:lang w:val="en-US"/>
-                      </w:rPr>
-                    </m:ctrlPr>
-                  </m:sSubPr>
-                  <m:e>
-                    <m:r>
-                      <w:rPr>
-                        <w:rFonts w:ascii="Cambria Math" w:hAnsi="Cambria Math"/>
-                        <w:lang w:val="en-US"/>
-                      </w:rPr>
-                      <m:t>C</m:t>
-                    </m:r>
-                  </m:e>
-                  <m:sub>
-                    <m:r>
-                      <w:rPr>
-                        <w:rFonts w:ascii="Cambria Math" w:hAnsi="Cambria Math"/>
-                        <w:lang w:val="en-US"/>
-                      </w:rPr>
-                      <m:t>1</m:t>
-                    </m:r>
-                  </m:sub>
-                </m:sSub>
-              </m:oMath>
-            </m:oMathPara>
-          </w:p>
-        </w:tc>
-        <w:tc>
-          <w:tcPr>
-            <w:tcW w:w="3006" w:type="dxa"/>
-          </w:tcPr>
-          <w:p>
-            <w:pPr>
-              <w:jc w:val="center"/>
-              <w:rPr>
-                <w:rFonts w:ascii="Cambria" w:hAnsi="Cambria"/>
-                <w:lang w:val="en-US"/>
-              </w:rPr>
-            </w:pPr>
-            <w:r>
-              <w:rPr>
-                <w:rFonts w:ascii="Cambria" w:hAnsi="Cambria"/>
-                <w:lang w:val="en-US"/>
-              </w:rPr>
-              <w:t>s</w:t>
-            </w:r>
-          </w:p>
-        </w:tc>
-      </w:tr>
-      <w:tr>
-        <w:tc>
-          <w:tcPr>
-            <w:tcW w:w="3005" w:type="dxa"/>
-          </w:tcPr>
-          <w:p>
-            <w:pPr>
-              <w:jc w:val="center"/>
-              <w:rPr>
-                <w:rFonts w:ascii="Cambria" w:hAnsi="Cambria"/>
-                <w:lang w:val="en-US"/>
-              </w:rPr>
-            </w:pPr>
-          </w:p>
-          <w:p>
-            <w:pPr>
-              <w:jc w:val="center"/>
-              <w:rPr>
-                <w:rFonts w:ascii="Cambria" w:hAnsi="Cambria"/>
-                <w:lang w:val="en-US"/>
-              </w:rPr>
-            </w:pPr>
-            <w:r>
-              <w:rPr>
-                <w:rFonts w:ascii="Cambria" w:hAnsi="Cambria"/>
-                <w:lang w:val="en-US"/>
-              </w:rPr>
-              <w:t>Frequency (f)</w:t>
-            </w:r>
-          </w:p>
-        </w:tc>
-        <w:tc>
-          <w:tcPr>
-            <w:tcW w:w="3005" w:type="dxa"/>
-          </w:tcPr>
-          <w:p>
-            <w:pPr>
-              <w:jc w:val="center"/>
-              <w:rPr>
-                <w:lang w:val="en-US"/>
-              </w:rPr>
-            </w:pPr>
-            <m:oMathPara>
-              <m:oMath>
-                <m:f>
-                  <m:fPr>
-                    <m:ctrlPr>
-                      <w:rPr>
-                        <w:rFonts w:ascii="Cambria Math" w:hAnsi="Cambria Math"/>
-                        <w:i/>
-                        <w:lang w:val="en-US"/>
-                      </w:rPr>
-                    </m:ctrlPr>
-                  </m:fPr>
-                  <m:num>
-                    <m:r>
-                      <w:rPr>
-                        <w:rFonts w:ascii="Cambria Math" w:hAnsi="Cambria Math"/>
-                        <w:lang w:val="en-US"/>
-                      </w:rPr>
-                      <m:t>1.44</m:t>
-                    </m:r>
-                  </m:num>
-                  <m:den>
-                    <m:r>
-                      <w:rPr>
-                        <w:rFonts w:ascii="Cambria Math" w:hAnsi="Cambria Math"/>
-                        <w:lang w:val="en-US"/>
-                      </w:rPr>
-                      <m:t>(</m:t>
-                    </m:r>
-                    <m:sSub>
-                      <m:sSubPr>
-                        <m:ctrlPr>
-                          <w:rPr>
-                            <w:rFonts w:ascii="Cambria Math" w:hAnsi="Cambria Math"/>
-                            <w:i/>
-                            <w:lang w:val="en-US"/>
-                          </w:rPr>
-                        </m:ctrlPr>
-                      </m:sSubPr>
-                      <m:e>
-                        <m:r>
-                          <w:rPr>
-                            <w:rFonts w:ascii="Cambria Math" w:hAnsi="Cambria Math"/>
-                            <w:lang w:val="en-US"/>
-                          </w:rPr>
-                          <m:t>R</m:t>
-                        </m:r>
-                      </m:e>
-                      <m:sub>
-                        <m:r>
-                          <w:rPr>
-                            <w:rFonts w:ascii="Cambria Math" w:hAnsi="Cambria Math"/>
-                            <w:lang w:val="en-US"/>
-                          </w:rPr>
-                          <m:t>4</m:t>
-                        </m:r>
-                      </m:sub>
-                    </m:sSub>
-                    <m:r>
-                      <w:rPr>
-                        <w:rFonts w:ascii="Cambria Math" w:hAnsi="Cambria Math"/>
-                        <w:lang w:val="en-US"/>
-                      </w:rPr>
-                      <m:t>+2</m:t>
-                    </m:r>
-                    <m:sSub>
-                      <m:sSubPr>
-                        <m:ctrlPr>
-                          <w:rPr>
-                            <w:rFonts w:ascii="Cambria Math" w:hAnsi="Cambria Math"/>
-                            <w:i/>
-                            <w:lang w:val="en-US"/>
-                          </w:rPr>
-                        </m:ctrlPr>
-                      </m:sSubPr>
-                      <m:e>
-                        <m:r>
-                          <w:rPr>
-                            <w:rFonts w:ascii="Cambria Math" w:hAnsi="Cambria Math"/>
-                            <w:lang w:val="en-US"/>
-                          </w:rPr>
-                          <m:t>R</m:t>
-                        </m:r>
-                      </m:e>
-                      <m:sub>
-                        <m:r>
-                          <w:rPr>
-                            <w:rFonts w:ascii="Cambria Math" w:hAnsi="Cambria Math"/>
-                            <w:lang w:val="en-US"/>
-                          </w:rPr>
-                          <m:t>5</m:t>
-                        </m:r>
-                      </m:sub>
-                    </m:sSub>
-                    <m:r>
-                      <w:rPr>
-                        <w:rFonts w:ascii="Cambria Math" w:hAnsi="Cambria Math"/>
-                        <w:lang w:val="en-US"/>
-                      </w:rPr>
-                      <m:t>)×</m:t>
-                    </m:r>
-                    <m:sSub>
-                      <m:sSubPr>
-                        <m:ctrlPr>
-                          <w:rPr>
-                            <w:rFonts w:ascii="Cambria Math" w:hAnsi="Cambria Math"/>
-                            <w:i/>
-                            <w:lang w:val="en-US"/>
-                          </w:rPr>
-                        </m:ctrlPr>
-                      </m:sSubPr>
-                      <m:e>
-                        <m:r>
-                          <w:rPr>
-                            <w:rFonts w:ascii="Cambria Math" w:hAnsi="Cambria Math"/>
-                            <w:lang w:val="en-US"/>
-                          </w:rPr>
-                          <m:t>C</m:t>
-                        </m:r>
-                      </m:e>
-                      <m:sub>
-                        <m:r>
-                          <w:rPr>
-                            <w:rFonts w:ascii="Cambria Math" w:hAnsi="Cambria Math"/>
-                            <w:lang w:val="en-US"/>
-                          </w:rPr>
-                          <m:t>1</m:t>
-                        </m:r>
-                      </m:sub>
-                    </m:sSub>
-                  </m:den>
-                </m:f>
-                <m:r>
-                  <w:rPr>
-                    <w:rFonts w:ascii="Cambria Math" w:hAnsi="Cambria Math"/>
-                    <w:lang w:val="en-US"/>
-                  </w:rPr>
-                  <m:t xml:space="preserve"> </m:t>
-                </m:r>
-              </m:oMath>
-            </m:oMathPara>
-          </w:p>
-        </w:tc>
-        <w:tc>
-          <w:tcPr>
-            <w:tcW w:w="3006" w:type="dxa"/>
-          </w:tcPr>
-          <w:p>
-            <w:pPr>
-              <w:jc w:val="center"/>
-              <w:rPr>
-                <w:rFonts w:ascii="Cambria" w:hAnsi="Cambria"/>
-                <w:lang w:val="en-US"/>
-              </w:rPr>
-            </w:pPr>
-            <w:r>
-              <w:rPr>
-                <w:rFonts w:ascii="Cambria" w:hAnsi="Cambria"/>
-                <w:lang w:val="en-US"/>
-              </w:rPr>
-              <w:t>Hz</w:t>
-            </w:r>
-          </w:p>
-        </w:tc>
-      </w:tr>
-      <w:tr>
-        <w:tc>
-          <w:tcPr>
-            <w:tcW w:w="3005" w:type="dxa"/>
-          </w:tcPr>
-          <w:p>
-            <w:pPr>
-              <w:jc w:val="center"/>
-              <w:rPr>
-                <w:rFonts w:ascii="Cambria" w:hAnsi="Cambria"/>
-                <w:lang w:val="en-US"/>
-              </w:rPr>
-            </w:pPr>
-            <w:r>
-              <w:rPr>
-                <w:rFonts w:ascii="Cambria" w:hAnsi="Cambria"/>
-                <w:lang w:val="en-US"/>
-              </w:rPr>
-              <w:t>Duty cycle (D)</w:t>
-            </w:r>
-          </w:p>
-        </w:tc>
-        <w:tc>
-          <w:tcPr>
-            <w:tcW w:w="3005" w:type="dxa"/>
-          </w:tcPr>
-          <w:p>
-            <w:pPr>
-              <w:jc w:val="center"/>
-              <w:rPr>
-                <w:lang w:val="en-US"/>
-              </w:rPr>
-            </w:pPr>
-            <m:oMathPara>
-              <m:oMath>
-                <m:f>
-                  <m:fPr>
-                    <m:ctrlPr>
-                      <w:rPr>
-                        <w:rFonts w:ascii="Cambria Math" w:hAnsi="Cambria Math"/>
-                        <w:i/>
-                        <w:lang w:val="en-US"/>
-                      </w:rPr>
-                    </m:ctrlPr>
-                  </m:fPr>
-                  <m:num>
-                    <m:sSub>
-                      <m:sSubPr>
-                        <m:ctrlPr>
-                          <w:rPr>
-                            <w:rFonts w:ascii="Cambria Math" w:hAnsi="Cambria Math"/>
-                            <w:i/>
-                            <w:lang w:val="en-US"/>
-                          </w:rPr>
-                        </m:ctrlPr>
-                      </m:sSubPr>
-                      <m:e>
-                        <m:r>
-                          <w:rPr>
-                            <w:rFonts w:ascii="Cambria Math" w:hAnsi="Cambria Math"/>
-                            <w:lang w:val="en-US"/>
-                          </w:rPr>
-                          <m:t>t</m:t>
-                        </m:r>
-                      </m:e>
-                      <m:sub>
-                        <m:r>
-                          <w:rPr>
-                            <w:rFonts w:ascii="Cambria Math" w:hAnsi="Cambria Math"/>
-                            <w:lang w:val="en-US"/>
-                          </w:rPr>
-                          <m:t>high</m:t>
-                        </m:r>
-                      </m:sub>
-                    </m:sSub>
-                  </m:num>
-                  <m:den>
-                    <m:r>
-                      <w:rPr>
-                        <w:rFonts w:ascii="Cambria Math" w:hAnsi="Cambria Math"/>
-                        <w:lang w:val="en-US"/>
-                      </w:rPr>
-                      <m:t>T</m:t>
-                    </m:r>
-                  </m:den>
-                </m:f>
-                <m:r>
-                  <w:rPr>
-                    <w:rFonts w:ascii="Cambria Math" w:hAnsi="Cambria Math"/>
-                    <w:lang w:val="en-US"/>
-                  </w:rPr>
-                  <m:t>×100</m:t>
-                </m:r>
-              </m:oMath>
-            </m:oMathPara>
-          </w:p>
-        </w:tc>
-        <w:tc>
-          <w:tcPr>
-            <w:tcW w:w="3006" w:type="dxa"/>
-          </w:tcPr>
-          <w:p>
-            <w:pPr>
-              <w:jc w:val="center"/>
-              <w:rPr>
-                <w:rFonts w:ascii="Cambria" w:hAnsi="Cambria"/>
-                <w:lang w:val="en-US"/>
-              </w:rPr>
-            </w:pPr>
-            <w:r>
-              <w:rPr>
-                <w:rFonts w:ascii="Cambria" w:hAnsi="Cambria"/>
-                <w:lang w:val="en-US"/>
-              </w:rPr>
-              <w:t>%</w:t>
-            </w:r>
-          </w:p>
-        </w:tc>
-      </w:tr>
-    </w:tbl>
-    <w:p>
-      <w:pPr>
-        <w:jc w:val="center"/>
-        <w:rPr>
-          <w:rFonts w:ascii="Cambria" w:hAnsi="Cambria"/>
-          <w:sz w:val="18"/>
-          <w:szCs w:val="18"/>
-          <w:lang w:val="en-US"/>
-        </w:rPr>
-      </w:pPr>
-      <w:r>
-        <w:rPr>
-          <w:rFonts w:ascii="Cambria" w:hAnsi="Cambria"/>
-          <w:sz w:val="18"/>
-          <w:szCs w:val="18"/>
-          <w:lang w:val="en-US"/>
-        </w:rPr>
-        <w:t>Table</w:t>
-      </w:r>
-      <w:r>
-        <w:rPr>
-          <w:rFonts w:ascii="Cambria" w:hAnsi="Cambria"/>
-          <w:sz w:val="18"/>
-          <w:szCs w:val="18"/>
-          <w:lang w:val="en-US"/>
-        </w:rPr>
-        <w:t xml:space="preserve"> x. 555 Timer </w:t>
-      </w:r>
-      <w:r>
-        <w:rPr>
-          <w:rFonts w:ascii="Cambria" w:hAnsi="Cambria"/>
-          <w:sz w:val="18"/>
-          <w:szCs w:val="18"/>
-          <w:lang w:val="en-US"/>
-        </w:rPr>
-        <w:t>parameters</w:t>
-      </w:r>
-      <w:r>
-        <w:rPr>
-          <w:rFonts w:ascii="Cambria" w:hAnsi="Cambria"/>
-          <w:sz w:val="18"/>
-          <w:szCs w:val="18"/>
-          <w:lang w:val="en-US"/>
-        </w:rPr>
-        <w:t>.</w:t>
-      </w:r>
-    </w:p>
-    <w:p>
-      <w:pPr>
-        <w:rPr>
-          <w:lang w:val="en-US"/>
-        </w:rPr>
-      </w:pPr>
-      <w:r>
-        <w:rPr>
-          <w:noProof/>
-          <w:lang w:val="en-US"/>
-        </w:rPr>
-        <w:drawing>
-          <wp:inline distT="0" distB="0" distL="0" distR="0" wp14:anchorId="01E1A95A" wp14:editId="4195D0DA">
-            <wp:extent cx="5722620" cy="1874520"/>
-            <wp:effectExtent l="0" t="0" r="0" b="0"/>
-            <wp:docPr id="7" name="Resim 7"/>
-            <wp:cNvGraphicFramePr>
-              <a:graphicFrameLocks xmlns:a="http://schemas.openxmlformats.org/drawingml/2006/main" noChangeAspect="1"/>
-            </wp:cNvGraphicFramePr>
-            <a:graphic xmlns:a="http://schemas.openxmlformats.org/drawingml/2006/main">
-              <a:graphicData uri="http://schemas.openxmlformats.org/drawingml/2006/picture">
-                <pic:pic xmlns:pic="http://schemas.openxmlformats.org/drawingml/2006/picture">
-                  <pic:nvPicPr>
-                    <pic:cNvPr id="0" name="Picture 5"/>
+                    <pic:cNvPr id="0" name="Picture 18"/>
                     <pic:cNvPicPr>
                       <a:picLocks noChangeAspect="1" noChangeArrowheads="1"/>
                     </pic:cNvPicPr>
                   </pic:nvPicPr>
                   <pic:blipFill>
-                    <a:blip r:embed="rId18" cstate="print">
+                    <a:blip r:embed="rId22">
                       <a:extLst>
                         <a:ext uri="{28A0092B-C50C-407E-A947-70E740481C1C}">
                           <a14:useLocalDpi xmlns:a14="http://schemas.microsoft.com/office/drawing/2010/main" val="0"/>
@@ -6643,7 +6377,7 @@
                   <pic:spPr bwMode="auto">
                     <a:xfrm>
                       <a:off x="0" y="0"/>
-                      <a:ext cx="5722620" cy="1874520"/>
+                      <a:ext cx="5731510" cy="3200400"/>
                     </a:xfrm>
                     <a:prstGeom prst="rect">
                       <a:avLst/>
@@ -6677,8 +6411,9 @@
           <w:szCs w:val="18"/>
           <w:lang w:val="en-US"/>
         </w:rPr>
-        <w:t>Figure x. 555 Time</w:t>
-      </w:r>
+        <w:t xml:space="preserve">Figure x. 555 Timer model in </w:t>
+      </w:r>
+      <w:proofErr w:type="spellStart"/>
       <w:r>
         <w:rPr>
           <w:rFonts w:ascii="Cambria" w:hAnsi="Cambria"/>
@@ -6686,8 +6421,9 @@
           <w:szCs w:val="18"/>
           <w:lang w:val="en-US"/>
         </w:rPr>
-        <w:t>r output, D=0.2</w:t>
-      </w:r>
+        <w:t>LTspice</w:t>
+      </w:r>
+      <w:proofErr w:type="spellEnd"/>
       <w:r>
         <w:rPr>
           <w:rFonts w:ascii="Cambria" w:hAnsi="Cambria"/>
@@ -6700,28 +6436,83 @@
     </w:p>
     <w:p>
       <w:pPr>
-        <w:rPr>
-          <w:lang w:val="en-US"/>
-        </w:rPr>
-      </w:pPr>
-    </w:p>
-    <w:p>
-      <w:pPr>
-        <w:rPr>
+        <w:jc w:val="both"/>
+        <w:rPr>
+          <w:rFonts w:ascii="Cambria" w:hAnsi="Cambria"/>
+          <w:lang w:val="en-US"/>
+        </w:rPr>
+      </w:pPr>
+      <w:r>
+        <w:rPr>
+          <w:rFonts w:ascii="Cambria" w:hAnsi="Cambria"/>
+          <w:lang w:val="en-US"/>
+        </w:rPr>
+        <w:tab/>
+        <w:t>We have decided to use LM555 as a controller IC to drive the IGBT. This IC can produce constant frequency PWM signals when used in the configuration shown in Figure X. Here, R4 and R5 represents a potentiometer. Two diodes are necessary for constant frequency operation. As an input, 5V will be supplied to the IC. The capacitor connected to the Threshold pin (C1) and potentiometer determine the frequency of the PWM signal at the Output pin. Moreover, duty cycle is controlled by changing R5 and R4 ratio where D≈R5/(R4+R5) where R1 is comparatively small [1].</w:t>
+      </w:r>
+    </w:p>
+    <w:p>
+      <w:pPr>
+        <w:jc w:val="both"/>
+        <w:rPr>
+          <w:rFonts w:ascii="Cambria" w:hAnsi="Cambria"/>
+          <w:lang w:val="en-US"/>
+        </w:rPr>
+      </w:pPr>
+      <w:r>
+        <w:rPr>
+          <w:rFonts w:ascii="Cambria" w:hAnsi="Cambria"/>
+          <w:lang w:val="en-US"/>
+        </w:rPr>
+        <w:tab/>
+        <w:t>It is known that LC filter size can gets smaller as the frequency increases, however, we do not plan to use LC filter in our circuit since the load is a motor, which can be interpreted as an LCR combination. On the other hand, high frequency increases the switching losses of components such as diode or IGBT, which increases also heatsink size. So, it is decided to use 1kHz frequency considering high frequency losses. In this configuration, frequency formula is f</w:t>
+      </w:r>
+      <w:r>
+        <w:rPr>
+          <w:rFonts w:ascii="Cambria" w:hAnsi="Cambria"/>
+          <w:lang w:val="en-US"/>
+        </w:rPr>
+        <w:t>≈</w:t>
+      </w:r>
+      <w:r>
+        <w:rPr>
+          <w:rFonts w:ascii="Cambria" w:hAnsi="Cambria"/>
+          <w:lang w:val="en-US"/>
+        </w:rPr>
+        <w:t>1/[(R4+R5)*C1], so potentiometer value is selected as 100kΩ and capacitor is selected as 10nF, yielding 1kHz theoretically. However, this frequency is affected by other components and obtaining exactly 1kHz is not simple. Fortunately, this is not critical for our circuit considering frequency is obtained as 1.07kHz in the simulation which is a close value to the desired frequency. Output voltages are obtained</w:t>
+      </w:r>
+      <w:r>
+        <w:rPr>
+          <w:rFonts w:ascii="Cambria" w:hAnsi="Cambria"/>
+          <w:lang w:val="en-US"/>
+        </w:rPr>
+        <w:t xml:space="preserve"> as seen in Figure X, X, X</w:t>
+      </w:r>
+      <w:r>
+        <w:rPr>
+          <w:rFonts w:ascii="Cambria" w:hAnsi="Cambria"/>
+          <w:lang w:val="en-US"/>
+        </w:rPr>
+        <w:t xml:space="preserve"> for 3 different duty cycle, D=0.2, D=0.5 and D=0.8, and theoretical duty cycles and simulated duty cycles are very close.</w:t>
+      </w:r>
+    </w:p>
+    <w:p>
+      <w:pPr>
+        <w:rPr>
+          <w:rFonts w:ascii="Cambria" w:hAnsi="Cambria"/>
           <w:lang w:val="en-US"/>
         </w:rPr>
       </w:pPr>
       <w:r>
         <w:rPr>
           <w:noProof/>
-          <w:lang w:val="en-US"/>
         </w:rPr>
         <w:lastRenderedPageBreak/>
         <w:drawing>
-          <wp:inline distT="0" distB="0" distL="0" distR="0" wp14:anchorId="19DA45D1" wp14:editId="758D5380">
-            <wp:extent cx="5715000" cy="1905000"/>
-            <wp:effectExtent l="0" t="0" r="0" b="0"/>
-            <wp:docPr id="8" name="Resim 8"/>
+          <wp:inline distT="0" distB="0" distL="0" distR="0" wp14:anchorId="3A4234E8" wp14:editId="18F46C78">
+            <wp:extent cx="5731510" cy="2597150"/>
+            <wp:effectExtent l="0" t="0" r="2540" b="0"/>
+            <wp:docPr id="2" name="Resim 2"/>
             <wp:cNvGraphicFramePr>
               <a:graphicFrameLocks xmlns:a="http://schemas.openxmlformats.org/drawingml/2006/main" noChangeAspect="1"/>
             </wp:cNvGraphicFramePr>
@@ -6729,13 +6520,13 @@
               <a:graphicData uri="http://schemas.openxmlformats.org/drawingml/2006/picture">
                 <pic:pic xmlns:pic="http://schemas.openxmlformats.org/drawingml/2006/picture">
                   <pic:nvPicPr>
-                    <pic:cNvPr id="0" name="Picture 6"/>
+                    <pic:cNvPr id="0" name="Picture 1"/>
                     <pic:cNvPicPr>
                       <a:picLocks noChangeAspect="1" noChangeArrowheads="1"/>
                     </pic:cNvPicPr>
                   </pic:nvPicPr>
                   <pic:blipFill>
-                    <a:blip r:embed="rId19" cstate="print">
+                    <a:blip r:embed="rId23" cstate="print">
                       <a:extLst>
                         <a:ext uri="{28A0092B-C50C-407E-A947-70E740481C1C}">
                           <a14:useLocalDpi xmlns:a14="http://schemas.microsoft.com/office/drawing/2010/main" val="0"/>
@@ -6750,7 +6541,7 @@
                   <pic:spPr bwMode="auto">
                     <a:xfrm>
                       <a:off x="0" y="0"/>
-                      <a:ext cx="5715000" cy="1905000"/>
+                      <a:ext cx="5731510" cy="2597150"/>
                     </a:xfrm>
                     <a:prstGeom prst="rect">
                       <a:avLst/>
@@ -6784,8 +6575,9 @@
           <w:szCs w:val="18"/>
           <w:lang w:val="en-US"/>
         </w:rPr>
-        <w:t>Figure x. 555 Time</w:t>
-      </w:r>
+        <w:t xml:space="preserve">Figure x. 555 Timer output voltage when D=0.2 in </w:t>
+      </w:r>
+      <w:proofErr w:type="spellStart"/>
       <w:r>
         <w:rPr>
           <w:rFonts w:ascii="Cambria" w:hAnsi="Cambria"/>
@@ -6793,8 +6585,9 @@
           <w:szCs w:val="18"/>
           <w:lang w:val="en-US"/>
         </w:rPr>
-        <w:t>r output, D=0.</w:t>
-      </w:r>
+        <w:t>LTspice</w:t>
+      </w:r>
+      <w:proofErr w:type="spellEnd"/>
       <w:r>
         <w:rPr>
           <w:rFonts w:ascii="Cambria" w:hAnsi="Cambria"/>
@@ -6802,34 +6595,25 @@
           <w:szCs w:val="18"/>
           <w:lang w:val="en-US"/>
         </w:rPr>
-        <w:t>5</w:t>
-      </w:r>
-      <w:r>
-        <w:rPr>
-          <w:rFonts w:ascii="Cambria" w:hAnsi="Cambria"/>
-          <w:sz w:val="18"/>
-          <w:szCs w:val="18"/>
-          <w:lang w:val="en-US"/>
-        </w:rPr>
         <w:t>.</w:t>
       </w:r>
     </w:p>
     <w:p>
       <w:pPr>
         <w:rPr>
+          <w:rFonts w:ascii="Cambria" w:hAnsi="Cambria"/>
           <w:lang w:val="en-US"/>
         </w:rPr>
       </w:pPr>
       <w:r>
         <w:rPr>
           <w:noProof/>
-          <w:lang w:val="en-US"/>
         </w:rPr>
         <w:drawing>
-          <wp:inline distT="0" distB="0" distL="0" distR="0" wp14:anchorId="1D2744F5" wp14:editId="5743E043">
-            <wp:extent cx="5722620" cy="1874520"/>
-            <wp:effectExtent l="0" t="0" r="0" b="0"/>
-            <wp:docPr id="9" name="Resim 9"/>
+          <wp:inline distT="0" distB="0" distL="0" distR="0" wp14:anchorId="73F1F64E" wp14:editId="24830FD0">
+            <wp:extent cx="5731510" cy="2608580"/>
+            <wp:effectExtent l="0" t="0" r="2540" b="1270"/>
+            <wp:docPr id="11" name="Resim 11"/>
             <wp:cNvGraphicFramePr>
               <a:graphicFrameLocks xmlns:a="http://schemas.openxmlformats.org/drawingml/2006/main" noChangeAspect="1"/>
             </wp:cNvGraphicFramePr>
@@ -6837,13 +6621,13 @@
               <a:graphicData uri="http://schemas.openxmlformats.org/drawingml/2006/picture">
                 <pic:pic xmlns:pic="http://schemas.openxmlformats.org/drawingml/2006/picture">
                   <pic:nvPicPr>
-                    <pic:cNvPr id="0" name="Picture 7"/>
+                    <pic:cNvPr id="0" name="Picture 3"/>
                     <pic:cNvPicPr>
                       <a:picLocks noChangeAspect="1" noChangeArrowheads="1"/>
                     </pic:cNvPicPr>
                   </pic:nvPicPr>
                   <pic:blipFill>
-                    <a:blip r:embed="rId20" cstate="print">
+                    <a:blip r:embed="rId24" cstate="print">
                       <a:extLst>
                         <a:ext uri="{28A0092B-C50C-407E-A947-70E740481C1C}">
                           <a14:useLocalDpi xmlns:a14="http://schemas.microsoft.com/office/drawing/2010/main" val="0"/>
@@ -6858,7 +6642,7 @@
                   <pic:spPr bwMode="auto">
                     <a:xfrm>
                       <a:off x="0" y="0"/>
-                      <a:ext cx="5722620" cy="1874520"/>
+                      <a:ext cx="5731510" cy="2608580"/>
                     </a:xfrm>
                     <a:prstGeom prst="rect">
                       <a:avLst/>
@@ -6892,8 +6676,9 @@
           <w:szCs w:val="18"/>
           <w:lang w:val="en-US"/>
         </w:rPr>
-        <w:t>Figure x. 555 Time</w:t>
-      </w:r>
+        <w:t xml:space="preserve">Figure x. 555 Timer output voltage when D=0.5 in </w:t>
+      </w:r>
+      <w:proofErr w:type="spellStart"/>
       <w:r>
         <w:rPr>
           <w:rFonts w:ascii="Cambria" w:hAnsi="Cambria"/>
@@ -6901,8 +6686,9 @@
           <w:szCs w:val="18"/>
           <w:lang w:val="en-US"/>
         </w:rPr>
-        <w:t>r output, D=0.</w:t>
-      </w:r>
+        <w:t>LTspice</w:t>
+      </w:r>
+      <w:proofErr w:type="spellEnd"/>
       <w:r>
         <w:rPr>
           <w:rFonts w:ascii="Cambria" w:hAnsi="Cambria"/>
@@ -6910,64 +6696,109 @@
           <w:szCs w:val="18"/>
           <w:lang w:val="en-US"/>
         </w:rPr>
-        <w:t>8</w:t>
-      </w:r>
-      <w:r>
+        <w:t>.</w:t>
+      </w:r>
+    </w:p>
+    <w:p>
+      <w:pPr>
+        <w:rPr>
+          <w:rFonts w:ascii="Cambria" w:hAnsi="Cambria"/>
+          <w:lang w:val="en-US"/>
+        </w:rPr>
+      </w:pPr>
+      <w:r>
+        <w:rPr>
+          <w:noProof/>
+        </w:rPr>
+        <w:drawing>
+          <wp:inline distT="0" distB="0" distL="0" distR="0" wp14:anchorId="5302739B" wp14:editId="2019E15E">
+            <wp:extent cx="5731510" cy="2608580"/>
+            <wp:effectExtent l="0" t="0" r="2540" b="1270"/>
+            <wp:docPr id="17" name="Resim 17"/>
+            <wp:cNvGraphicFramePr>
+              <a:graphicFrameLocks xmlns:a="http://schemas.openxmlformats.org/drawingml/2006/main" noChangeAspect="1"/>
+            </wp:cNvGraphicFramePr>
+            <a:graphic xmlns:a="http://schemas.openxmlformats.org/drawingml/2006/main">
+              <a:graphicData uri="http://schemas.openxmlformats.org/drawingml/2006/picture">
+                <pic:pic xmlns:pic="http://schemas.openxmlformats.org/drawingml/2006/picture">
+                  <pic:nvPicPr>
+                    <pic:cNvPr id="0" name="Picture 5"/>
+                    <pic:cNvPicPr>
+                      <a:picLocks noChangeAspect="1" noChangeArrowheads="1"/>
+                    </pic:cNvPicPr>
+                  </pic:nvPicPr>
+                  <pic:blipFill>
+                    <a:blip r:embed="rId25" cstate="print">
+                      <a:extLst>
+                        <a:ext uri="{28A0092B-C50C-407E-A947-70E740481C1C}">
+                          <a14:useLocalDpi xmlns:a14="http://schemas.microsoft.com/office/drawing/2010/main" val="0"/>
+                        </a:ext>
+                      </a:extLst>
+                    </a:blip>
+                    <a:srcRect/>
+                    <a:stretch>
+                      <a:fillRect/>
+                    </a:stretch>
+                  </pic:blipFill>
+                  <pic:spPr bwMode="auto">
+                    <a:xfrm>
+                      <a:off x="0" y="0"/>
+                      <a:ext cx="5731510" cy="2608580"/>
+                    </a:xfrm>
+                    <a:prstGeom prst="rect">
+                      <a:avLst/>
+                    </a:prstGeom>
+                    <a:noFill/>
+                    <a:ln>
+                      <a:noFill/>
+                    </a:ln>
+                  </pic:spPr>
+                </pic:pic>
+              </a:graphicData>
+            </a:graphic>
+          </wp:inline>
+        </w:drawing>
+      </w:r>
+    </w:p>
+    <w:p>
+      <w:pPr>
+        <w:jc w:val="center"/>
         <w:rPr>
           <w:rFonts w:ascii="Cambria" w:hAnsi="Cambria"/>
           <w:sz w:val="18"/>
           <w:szCs w:val="18"/>
           <w:lang w:val="en-US"/>
         </w:rPr>
+      </w:pPr>
+      <w:r>
+        <w:rPr>
+          <w:rFonts w:ascii="Cambria" w:hAnsi="Cambria"/>
+          <w:sz w:val="18"/>
+          <w:szCs w:val="18"/>
+          <w:lang w:val="en-US"/>
+        </w:rPr>
+        <w:t xml:space="preserve">Figure x. 555 Timer output voltage when D=0.8 in </w:t>
+      </w:r>
+      <w:proofErr w:type="spellStart"/>
+      <w:r>
+        <w:rPr>
+          <w:rFonts w:ascii="Cambria" w:hAnsi="Cambria"/>
+          <w:sz w:val="18"/>
+          <w:szCs w:val="18"/>
+          <w:lang w:val="en-US"/>
+        </w:rPr>
+        <w:t>LTspice</w:t>
+      </w:r>
+      <w:proofErr w:type="spellEnd"/>
+      <w:r>
+        <w:rPr>
+          <w:rFonts w:ascii="Cambria" w:hAnsi="Cambria"/>
+          <w:sz w:val="18"/>
+          <w:szCs w:val="18"/>
+          <w:lang w:val="en-US"/>
+        </w:rPr>
         <w:t>.</w:t>
       </w:r>
-    </w:p>
-    <w:p>
-      <w:pPr>
-        <w:jc w:val="both"/>
-        <w:rPr>
-          <w:rFonts w:ascii="Cambria" w:hAnsi="Cambria"/>
-          <w:lang w:val="en-US"/>
-        </w:rPr>
-      </w:pPr>
-      <w:r>
-        <w:rPr>
-          <w:rFonts w:ascii="Cambria" w:hAnsi="Cambria"/>
-          <w:lang w:val="en-US"/>
-        </w:rPr>
-        <w:tab/>
-        <w:t xml:space="preserve">There are frequency deviations of </w:t>
-      </w:r>
-      <w:r>
-        <w:rPr>
-          <w:rFonts w:ascii="Cambria" w:hAnsi="Cambria" w:cstheme="minorHAnsi"/>
-          <w:lang w:val="en-US"/>
-        </w:rPr>
-        <w:t>±</w:t>
-      </w:r>
-      <w:r>
-        <w:rPr>
-          <w:rFonts w:ascii="Cambria" w:hAnsi="Cambria"/>
-          <w:lang w:val="en-US"/>
-        </w:rPr>
-        <w:t xml:space="preserve">50Hz due to the </w:t>
-      </w:r>
-      <w:r>
-        <w:rPr>
-          <w:rFonts w:ascii="Cambria" w:hAnsi="Cambria"/>
-          <w:lang w:val="en-US"/>
-        </w:rPr>
-        <w:t>exact calibration of 1kHz being difficult to maintain across varying duty cycles. However, considering the maximum 5% deviation from the desired 1kHz frequency, these changes were ignored.</w:t>
-      </w:r>
-    </w:p>
-    <w:p>
-      <w:pPr>
-        <w:jc w:val="both"/>
-        <w:rPr>
-          <w:rFonts w:ascii="Cambria" w:hAnsi="Cambria"/>
-          <w:lang w:val="en-US"/>
-        </w:rPr>
-      </w:pPr>
     </w:p>
     <w:p>
       <w:pPr>
@@ -6988,6 +6819,7 @@
           <w:rFonts w:ascii="Cambria" w:hAnsi="Cambria"/>
           <w:lang w:val="en-US"/>
         </w:rPr>
+        <w:lastRenderedPageBreak/>
         <w:tab/>
       </w:r>
       <w:bookmarkStart w:id="9" w:name="_Toc91963165"/>
@@ -7048,10 +6880,104 @@
     </w:p>
     <w:p>
       <w:pPr>
-        <w:rPr>
-          <w:lang w:val="en-US"/>
-        </w:rPr>
-      </w:pPr>
+        <w:jc w:val="both"/>
+        <w:rPr>
+          <w:rFonts w:ascii="Cambria" w:eastAsia="Cambria" w:hAnsi="Cambria" w:cs="Cambria"/>
+          <w:lang w:val="en-US"/>
+        </w:rPr>
+      </w:pPr>
+      <w:r>
+        <w:rPr>
+          <w:rFonts w:ascii="Cambria" w:eastAsia="Cambria" w:hAnsi="Cambria" w:cs="Cambria"/>
+          <w:lang w:val="en-US"/>
+        </w:rPr>
+        <w:tab/>
+        <w:t xml:space="preserve">Generally, we have tried to choose components from the lab inventory since it is easier to replace them if a problem occurs. First, LM555 is chosen as PWM controller due to its simplicity. To isolate LM555 from the power side, optocoupler should be used and TLP250 isolated gate driver optocoupler is chosen for this purpose as it has sufficient isolation voltage for this application. To supply TLP250, 15V input will be given to it by the power supply in the lab. Also, that supply voltage is connected to </w:t>
+      </w:r>
+      <w:r>
+        <w:rPr>
+          <w:rFonts w:ascii="Cambria" w:eastAsia="Cambria" w:hAnsi="Cambria" w:cs="Cambria"/>
+          <w:lang w:val="en-US"/>
+        </w:rPr>
+        <w:t>IB1505S-2W</w:t>
+      </w:r>
+      <w:r>
+        <w:rPr>
+          <w:rFonts w:ascii="Cambria" w:eastAsia="Cambria" w:hAnsi="Cambria" w:cs="Cambria"/>
+          <w:lang w:val="en-US"/>
+        </w:rPr>
+        <w:t xml:space="preserve"> DC/DC isolated converter giving 5V isolated output which will supply LM555. By this method, usage of single power supply is accomplished. </w:t>
+      </w:r>
+    </w:p>
+    <w:p>
+      <w:pPr>
+        <w:jc w:val="both"/>
+        <w:rPr>
+          <w:rFonts w:ascii="Cambria" w:hAnsi="Cambria"/>
+          <w:lang w:val="en-US"/>
+        </w:rPr>
+      </w:pPr>
+      <w:r>
+        <w:rPr>
+          <w:rFonts w:ascii="Cambria" w:eastAsia="Cambria" w:hAnsi="Cambria" w:cs="Cambria"/>
+          <w:lang w:val="en-US"/>
+        </w:rPr>
+        <w:tab/>
+        <w:t xml:space="preserve">In addition to these, transistor for the buck converter is chosen as </w:t>
+      </w:r>
+      <w:r>
+        <w:rPr>
+          <w:rFonts w:ascii="Cambria" w:hAnsi="Cambria" w:cs="Segoe UI"/>
+          <w:color w:val="24292F"/>
+          <w:shd w:val="clear" w:color="auto" w:fill="FFFFFF"/>
+        </w:rPr>
+        <w:t>IXGH24N60C4D1</w:t>
+      </w:r>
+      <w:r>
+        <w:rPr>
+          <w:rFonts w:ascii="Cambria" w:eastAsia="Cambria" w:hAnsi="Cambria" w:cs="Cambria"/>
+          <w:lang w:val="en-US"/>
+        </w:rPr>
+        <w:t xml:space="preserve"> according to the simulation results, which is an N-channel IGBT with 30A 600V rating. By simulation again, safe ratings of rectifier stage diodes and free-wheeling diode are around 30A 300V, hence, </w:t>
+      </w:r>
+      <w:r>
+        <w:rPr>
+          <w:rFonts w:ascii="Cambria" w:hAnsi="Cambria"/>
+          <w:lang w:val="en-US"/>
+        </w:rPr>
+        <w:t>DSEP30-04A</w:t>
+      </w:r>
+      <w:r>
+        <w:rPr>
+          <w:rFonts w:ascii="Cambria" w:hAnsi="Cambria"/>
+          <w:lang w:val="en-US"/>
+        </w:rPr>
+        <w:t xml:space="preserve"> is selected as a diode, having 30A 400V rating. Three-phase bridge could also be used but in case of a problem, it would be easier to debug and replace single diodes. </w:t>
+      </w:r>
+    </w:p>
+    <w:p>
+      <w:pPr>
+        <w:jc w:val="both"/>
+        <w:rPr>
+          <w:rFonts w:ascii="Cambria" w:eastAsia="Cambria" w:hAnsi="Cambria" w:cs="Cambria"/>
+          <w:lang w:val="en-US"/>
+        </w:rPr>
+      </w:pPr>
+      <w:r>
+        <w:rPr>
+          <w:rFonts w:ascii="Cambria" w:hAnsi="Cambria"/>
+          <w:lang w:val="en-US"/>
+        </w:rPr>
+        <w:tab/>
+        <w:t>Also, as explained in Simulations-Rectifier part, DC link capacitor is chosen as 470µF, resulting 4% ripple voltage in the simulation. 30A fuse can be added to the output of the rectifier. Moreover, the circuit will be constructed on a stripboard first, but it is planned to construct it on PCB, too.</w:t>
+      </w:r>
+      <w:r>
+        <w:rPr>
+          <w:rFonts w:ascii="Cambria" w:eastAsia="Cambria" w:hAnsi="Cambria" w:cs="Cambria"/>
+          <w:lang w:val="en-US"/>
+        </w:rPr>
+        <w:t xml:space="preserve"> </w:t>
+      </w:r>
     </w:p>
     <w:p>
       <w:pPr>
@@ -7138,7 +7064,6 @@
           <w:rFonts w:ascii="Cambria" w:eastAsia="Cambria" w:hAnsi="Cambria" w:cs="Cambria"/>
           <w:lang w:val="en-US"/>
         </w:rPr>
-        <w:lastRenderedPageBreak/>
         <w:t xml:space="preserve">So far, we have implemented the three-phase rectifier topology alongside its input ports without the output capacitor on </w:t>
       </w:r>
       <w:r>
@@ -7251,7 +7176,15 @@
           <w:rFonts w:ascii="Cambria" w:eastAsia="Cambria" w:hAnsi="Cambria" w:cs="Cambria"/>
           <w:lang w:val="en-US"/>
         </w:rPr>
-        <w:t xml:space="preserve">imer and the optocoupler simultaneously, we will </w:t>
+        <w:t xml:space="preserve">imer and </w:t>
+      </w:r>
+      <w:r>
+        <w:rPr>
+          <w:rFonts w:ascii="Cambria" w:eastAsia="Cambria" w:hAnsi="Cambria" w:cs="Cambria"/>
+          <w:lang w:val="en-US"/>
+        </w:rPr>
+        <w:lastRenderedPageBreak/>
+        <w:t xml:space="preserve">the optocoupler simultaneously, we will </w:t>
       </w:r>
       <w:r>
         <w:rPr>
@@ -7354,23 +7287,31 @@
           <w:rFonts w:ascii="Cambria" w:eastAsia="Cambria" w:hAnsi="Cambria" w:cs="Cambria"/>
           <w:lang w:val="en-US"/>
         </w:rPr>
-        <w:t xml:space="preserve">555 Timer Astable Circuit Calculator. </w:t>
-      </w:r>
-      <w:hyperlink r:id="rId21" w:history="1">
+        <w:t xml:space="preserve">555 Timer </w:t>
+      </w:r>
+      <w:r>
+        <w:rPr>
+          <w:rFonts w:ascii="Cambria" w:eastAsia="Cambria" w:hAnsi="Cambria" w:cs="Cambria"/>
+          <w:lang w:val="en-US"/>
+        </w:rPr>
+        <w:t>IC: Introduction, Basics and Working with Different Operating Modes</w:t>
+      </w:r>
+      <w:r>
+        <w:rPr>
+          <w:rFonts w:ascii="Cambria" w:eastAsia="Cambria" w:hAnsi="Cambria" w:cs="Cambria"/>
+          <w:lang w:val="en-US"/>
+        </w:rPr>
+        <w:t xml:space="preserve">. </w:t>
+      </w:r>
+      <w:hyperlink r:id="rId26" w:history="1">
         <w:r>
           <w:rPr>
             <w:rStyle w:val="Kpr"/>
-            <w:rFonts w:ascii="Cambria" w:eastAsia="Cambria" w:hAnsi="Cambria" w:cs="Cambria"/>
-            <w:lang w:val="en-US"/>
           </w:rPr>
-          <w:t>https://circuitdigest.com/calculators/555-timer-astable-circuit-calculator</w:t>
+          <w:t>https://www.engineersgarage.com/555-timer-ic-introduction-basics-working-with-different-operating-modes/</w:t>
         </w:r>
       </w:hyperlink>
       <w:r>
-        <w:rPr>
-          <w:rFonts w:ascii="Cambria" w:eastAsia="Cambria" w:hAnsi="Cambria" w:cs="Cambria"/>
-          <w:lang w:val="en-US"/>
-        </w:rPr>
         <w:t xml:space="preserve"> </w:t>
       </w:r>
     </w:p>
@@ -7382,10 +7323,6 @@
     </w:sectPr>
   </w:body>
 </w:document>
-</file>
-
-<file path=word/numbering.xml><?xml version="1.0" encoding="utf-8"?>
-<w:numbering xmlns:wpc="http://schemas.microsoft.com/office/word/2010/wordprocessingCanvas" xmlns:cx="http://schemas.microsoft.com/office/drawing/2014/chartex" xmlns:cx1="http://schemas.microsoft.com/office/drawing/2015/9/8/chartex" xmlns:cx2="http://schemas.microsoft.com/office/drawing/2015/10/21/chartex" xmlns:cx3="http://schemas.microsoft.com/office/drawing/2016/5/9/chartex" xmlns:cx4="http://schemas.microsoft.com/office/drawing/2016/5/10/chartex" xmlns:cx5="http://schemas.microsoft.com/office/drawing/2016/5/11/chartex" xmlns:cx6="http://schemas.microsoft.com/office/drawing/2016/5/12/chartex" xmlns:cx7="http://schemas.microsoft.com/office/drawing/2016/5/13/chartex" xmlns:cx8="http://schemas.microsoft.com/office/drawing/2016/5/14/chartex" xmlns:mc="http://schemas.openxmlformats.org/markup-compatibility/2006" xmlns:aink="http://schemas.microsoft.com/office/drawing/2016/ink" xmlns:am3d="http://schemas.microsoft.com/office/drawing/2017/model3d" xmlns:o="urn:schemas-microsoft-com:office:office" xmlns:r="http://schemas.openxmlformats.org/officeDocument/2006/relationships" xmlns:m="http://schemas.openxmlformats.org/officeDocument/2006/math" xmlns:v="urn:schemas-microsoft-com:vml" xmlns:wp14="http://schemas.microsoft.com/office/word/2010/wordprocessingDrawing" xmlns:wp="http://schemas.openxmlformats.org/drawingml/2006/wordprocessingDrawing" xmlns:w10="urn:schemas-microsoft-com:office:word" xmlns:w="http://schemas.openxmlformats.org/wordprocessingml/2006/main" xmlns:w14="http://schemas.microsoft.com/office/word/2010/wordml" xmlns:w15="http://schemas.microsoft.com/office/word/2012/wordml" xmlns:w16cex="http://schemas.microsoft.com/office/word/2018/wordml/cex" xmlns:w16cid="http://schemas.microsoft.com/office/word/2016/wordml/cid" xmlns:w16="http://schemas.microsoft.com/office/word/2018/wordml" xmlns:w16sdtdh="http://schemas.microsoft.com/office/word/2020/wordml/sdtdatahash" xmlns:w16se="http://schemas.microsoft.com/office/word/2015/wordml/symex" xmlns:wpg="http://schemas.microsoft.com/office/word/2010/wordprocessingGroup" xmlns:wpi="http://schemas.microsoft.com/office/word/2010/wordprocessingInk" xmlns:wne="http://schemas.microsoft.com/office/word/2006/wordml" xmlns:wps="http://schemas.microsoft.com/office/word/2010/wordprocessingShape" mc:Ignorable="w14 w15 w16se w16cid w16 w16cex w16sdtdh wp14"/>
 </file>
 
 <file path=word/styles.xml><?xml version="1.0" encoding="utf-8"?>
@@ -8002,6 +7939,18 @@
       <w:shd w:val="clear" w:color="auto" w:fill="E1DFDD"/>
     </w:rPr>
   </w:style>
+  <w:style w:type="character" w:styleId="zlenenKpr">
+    <w:name w:val="FollowedHyperlink"/>
+    <w:basedOn w:val="VarsaylanParagrafYazTipi"/>
+    <w:uiPriority w:val="99"/>
+    <w:semiHidden/>
+    <w:unhideWhenUsed/>
+    <w:rsid w:val="0026375C"/>
+    <w:rPr>
+      <w:color w:val="954F72" w:themeColor="followedHyperlink"/>
+      <w:u w:val="single"/>
+    </w:rPr>
+  </w:style>
 </w:styles>
 </file>
 
@@ -8267,12 +8216,6 @@
 </file>
 
 <file path=customXml/item1.xml><?xml version="1.0" encoding="utf-8"?>
-<p:properties xmlns:p="http://schemas.microsoft.com/office/2006/metadata/properties" xmlns:xsi="http://www.w3.org/2001/XMLSchema-instance" xmlns:pc="http://schemas.microsoft.com/office/infopath/2007/PartnerControls">
-  <documentManagement/>
-</p:properties>
-</file>
-
-<file path=customXml/item2.xml><?xml version="1.0" encoding="utf-8"?>
 <?mso-contentType ?>
 <FormTemplates xmlns="http://schemas.microsoft.com/sharepoint/v3/contenttype/forms">
   <Display>DocumentLibraryForm</Display>
@@ -8281,7 +8224,7 @@
 </FormTemplates>
 </file>
 
-<file path=customXml/item3.xml><?xml version="1.0" encoding="utf-8"?>
+<file path=customXml/item2.xml><?xml version="1.0" encoding="utf-8"?>
 <ct:contentTypeSchema xmlns:ct="http://schemas.microsoft.com/office/2006/metadata/contentType" xmlns:ma="http://schemas.microsoft.com/office/2006/metadata/properties/metaAttributes" ct:_="" ma:_="" ma:contentTypeName="Belge" ma:contentTypeID="0x0101006F494BB1A14093439E74CC6AF542A7DB" ma:contentTypeVersion="4" ma:contentTypeDescription="Yeni belge oluşturun." ma:contentTypeScope="" ma:versionID="1f7664c7c3d77e06e5e9be46524ee872">
   <xsd:schema xmlns:xsd="http://www.w3.org/2001/XMLSchema" xmlns:xs="http://www.w3.org/2001/XMLSchema" xmlns:p="http://schemas.microsoft.com/office/2006/metadata/properties" xmlns:ns2="1161643f-a9d8-4bd3-a075-89e65ef7d137" targetNamespace="http://schemas.microsoft.com/office/2006/metadata/properties" ma:root="true" ma:fieldsID="c0bb1c0ab566c70b06380676cc1c3868" ns2:_="">
     <xsd:import namespace="1161643f-a9d8-4bd3-a075-89e65ef7d137"/>
@@ -8427,16 +8370,13 @@
 </ct:contentTypeSchema>
 </file>
 
-<file path=customXml/itemProps1.xml><?xml version="1.0" encoding="utf-8"?>
-<ds:datastoreItem xmlns:ds="http://schemas.openxmlformats.org/officeDocument/2006/customXml" ds:itemID="{F21E3426-816A-465B-9B32-894174F4DAFE}">
-  <ds:schemaRefs>
-    <ds:schemaRef ds:uri="http://schemas.microsoft.com/office/2006/metadata/properties"/>
-    <ds:schemaRef ds:uri="http://schemas.microsoft.com/office/infopath/2007/PartnerControls"/>
-  </ds:schemaRefs>
-</ds:datastoreItem>
+<file path=customXml/item3.xml><?xml version="1.0" encoding="utf-8"?>
+<p:properties xmlns:p="http://schemas.microsoft.com/office/2006/metadata/properties" xmlns:xsi="http://www.w3.org/2001/XMLSchema-instance" xmlns:pc="http://schemas.microsoft.com/office/infopath/2007/PartnerControls">
+  <documentManagement/>
+</p:properties>
 </file>
 
-<file path=customXml/itemProps2.xml><?xml version="1.0" encoding="utf-8"?>
+<file path=customXml/itemProps1.xml><?xml version="1.0" encoding="utf-8"?>
 <ds:datastoreItem xmlns:ds="http://schemas.openxmlformats.org/officeDocument/2006/customXml" ds:itemID="{1D95DAE1-D7C4-4612-955F-6E1A85B4B2AF}">
   <ds:schemaRefs>
     <ds:schemaRef ds:uri="http://schemas.microsoft.com/sharepoint/v3/contenttype/forms"/>
@@ -8444,7 +8384,7 @@
 </ds:datastoreItem>
 </file>
 
-<file path=customXml/itemProps3.xml><?xml version="1.0" encoding="utf-8"?>
+<file path=customXml/itemProps2.xml><?xml version="1.0" encoding="utf-8"?>
 <ds:datastoreItem xmlns:ds="http://schemas.openxmlformats.org/officeDocument/2006/customXml" ds:itemID="{BC9FB86C-6D21-43A6-9515-C9C1B9057E43}">
   <ds:schemaRefs>
     <ds:schemaRef ds:uri="http://schemas.microsoft.com/office/2006/metadata/contentType"/>
@@ -8460,4 +8400,13 @@
     <ds:schemaRef ds:uri="http://schemas.microsoft.com/internal/obd"/>
   </ds:schemaRefs>
 </ds:datastoreItem>
+</file>
+
+<file path=customXml/itemProps3.xml><?xml version="1.0" encoding="utf-8"?>
+<ds:datastoreItem xmlns:ds="http://schemas.openxmlformats.org/officeDocument/2006/customXml" ds:itemID="{F21E3426-816A-465B-9B32-894174F4DAFE}">
+  <ds:schemaRefs>
+    <ds:schemaRef ds:uri="http://schemas.microsoft.com/office/2006/metadata/properties"/>
+    <ds:schemaRef ds:uri="http://schemas.microsoft.com/office/infopath/2007/PartnerControls"/>
+  </ds:schemaRefs>
+</ds:datastoreItem>
 </file>
</xml_diff>

<commit_message>
Rectifier implementation figure added
</commit_message>
<xml_diff>
--- a/Simulation Report- Jan01.docx
+++ b/Simulation Report- Jan01.docx
@@ -1603,14 +1603,12 @@
                 <w:lang w:val="en-US"/>
               </w:rPr>
             </w:pPr>
-            <w:proofErr w:type="spellStart"/>
             <w:r>
               <w:rPr>
                 <w:lang w:val="en-US"/>
               </w:rPr>
               <w:t>Vout</w:t>
             </w:r>
-            <w:proofErr w:type="spellEnd"/>
           </w:p>
         </w:tc>
         <w:tc>
@@ -1625,14 +1623,12 @@
                 <w:lang w:val="en-US"/>
               </w:rPr>
             </w:pPr>
-            <w:proofErr w:type="spellStart"/>
             <w:r>
               <w:rPr>
                 <w:lang w:val="en-US"/>
               </w:rPr>
               <w:t>Vripple</w:t>
             </w:r>
-            <w:proofErr w:type="spellEnd"/>
           </w:p>
         </w:tc>
         <w:tc>
@@ -1783,19 +1779,8 @@
                 <w:szCs w:val="24"/>
                 <w:lang w:val="en-US"/>
               </w:rPr>
-              <w:t xml:space="preserve"> </w:t>
-            </w:r>
-            <w:proofErr w:type="gramStart"/>
-            <w:r>
-              <w:rPr>
-                <w:rFonts w:eastAsiaTheme="minorEastAsia"/>
-                <w:sz w:val="24"/>
-                <w:szCs w:val="24"/>
-                <w:lang w:val="en-US"/>
-              </w:rPr>
-              <w:t>V</w:t>
-            </w:r>
-            <w:proofErr w:type="spellStart"/>
+              <w:t xml:space="preserve"> V</w:t>
+            </w:r>
             <w:r>
               <w:rPr>
                 <w:rFonts w:eastAsiaTheme="minorEastAsia"/>
@@ -1806,8 +1791,6 @@
               </w:rPr>
               <w:t>ph,rms</w:t>
             </w:r>
-            <w:proofErr w:type="spellEnd"/>
-            <w:proofErr w:type="gramEnd"/>
             <w:r>
               <w:rPr>
                 <w:rFonts w:eastAsiaTheme="minorEastAsia"/>
@@ -1873,7 +1856,6 @@
               </w:rPr>
               <w:t xml:space="preserve"> V</w:t>
             </w:r>
-            <w:proofErr w:type="spellStart"/>
             <w:r>
               <w:rPr>
                 <w:rFonts w:eastAsiaTheme="minorEastAsia"/>
@@ -1884,7 +1866,6 @@
               </w:rPr>
               <w:t>ll</w:t>
             </w:r>
-            <w:proofErr w:type="spellEnd"/>
             <w:r>
               <w:rPr>
                 <w:rFonts w:eastAsiaTheme="minorEastAsia"/>
@@ -2307,19 +2288,8 @@
                 <w:szCs w:val="24"/>
                 <w:lang w:val="en-US"/>
               </w:rPr>
-              <w:t xml:space="preserve"> </w:t>
-            </w:r>
-            <w:proofErr w:type="gramStart"/>
-            <w:r>
-              <w:rPr>
-                <w:rFonts w:eastAsiaTheme="minorEastAsia"/>
-                <w:sz w:val="24"/>
-                <w:szCs w:val="24"/>
-                <w:lang w:val="en-US"/>
-              </w:rPr>
-              <w:t>V</w:t>
-            </w:r>
-            <w:proofErr w:type="spellStart"/>
+              <w:t xml:space="preserve"> V</w:t>
+            </w:r>
             <w:r>
               <w:rPr>
                 <w:rFonts w:eastAsiaTheme="minorEastAsia"/>
@@ -2330,8 +2300,6 @@
               </w:rPr>
               <w:t>ph,rms</w:t>
             </w:r>
-            <w:proofErr w:type="spellEnd"/>
-            <w:proofErr w:type="gramEnd"/>
           </w:p>
         </w:tc>
         <w:tc>
@@ -2444,17 +2412,7 @@
                 <w:szCs w:val="24"/>
                 <w:lang w:val="en-US"/>
               </w:rPr>
-              <w:t xml:space="preserve"> </w:t>
-            </w:r>
-            <w:proofErr w:type="gramStart"/>
-            <w:r>
-              <w:rPr>
-                <w:rFonts w:eastAsiaTheme="minorEastAsia"/>
-                <w:sz w:val="24"/>
-                <w:szCs w:val="24"/>
-                <w:lang w:val="en-US"/>
-              </w:rPr>
-              <w:t>V</w:t>
+              <w:t xml:space="preserve"> V</w:t>
             </w:r>
             <w:r>
               <w:rPr>
@@ -2466,7 +2424,6 @@
               </w:rPr>
               <w:t>PH,RMS</w:t>
             </w:r>
-            <w:proofErr w:type="gramEnd"/>
           </w:p>
         </w:tc>
         <w:tc>
@@ -2910,23 +2867,7 @@
           <w:lang w:val="en-US"/>
         </w:rPr>
         <w:tab/>
-        <w:t xml:space="preserve">In this project, it is required to obtain maximum output voltage as 180V. The duty cycle is recommended to be in between 0.2 and 0.8. If it is taken as D= 0.8, required phase voltage rms for three phase diode </w:t>
-      </w:r>
-      <w:proofErr w:type="gramStart"/>
-      <w:r>
-        <w:rPr>
-          <w:rFonts w:ascii="Cambria" w:eastAsia="Cambria" w:hAnsi="Cambria" w:cs="Cambria"/>
-          <w:lang w:val="en-US"/>
-        </w:rPr>
-        <w:t>rectifier</w:t>
-      </w:r>
-      <w:proofErr w:type="gramEnd"/>
-      <w:r>
-        <w:rPr>
-          <w:rFonts w:ascii="Cambria" w:eastAsia="Cambria" w:hAnsi="Cambria" w:cs="Cambria"/>
-          <w:lang w:val="en-US"/>
-        </w:rPr>
-        <w:t xml:space="preserve"> can be calculated as follows:</w:t>
+        <w:t>In this project, it is required to obtain maximum output voltage as 180V. The duty cycle is recommended to be in between 0.2 and 0.8. If it is taken as D= 0.8, required phase voltage rms for three phase diode rectifier can be calculated as follows:</w:t>
       </w:r>
     </w:p>
     <w:p>
@@ -4008,16 +3949,7 @@
           <w:rFonts w:ascii="Cambria" w:hAnsi="Cambria"/>
           <w:lang w:val="en-US"/>
         </w:rPr>
-        <w:t xml:space="preserve"> </w:t>
-      </w:r>
-      <w:proofErr w:type="spellStart"/>
-      <w:proofErr w:type="gramStart"/>
-      <w:r>
-        <w:rPr>
-          <w:rFonts w:ascii="Cambria" w:hAnsi="Cambria"/>
-          <w:lang w:val="en-US"/>
-        </w:rPr>
-        <w:t>V</w:t>
+        <w:t xml:space="preserve"> V</w:t>
       </w:r>
       <w:r>
         <w:rPr>
@@ -4027,8 +3959,6 @@
         </w:rPr>
         <w:t>s,rms</w:t>
       </w:r>
-      <w:proofErr w:type="spellEnd"/>
-      <w:proofErr w:type="gramEnd"/>
       <w:r>
         <w:rPr>
           <w:rFonts w:ascii="Cambria" w:hAnsi="Cambria"/>
@@ -4543,23 +4473,7 @@
           <w:rFonts w:ascii="Cambria" w:hAnsi="Cambria"/>
           <w:lang w:val="en-US"/>
         </w:rPr>
-        <w:t xml:space="preserve">monitored with the potentiometers inside the </w:t>
-      </w:r>
-      <w:proofErr w:type="gramStart"/>
-      <w:r>
-        <w:rPr>
-          <w:rFonts w:ascii="Cambria" w:hAnsi="Cambria"/>
-          <w:lang w:val="en-US"/>
-        </w:rPr>
-        <w:t>555 timer</w:t>
-      </w:r>
-      <w:proofErr w:type="gramEnd"/>
-      <w:r>
-        <w:rPr>
-          <w:rFonts w:ascii="Cambria" w:hAnsi="Cambria"/>
-          <w:lang w:val="en-US"/>
-        </w:rPr>
-        <w:t xml:space="preserve"> topology.</w:t>
+        <w:t>monitored with the potentiometers inside the 555 timer topology.</w:t>
       </w:r>
     </w:p>
     <w:p>
@@ -5016,15 +4930,7 @@
           <w:rFonts w:ascii="Cambria" w:eastAsiaTheme="minorEastAsia" w:hAnsi="Cambria"/>
           <w:lang w:val="en-US"/>
         </w:rPr>
-        <w:t xml:space="preserve">as an RL branch in series with </w:t>
-      </w:r>
-      <w:proofErr w:type="spellStart"/>
-      <w:r>
-        <w:rPr>
-          <w:rFonts w:ascii="Cambria" w:eastAsiaTheme="minorEastAsia" w:hAnsi="Cambria"/>
-          <w:lang w:val="en-US"/>
-        </w:rPr>
-        <w:t>E</w:t>
+        <w:t>as an RL branch in series with E</w:t>
       </w:r>
       <w:r>
         <w:rPr>
@@ -5034,7 +4940,6 @@
         </w:rPr>
         <w:t>a</w:t>
       </w:r>
-      <w:proofErr w:type="spellEnd"/>
       <w:r>
         <w:rPr>
           <w:rFonts w:ascii="Cambria" w:eastAsiaTheme="minorEastAsia" w:hAnsi="Cambria"/>
@@ -5110,23 +5015,7 @@
           <w:rFonts w:ascii="Cambria" w:eastAsiaTheme="minorEastAsia" w:hAnsi="Cambria"/>
           <w:lang w:val="en-US"/>
         </w:rPr>
-        <w:t xml:space="preserve">. The pulse generator represents the </w:t>
-      </w:r>
-      <w:proofErr w:type="gramStart"/>
-      <w:r>
-        <w:rPr>
-          <w:rFonts w:ascii="Cambria" w:eastAsiaTheme="minorEastAsia" w:hAnsi="Cambria"/>
-          <w:lang w:val="en-US"/>
-        </w:rPr>
-        <w:t>555 timer</w:t>
-      </w:r>
-      <w:proofErr w:type="gramEnd"/>
-      <w:r>
-        <w:rPr>
-          <w:rFonts w:ascii="Cambria" w:eastAsiaTheme="minorEastAsia" w:hAnsi="Cambria"/>
-          <w:lang w:val="en-US"/>
-        </w:rPr>
-        <w:t xml:space="preserve"> output.</w:t>
+        <w:t>. The pulse generator represents the 555 timer output.</w:t>
       </w:r>
     </w:p>
     <w:p>
@@ -5705,15 +5594,7 @@
           <w:rFonts w:ascii="Cambria" w:hAnsi="Cambria"/>
           <w:lang w:val="en-US"/>
         </w:rPr>
-        <w:t xml:space="preserve"> * D is 22V for this duty cycle, the average diode voltage is a value we were expecting. This is because the diode voltage is only zero during the off period (for an interval of (1-</w:t>
-      </w:r>
-      <w:proofErr w:type="gramStart"/>
-      <w:r>
-        <w:rPr>
-          <w:rFonts w:ascii="Cambria" w:hAnsi="Cambria"/>
-          <w:lang w:val="en-US"/>
-        </w:rPr>
-        <w:t>D)T</w:t>
+        <w:t xml:space="preserve"> * D is 22V for this duty cycle, the average diode voltage is a value we were expecting. This is because the diode voltage is only zero during the off period (for an interval of (1-D)T</w:t>
       </w:r>
       <w:r>
         <w:rPr>
@@ -5723,7 +5604,6 @@
         </w:rPr>
         <w:t>s</w:t>
       </w:r>
-      <w:proofErr w:type="gramEnd"/>
       <w:r>
         <w:rPr>
           <w:rFonts w:ascii="Cambria" w:hAnsi="Cambria"/>
@@ -5859,17 +5739,7 @@
           <w:szCs w:val="18"/>
           <w:lang w:val="en-US"/>
         </w:rPr>
-        <w:t>(</w:t>
-      </w:r>
-      <w:proofErr w:type="spellStart"/>
-      <w:r>
-        <w:rPr>
-          <w:rFonts w:ascii="Cambria" w:hAnsi="Cambria"/>
-          <w:sz w:val="18"/>
-          <w:szCs w:val="18"/>
-          <w:lang w:val="en-US"/>
-        </w:rPr>
-        <w:t>V</w:t>
+        <w:t>(V</w:t>
       </w:r>
       <w:r>
         <w:rPr>
@@ -5881,7 +5751,6 @@
         </w:rPr>
         <w:t>a</w:t>
       </w:r>
-      <w:proofErr w:type="spellEnd"/>
       <w:r>
         <w:rPr>
           <w:rFonts w:ascii="Cambria" w:hAnsi="Cambria"/>
@@ -5907,17 +5776,7 @@
           <w:szCs w:val="18"/>
           <w:lang w:val="en-US"/>
         </w:rPr>
-        <w:t xml:space="preserve"> (</w:t>
-      </w:r>
-      <w:proofErr w:type="spellStart"/>
-      <w:r>
-        <w:rPr>
-          <w:rFonts w:ascii="Cambria" w:hAnsi="Cambria"/>
-          <w:sz w:val="18"/>
-          <w:szCs w:val="18"/>
-          <w:lang w:val="en-US"/>
-        </w:rPr>
-        <w:t>I</w:t>
+        <w:t xml:space="preserve"> (I</w:t>
       </w:r>
       <w:r>
         <w:rPr>
@@ -5929,7 +5788,6 @@
         </w:rPr>
         <w:t>a</w:t>
       </w:r>
-      <w:proofErr w:type="spellEnd"/>
       <w:r>
         <w:rPr>
           <w:rFonts w:ascii="Cambria" w:hAnsi="Cambria"/>
@@ -5998,15 +5856,7 @@
           <w:rFonts w:ascii="Cambria" w:hAnsi="Cambria"/>
           <w:lang w:val="en-US"/>
         </w:rPr>
-        <w:t xml:space="preserve"> Indeed, this is close to the expected output, at </w:t>
-      </w:r>
-      <w:proofErr w:type="spellStart"/>
-      <w:r>
-        <w:rPr>
-          <w:rFonts w:ascii="Cambria" w:hAnsi="Cambria"/>
-          <w:lang w:val="en-US"/>
-        </w:rPr>
-        <w:t>DV</w:t>
+        <w:t xml:space="preserve"> Indeed, this is close to the expected output, at DV</w:t>
       </w:r>
       <w:r>
         <w:rPr>
@@ -6016,7 +5866,6 @@
         </w:rPr>
         <w:t>in</w:t>
       </w:r>
-      <w:proofErr w:type="spellEnd"/>
       <w:r>
         <w:rPr>
           <w:rFonts w:ascii="Cambria" w:hAnsi="Cambria"/>
@@ -6387,15 +6236,7 @@
           <w:rFonts w:ascii="Cambria" w:hAnsi="Cambria"/>
           <w:lang w:val="en-US"/>
         </w:rPr>
-        <w:t xml:space="preserve"> For </w:t>
-      </w:r>
-      <w:proofErr w:type="spellStart"/>
-      <w:r>
-        <w:rPr>
-          <w:rFonts w:ascii="Cambria" w:hAnsi="Cambria"/>
-          <w:lang w:val="en-US"/>
-        </w:rPr>
-        <w:t>E</w:t>
+        <w:t xml:space="preserve"> For E</w:t>
       </w:r>
       <w:r>
         <w:rPr>
@@ -6405,7 +6246,6 @@
         </w:rPr>
         <w:t>a</w:t>
       </w:r>
-      <w:proofErr w:type="spellEnd"/>
       <w:r>
         <w:rPr>
           <w:rFonts w:ascii="Cambria" w:hAnsi="Cambria"/>
@@ -6418,9 +6258,16 @@
           <w:rFonts w:ascii="Cambria" w:hAnsi="Cambria"/>
           <w:lang w:val="en-US"/>
         </w:rPr>
-        <w:t xml:space="preserve"> the constant term </w:t>
-      </w:r>
-      <w:proofErr w:type="spellStart"/>
+        <w:t xml:space="preserve"> the constant term K</w:t>
+      </w:r>
+      <w:r>
+        <w:rPr>
+          <w:rFonts w:ascii="Cambria" w:hAnsi="Cambria"/>
+          <w:vertAlign w:val="subscript"/>
+          <w:lang w:val="en-US"/>
+        </w:rPr>
+        <w:t>a</w:t>
+      </w:r>
       <w:r>
         <w:rPr>
           <w:rFonts w:ascii="Cambria" w:hAnsi="Cambria"/>
@@ -6434,63 +6281,38 @@
           <w:vertAlign w:val="subscript"/>
           <w:lang w:val="en-US"/>
         </w:rPr>
+        <w:t>f</w:t>
+      </w:r>
+      <w:r>
+        <w:rPr>
+          <w:rFonts w:ascii="Cambria" w:hAnsi="Cambria"/>
+          <w:lang w:val="en-US"/>
+        </w:rPr>
+        <w:t>I</w:t>
+      </w:r>
+      <w:r>
+        <w:rPr>
+          <w:rFonts w:ascii="Cambria" w:hAnsi="Cambria"/>
+          <w:vertAlign w:val="subscript"/>
+          <w:lang w:val="en-US"/>
+        </w:rPr>
+        <w:t>f</w:t>
+      </w:r>
+      <w:r>
+        <w:rPr>
+          <w:rFonts w:ascii="Cambria" w:hAnsi="Cambria"/>
+          <w:lang w:val="en-US"/>
+        </w:rPr>
+        <w:t xml:space="preserve"> = 1, meaning E</w:t>
+      </w:r>
+      <w:r>
+        <w:rPr>
+          <w:rFonts w:ascii="Cambria" w:hAnsi="Cambria"/>
+          <w:vertAlign w:val="subscript"/>
+          <w:lang w:val="en-US"/>
+        </w:rPr>
         <w:t>a</w:t>
       </w:r>
-      <w:r>
-        <w:rPr>
-          <w:rFonts w:ascii="Cambria" w:hAnsi="Cambria"/>
-          <w:lang w:val="en-US"/>
-        </w:rPr>
-        <w:t>K</w:t>
-      </w:r>
-      <w:r>
-        <w:rPr>
-          <w:rFonts w:ascii="Cambria" w:hAnsi="Cambria"/>
-          <w:vertAlign w:val="subscript"/>
-          <w:lang w:val="en-US"/>
-        </w:rPr>
-        <w:t>f</w:t>
-      </w:r>
-      <w:r>
-        <w:rPr>
-          <w:rFonts w:ascii="Cambria" w:hAnsi="Cambria"/>
-          <w:lang w:val="en-US"/>
-        </w:rPr>
-        <w:t>I</w:t>
-      </w:r>
-      <w:r>
-        <w:rPr>
-          <w:rFonts w:ascii="Cambria" w:hAnsi="Cambria"/>
-          <w:vertAlign w:val="subscript"/>
-          <w:lang w:val="en-US"/>
-        </w:rPr>
-        <w:t>f</w:t>
-      </w:r>
-      <w:proofErr w:type="spellEnd"/>
-      <w:r>
-        <w:rPr>
-          <w:rFonts w:ascii="Cambria" w:hAnsi="Cambria"/>
-          <w:lang w:val="en-US"/>
-        </w:rPr>
-        <w:t xml:space="preserve"> = 1, meaning </w:t>
-      </w:r>
-      <w:proofErr w:type="spellStart"/>
-      <w:r>
-        <w:rPr>
-          <w:rFonts w:ascii="Cambria" w:hAnsi="Cambria"/>
-          <w:lang w:val="en-US"/>
-        </w:rPr>
-        <w:t>E</w:t>
-      </w:r>
-      <w:r>
-        <w:rPr>
-          <w:rFonts w:ascii="Cambria" w:hAnsi="Cambria"/>
-          <w:vertAlign w:val="subscript"/>
-          <w:lang w:val="en-US"/>
-        </w:rPr>
-        <w:t>a</w:t>
-      </w:r>
-      <w:proofErr w:type="spellEnd"/>
       <w:r>
         <w:rPr>
           <w:rFonts w:ascii="Cambria" w:hAnsi="Cambria"/>
@@ -6939,15 +6761,7 @@
           <w:rFonts w:ascii="Cambria" w:hAnsi="Cambria"/>
           <w:lang w:val="en-US"/>
         </w:rPr>
-        <w:t xml:space="preserve"> This is because the diode voltage is only zero during the off period (for an interval of (1-</w:t>
-      </w:r>
-      <w:proofErr w:type="gramStart"/>
-      <w:r>
-        <w:rPr>
-          <w:rFonts w:ascii="Cambria" w:hAnsi="Cambria"/>
-          <w:lang w:val="en-US"/>
-        </w:rPr>
-        <w:t>D)T</w:t>
+        <w:t xml:space="preserve"> This is because the diode voltage is only zero during the off period (for an interval of (1-D)T</w:t>
       </w:r>
       <w:r>
         <w:rPr>
@@ -6957,7 +6771,6 @@
         </w:rPr>
         <w:t>s</w:t>
       </w:r>
-      <w:proofErr w:type="gramEnd"/>
       <w:r>
         <w:rPr>
           <w:rFonts w:ascii="Cambria" w:hAnsi="Cambria"/>
@@ -7081,17 +6894,7 @@
           <w:szCs w:val="18"/>
           <w:lang w:val="en-US"/>
         </w:rPr>
-        <w:t>. Output voltage (</w:t>
-      </w:r>
-      <w:proofErr w:type="spellStart"/>
-      <w:r>
-        <w:rPr>
-          <w:rFonts w:ascii="Cambria" w:hAnsi="Cambria"/>
-          <w:sz w:val="18"/>
-          <w:szCs w:val="18"/>
-          <w:lang w:val="en-US"/>
-        </w:rPr>
-        <w:t>V</w:t>
+        <w:t>. Output voltage (V</w:t>
       </w:r>
       <w:r>
         <w:rPr>
@@ -7103,25 +6906,14 @@
         </w:rPr>
         <w:t>a</w:t>
       </w:r>
-      <w:proofErr w:type="spellEnd"/>
-      <w:r>
-        <w:rPr>
-          <w:rFonts w:ascii="Cambria" w:hAnsi="Cambria"/>
-          <w:sz w:val="18"/>
-          <w:szCs w:val="18"/>
-          <w:lang w:val="en-US"/>
-        </w:rPr>
-        <w:t>) and current waveforms (</w:t>
-      </w:r>
-      <w:proofErr w:type="spellStart"/>
-      <w:r>
-        <w:rPr>
-          <w:rFonts w:ascii="Cambria" w:hAnsi="Cambria"/>
-          <w:sz w:val="18"/>
-          <w:szCs w:val="18"/>
-          <w:lang w:val="en-US"/>
-        </w:rPr>
-        <w:t>I</w:t>
+      <w:r>
+        <w:rPr>
+          <w:rFonts w:ascii="Cambria" w:hAnsi="Cambria"/>
+          <w:sz w:val="18"/>
+          <w:szCs w:val="18"/>
+          <w:lang w:val="en-US"/>
+        </w:rPr>
+        <w:t>) and current waveforms (I</w:t>
       </w:r>
       <w:r>
         <w:rPr>
@@ -7133,7 +6925,6 @@
         </w:rPr>
         <w:t>a</w:t>
       </w:r>
-      <w:proofErr w:type="spellEnd"/>
       <w:r>
         <w:rPr>
           <w:rFonts w:ascii="Cambria" w:hAnsi="Cambria"/>
@@ -7225,15 +7016,7 @@
           <w:rFonts w:ascii="Cambria" w:hAnsi="Cambria"/>
           <w:lang w:val="en-US"/>
         </w:rPr>
-        <w:t xml:space="preserve"> Indeed, this is close to the expected output, at </w:t>
-      </w:r>
-      <w:proofErr w:type="spellStart"/>
-      <w:r>
-        <w:rPr>
-          <w:rFonts w:ascii="Cambria" w:hAnsi="Cambria"/>
-          <w:lang w:val="en-US"/>
-        </w:rPr>
-        <w:t>DV</w:t>
+        <w:t xml:space="preserve"> Indeed, this is close to the expected output, at DV</w:t>
       </w:r>
       <w:r>
         <w:rPr>
@@ -7243,7 +7026,6 @@
         </w:rPr>
         <w:t>in</w:t>
       </w:r>
-      <w:proofErr w:type="spellEnd"/>
       <w:r>
         <w:rPr>
           <w:rFonts w:ascii="Cambria" w:hAnsi="Cambria"/>
@@ -8020,27 +7802,7 @@
           <w:szCs w:val="18"/>
           <w:lang w:val="en-US"/>
         </w:rPr>
-        <w:t xml:space="preserve">. 555 Timer model in </w:t>
-      </w:r>
-      <w:proofErr w:type="spellStart"/>
-      <w:r>
-        <w:rPr>
-          <w:rFonts w:ascii="Cambria" w:hAnsi="Cambria"/>
-          <w:sz w:val="18"/>
-          <w:szCs w:val="18"/>
-          <w:lang w:val="en-US"/>
-        </w:rPr>
-        <w:t>LTspice</w:t>
-      </w:r>
-      <w:proofErr w:type="spellEnd"/>
-      <w:r>
-        <w:rPr>
-          <w:rFonts w:ascii="Cambria" w:hAnsi="Cambria"/>
-          <w:sz w:val="18"/>
-          <w:szCs w:val="18"/>
-          <w:lang w:val="en-US"/>
-        </w:rPr>
-        <w:t>.</w:t>
+        <w:t>. 555 Timer model in LTspice.</w:t>
       </w:r>
     </w:p>
     <w:p>
@@ -8088,23 +7850,7 @@
           <w:rFonts w:ascii="Cambria" w:hAnsi="Cambria"/>
           <w:lang w:val="en-US"/>
         </w:rPr>
-        <w:t>1/[(R4+R</w:t>
-      </w:r>
-      <w:proofErr w:type="gramStart"/>
-      <w:r>
-        <w:rPr>
-          <w:rFonts w:ascii="Cambria" w:hAnsi="Cambria"/>
-          <w:lang w:val="en-US"/>
-        </w:rPr>
-        <w:t>5)*</w:t>
-      </w:r>
-      <w:proofErr w:type="gramEnd"/>
-      <w:r>
-        <w:rPr>
-          <w:rFonts w:ascii="Cambria" w:hAnsi="Cambria"/>
-          <w:lang w:val="en-US"/>
-        </w:rPr>
-        <w:t>C1], so potentiometer value is selected as 100kΩ and capacitor is selected as 10nF, yielding 1kHz theoretically. However, this frequency is affected by other components and obtaining exactly 1kHz is not simple. Fortunately, this is not critical for our circuit considering frequency is obtained as 1.07kHz in the simulation which is a close value to the desired frequency. Output voltages are obtained</w:t>
+        <w:t>1/[(R4+R5)*C1], so potentiometer value is selected as 100kΩ and capacitor is selected as 10nF, yielding 1kHz theoretically. However, this frequency is affected by other components and obtaining exactly 1kHz is not simple. Fortunately, this is not critical for our circuit considering frequency is obtained as 1.07kHz in the simulation which is a close value to the desired frequency. Output voltages are obtained</w:t>
       </w:r>
       <w:r>
         <w:rPr>
@@ -8218,27 +7964,7 @@
           <w:szCs w:val="18"/>
           <w:lang w:val="en-US"/>
         </w:rPr>
-        <w:t xml:space="preserve">. 555 Timer output voltage when D=0.2 in </w:t>
-      </w:r>
-      <w:proofErr w:type="spellStart"/>
-      <w:r>
-        <w:rPr>
-          <w:rFonts w:ascii="Cambria" w:hAnsi="Cambria"/>
-          <w:sz w:val="18"/>
-          <w:szCs w:val="18"/>
-          <w:lang w:val="en-US"/>
-        </w:rPr>
-        <w:t>LTspice</w:t>
-      </w:r>
-      <w:proofErr w:type="spellEnd"/>
-      <w:r>
-        <w:rPr>
-          <w:rFonts w:ascii="Cambria" w:hAnsi="Cambria"/>
-          <w:sz w:val="18"/>
-          <w:szCs w:val="18"/>
-          <w:lang w:val="en-US"/>
-        </w:rPr>
-        <w:t>.</w:t>
+        <w:t>. 555 Timer output voltage when D=0.2 in LTspice.</w:t>
       </w:r>
     </w:p>
     <w:p>
@@ -8337,27 +8063,7 @@
           <w:szCs w:val="18"/>
           <w:lang w:val="en-US"/>
         </w:rPr>
-        <w:t xml:space="preserve">. 555 Timer output voltage when D=0.5 in </w:t>
-      </w:r>
-      <w:proofErr w:type="spellStart"/>
-      <w:r>
-        <w:rPr>
-          <w:rFonts w:ascii="Cambria" w:hAnsi="Cambria"/>
-          <w:sz w:val="18"/>
-          <w:szCs w:val="18"/>
-          <w:lang w:val="en-US"/>
-        </w:rPr>
-        <w:t>LTspice</w:t>
-      </w:r>
-      <w:proofErr w:type="spellEnd"/>
-      <w:r>
-        <w:rPr>
-          <w:rFonts w:ascii="Cambria" w:hAnsi="Cambria"/>
-          <w:sz w:val="18"/>
-          <w:szCs w:val="18"/>
-          <w:lang w:val="en-US"/>
-        </w:rPr>
-        <w:t>.</w:t>
+        <w:t>. 555 Timer output voltage when D=0.5 in LTspice.</w:t>
       </w:r>
     </w:p>
     <w:p>
@@ -8456,27 +8162,7 @@
           <w:szCs w:val="18"/>
           <w:lang w:val="en-US"/>
         </w:rPr>
-        <w:t xml:space="preserve">. 555 Timer output voltage when D=0.8 in </w:t>
-      </w:r>
-      <w:proofErr w:type="spellStart"/>
-      <w:r>
-        <w:rPr>
-          <w:rFonts w:ascii="Cambria" w:hAnsi="Cambria"/>
-          <w:sz w:val="18"/>
-          <w:szCs w:val="18"/>
-          <w:lang w:val="en-US"/>
-        </w:rPr>
-        <w:t>LTspice</w:t>
-      </w:r>
-      <w:proofErr w:type="spellEnd"/>
-      <w:r>
-        <w:rPr>
-          <w:rFonts w:ascii="Cambria" w:hAnsi="Cambria"/>
-          <w:sz w:val="18"/>
-          <w:szCs w:val="18"/>
-          <w:lang w:val="en-US"/>
-        </w:rPr>
-        <w:t>.</w:t>
+        <w:t>. 555 Timer output voltage when D=0.8 in LTspice.</w:t>
       </w:r>
     </w:p>
     <w:p>
@@ -8571,54 +8257,33 @@
           <w:lang w:val="en-US"/>
         </w:rPr>
       </w:pPr>
-      <w:proofErr w:type="spellStart"/>
-      <w:r>
-        <w:t>Figure</w:t>
-      </w:r>
-      <w:proofErr w:type="spellEnd"/>
-      <w:r>
-        <w:t xml:space="preserve"> </w:t>
-      </w:r>
-      <w:fldSimple w:instr=" SEQ Figure \* ARABIC ">
-        <w:r>
-          <w:rPr>
-            <w:noProof/>
-          </w:rPr>
-          <w:t>1</w:t>
-        </w:r>
-      </w:fldSimple>
-      <w:r>
-        <w:t xml:space="preserve">8 </w:t>
-      </w:r>
-      <w:proofErr w:type="spellStart"/>
-      <w:r>
-        <w:t>Overall</w:t>
-      </w:r>
-      <w:proofErr w:type="spellEnd"/>
-      <w:r>
-        <w:t xml:space="preserve"> </w:t>
-      </w:r>
-      <w:proofErr w:type="spellStart"/>
-      <w:r>
-        <w:t>Circuit</w:t>
-      </w:r>
-      <w:proofErr w:type="spellEnd"/>
-      <w:r>
-        <w:t xml:space="preserve"> </w:t>
-      </w:r>
-      <w:proofErr w:type="spellStart"/>
-      <w:r>
-        <w:t>Simulation</w:t>
-      </w:r>
-      <w:proofErr w:type="spellEnd"/>
-      <w:r>
-        <w:t xml:space="preserve"> </w:t>
-      </w:r>
-      <w:proofErr w:type="spellStart"/>
-      <w:r>
-        <w:t>Schematic</w:t>
-      </w:r>
-      <w:proofErr w:type="spellEnd"/>
+      <w:r>
+        <w:t xml:space="preserve">Figure </w:t>
+      </w:r>
+      <w:r>
+        <w:fldChar w:fldCharType="begin"/>
+      </w:r>
+      <w:r>
+        <w:instrText xml:space="preserve"> SEQ Figure \* ARABIC </w:instrText>
+      </w:r>
+      <w:r>
+        <w:fldChar w:fldCharType="separate"/>
+      </w:r>
+      <w:r>
+        <w:rPr>
+          <w:noProof/>
+        </w:rPr>
+        <w:t>1</w:t>
+      </w:r>
+      <w:r>
+        <w:rPr>
+          <w:noProof/>
+        </w:rPr>
+        <w:fldChar w:fldCharType="end"/>
+      </w:r>
+      <w:r>
+        <w:t>8 Overall Circuit Simulation Schematic</w:t>
+      </w:r>
     </w:p>
     <w:p>
       <w:pPr>
@@ -8719,35 +8384,9 @@
           <w:lang w:val="en-US"/>
         </w:rPr>
       </w:pPr>
-      <w:proofErr w:type="spellStart"/>
-      <w:r>
-        <w:t>Figure</w:t>
-      </w:r>
-      <w:proofErr w:type="spellEnd"/>
-      <w:r>
-        <w:t xml:space="preserve"> 19 IGBT </w:t>
-      </w:r>
-      <w:proofErr w:type="spellStart"/>
-      <w:r>
-        <w:t>Current</w:t>
-      </w:r>
-      <w:proofErr w:type="spellEnd"/>
-      <w:r>
-        <w:t xml:space="preserve"> </w:t>
-      </w:r>
-      <w:proofErr w:type="spellStart"/>
-      <w:r>
-        <w:t>and</w:t>
-      </w:r>
-      <w:proofErr w:type="spellEnd"/>
-      <w:r>
-        <w:t xml:space="preserve"> </w:t>
-      </w:r>
-      <w:proofErr w:type="spellStart"/>
-      <w:r>
-        <w:t>Voltage</w:t>
-      </w:r>
-      <w:proofErr w:type="spellEnd"/>
+      <w:r>
+        <w:t>Figure 19 IGBT Current and Voltage</w:t>
+      </w:r>
     </w:p>
     <w:p>
       <w:pPr>
@@ -9224,41 +8863,101 @@
           <w:rFonts w:ascii="Cambria" w:eastAsia="Cambria" w:hAnsi="Cambria" w:cs="Cambria"/>
           <w:lang w:val="en-US"/>
         </w:rPr>
-        <w:t xml:space="preserve"> </w:t>
-      </w:r>
-      <w:proofErr w:type="spellStart"/>
+        <w:t xml:space="preserve"> pertinax</w:t>
+      </w:r>
       <w:r>
         <w:rPr>
           <w:rFonts w:ascii="Cambria" w:eastAsia="Cambria" w:hAnsi="Cambria" w:cs="Cambria"/>
           <w:lang w:val="en-US"/>
         </w:rPr>
-        <w:t>pertinax</w:t>
-      </w:r>
-      <w:proofErr w:type="spellEnd"/>
+        <w:t xml:space="preserve">. Ohmic losses in this setup were quite high, to the point that one third of the expected </w:t>
+      </w:r>
       <w:r>
         <w:rPr>
           <w:rFonts w:ascii="Cambria" w:eastAsia="Cambria" w:hAnsi="Cambria" w:cs="Cambria"/>
           <w:lang w:val="en-US"/>
         </w:rPr>
-        <w:t xml:space="preserve">. Ohmic losses in this setup were quite high, to the point that one third of the expected </w:t>
-      </w:r>
-      <w:r>
-        <w:rPr>
-          <w:rFonts w:ascii="Cambria" w:eastAsia="Cambria" w:hAnsi="Cambria" w:cs="Cambria"/>
-          <w:lang w:val="en-US"/>
-        </w:rPr>
         <w:t>average output voltage was already dissipated on the diodes and the solder iron connections or the electric wires. An example oscilloscope trace can be seen below.</w:t>
       </w:r>
     </w:p>
     <w:p>
       <w:pPr>
+        <w:keepNext/>
         <w:ind w:firstLine="708"/>
         <w:jc w:val="both"/>
+      </w:pPr>
+      <w:r>
         <w:rPr>
           <w:rFonts w:ascii="Cambria" w:eastAsia="Cambria" w:hAnsi="Cambria" w:cs="Cambria"/>
-          <w:lang w:val="en-US"/>
-        </w:rPr>
-      </w:pPr>
+          <w:noProof/>
+          <w:lang w:val="en-US"/>
+        </w:rPr>
+        <w:lastRenderedPageBreak/>
+        <w:drawing>
+          <wp:inline distT="0" distB="0" distL="0" distR="0" wp14:anchorId="465C9692" wp14:editId="5515B71D">
+            <wp:extent cx="4693920" cy="3520440"/>
+            <wp:effectExtent l="0" t="0" r="0" b="3810"/>
+            <wp:docPr id="19" name="Resim 19"/>
+            <wp:cNvGraphicFramePr>
+              <a:graphicFrameLocks xmlns:a="http://schemas.openxmlformats.org/drawingml/2006/main" noChangeAspect="1"/>
+            </wp:cNvGraphicFramePr>
+            <a:graphic xmlns:a="http://schemas.openxmlformats.org/drawingml/2006/main">
+              <a:graphicData uri="http://schemas.openxmlformats.org/drawingml/2006/picture">
+                <pic:pic xmlns:pic="http://schemas.openxmlformats.org/drawingml/2006/picture">
+                  <pic:nvPicPr>
+                    <pic:cNvPr id="0" name="Picture 1"/>
+                    <pic:cNvPicPr>
+                      <a:picLocks noChangeAspect="1" noChangeArrowheads="1"/>
+                    </pic:cNvPicPr>
+                  </pic:nvPicPr>
+                  <pic:blipFill rotWithShape="1">
+                    <a:blip r:embed="rId30" cstate="print">
+                      <a:extLst>
+                        <a:ext uri="{28A0092B-C50C-407E-A947-70E740481C1C}">
+                          <a14:useLocalDpi xmlns:a14="http://schemas.microsoft.com/office/drawing/2010/main" val="0"/>
+                        </a:ext>
+                      </a:extLst>
+                    </a:blip>
+                    <a:srcRect l="15425" t="9929" r="2659" b="8156"/>
+                    <a:stretch/>
+                  </pic:blipFill>
+                  <pic:spPr bwMode="auto">
+                    <a:xfrm>
+                      <a:off x="0" y="0"/>
+                      <a:ext cx="4693920" cy="3520440"/>
+                    </a:xfrm>
+                    <a:prstGeom prst="rect">
+                      <a:avLst/>
+                    </a:prstGeom>
+                    <a:noFill/>
+                    <a:ln>
+                      <a:noFill/>
+                    </a:ln>
+                    <a:extLst>
+                      <a:ext uri="{53640926-AAD7-44D8-BBD7-CCE9431645EC}">
+                        <a14:shadowObscured xmlns:a14="http://schemas.microsoft.com/office/drawing/2010/main"/>
+                      </a:ext>
+                    </a:extLst>
+                  </pic:spPr>
+                </pic:pic>
+              </a:graphicData>
+            </a:graphic>
+          </wp:inline>
+        </w:drawing>
+      </w:r>
+    </w:p>
+    <w:p>
+      <w:pPr>
+        <w:pStyle w:val="ResimYazs"/>
+        <w:jc w:val="center"/>
+        <w:rPr>
+          <w:rFonts w:ascii="Cambria" w:eastAsia="Cambria" w:hAnsi="Cambria" w:cs="Cambria"/>
+          <w:lang w:val="en-US"/>
+        </w:rPr>
+      </w:pPr>
+      <w:r>
+        <w:t>Figure x Diode Rectifier Implementation Results</w:t>
+      </w:r>
     </w:p>
     <w:p>
       <w:pPr>
@@ -9279,20 +8978,6 @@
           <w:lang w:val="en-US"/>
         </w:rPr>
       </w:pPr>
-      <w:r>
-        <w:rPr>
-          <w:rFonts w:ascii="Cambria" w:eastAsia="Cambria" w:hAnsi="Cambria" w:cs="Cambria"/>
-          <w:lang w:val="en-US"/>
-        </w:rPr>
-        <w:t>This problem is expected to be solved upon the placement of the filter capacitor at the end. Should a single 470µF fail to decrease the ripple (and therefore increase the average voltage) to a desired and relativel</w:t>
-      </w:r>
-      <w:r>
-        <w:rPr>
-          <w:rFonts w:ascii="Cambria" w:eastAsia="Cambria" w:hAnsi="Cambria" w:cs="Cambria"/>
-          <w:lang w:val="en-US"/>
-        </w:rPr>
-        <w:t>y steady value, another will be connected in parallel with it.</w:t>
-      </w:r>
     </w:p>
     <w:p>
       <w:pPr>
@@ -9308,28 +8993,14 @@
           <w:rFonts w:ascii="Cambria" w:eastAsia="Cambria" w:hAnsi="Cambria" w:cs="Cambria"/>
           <w:lang w:val="en-US"/>
         </w:rPr>
-        <w:t xml:space="preserve">We will continue with the construction of the PWM generator circuit to drive the IGBT and the optocoupler topology. By using an isolated DC-DC converter to feed the 555 </w:t>
+        <w:t>This problem is expected to be solved upon the placement of the filter capacitor at the end. Should a single 470µF fail to decrease the ripple (and therefore increase the average voltage) to a desired and relativel</w:t>
       </w:r>
       <w:r>
         <w:rPr>
           <w:rFonts w:ascii="Cambria" w:eastAsia="Cambria" w:hAnsi="Cambria" w:cs="Cambria"/>
           <w:lang w:val="en-US"/>
         </w:rPr>
-        <w:t>T</w:t>
-      </w:r>
-      <w:r>
-        <w:rPr>
-          <w:rFonts w:ascii="Cambria" w:eastAsia="Cambria" w:hAnsi="Cambria" w:cs="Cambria"/>
-          <w:lang w:val="en-US"/>
-        </w:rPr>
-        <w:t xml:space="preserve">imer and the optocoupler simultaneously, we will </w:t>
-      </w:r>
-      <w:r>
-        <w:rPr>
-          <w:rFonts w:ascii="Cambria" w:eastAsia="Cambria" w:hAnsi="Cambria" w:cs="Cambria"/>
-          <w:lang w:val="en-US"/>
-        </w:rPr>
-        <w:t>limit the required external DC power sources in the motor drive to a single supply.</w:t>
+        <w:t>y steady value, another will be connected in parallel with it.</w:t>
       </w:r>
     </w:p>
     <w:p>
@@ -9346,54 +9017,29 @@
           <w:rFonts w:ascii="Cambria" w:eastAsia="Cambria" w:hAnsi="Cambria" w:cs="Cambria"/>
           <w:lang w:val="en-US"/>
         </w:rPr>
-        <w:t>Finally</w:t>
+        <w:t xml:space="preserve">We will continue with the construction of the PWM generator circuit to drive the IGBT and the optocoupler topology. By using an isolated DC-DC converter to feed the 555 </w:t>
       </w:r>
       <w:r>
         <w:rPr>
           <w:rFonts w:ascii="Cambria" w:eastAsia="Cambria" w:hAnsi="Cambria" w:cs="Cambria"/>
           <w:lang w:val="en-US"/>
         </w:rPr>
-        <w:t>,</w:t>
+        <w:t>T</w:t>
       </w:r>
       <w:r>
         <w:rPr>
           <w:rFonts w:ascii="Cambria" w:eastAsia="Cambria" w:hAnsi="Cambria" w:cs="Cambria"/>
           <w:lang w:val="en-US"/>
         </w:rPr>
-        <w:t xml:space="preserve"> we hope to complete the initial prototype of the circuit with the addition of an LC filter-deprived buck converter. A high side or low side d</w:t>
+        <w:t xml:space="preserve">imer and the optocoupler simultaneously, we will </w:t>
       </w:r>
       <w:r>
         <w:rPr>
           <w:rFonts w:ascii="Cambria" w:eastAsia="Cambria" w:hAnsi="Cambria" w:cs="Cambria"/>
           <w:lang w:val="en-US"/>
         </w:rPr>
-        <w:t xml:space="preserve">rive method will be used in the IGBT activation. Depending on the verdict, the </w:t>
-      </w:r>
-      <w:r>
-        <w:rPr>
-          <w:rFonts w:ascii="Cambria" w:eastAsia="Cambria" w:hAnsi="Cambria" w:cs="Cambria"/>
-          <w:lang w:val="en-US"/>
-        </w:rPr>
-        <w:t>gate driver topology might change structurally.</w:t>
-      </w:r>
-    </w:p>
-    <w:p>
-      <w:pPr>
-        <w:pStyle w:val="Balk1"/>
-        <w:rPr>
-          <w:rFonts w:ascii="Cambria" w:eastAsia="Cambria" w:hAnsi="Cambria" w:cs="Cambria"/>
-          <w:lang w:val="en-US"/>
-        </w:rPr>
-      </w:pPr>
-      <w:bookmarkStart w:id="13" w:name="_Toc91963169"/>
-      <w:r>
-        <w:rPr>
-          <w:rFonts w:ascii="Cambria" w:eastAsia="Cambria" w:hAnsi="Cambria" w:cs="Cambria"/>
-          <w:lang w:val="en-US"/>
-        </w:rPr>
-        <w:t>References</w:t>
-      </w:r>
-      <w:bookmarkEnd w:id="13"/>
+        <w:t>limit the required external DC power sources in the motor drive to a single supply.</w:t>
+      </w:r>
     </w:p>
     <w:p>
       <w:pPr>
@@ -9404,20 +9050,82 @@
           <w:lang w:val="en-US"/>
         </w:rPr>
       </w:pPr>
-    </w:p>
-    <w:p>
-      <w:pPr>
+      <w:r>
+        <w:rPr>
+          <w:rFonts w:ascii="Cambria" w:eastAsia="Cambria" w:hAnsi="Cambria" w:cs="Cambria"/>
+          <w:lang w:val="en-US"/>
+        </w:rPr>
+        <w:t>Finally</w:t>
+      </w:r>
+      <w:r>
+        <w:rPr>
+          <w:rFonts w:ascii="Cambria" w:eastAsia="Cambria" w:hAnsi="Cambria" w:cs="Cambria"/>
+          <w:lang w:val="en-US"/>
+        </w:rPr>
+        <w:t>,</w:t>
+      </w:r>
+      <w:r>
+        <w:rPr>
+          <w:rFonts w:ascii="Cambria" w:eastAsia="Cambria" w:hAnsi="Cambria" w:cs="Cambria"/>
+          <w:lang w:val="en-US"/>
+        </w:rPr>
+        <w:t xml:space="preserve"> we hope to complete the initial prototype of the circuit with the addition of an LC filter-deprived buck converter. A high side or low side d</w:t>
+      </w:r>
+      <w:r>
+        <w:rPr>
+          <w:rFonts w:ascii="Cambria" w:eastAsia="Cambria" w:hAnsi="Cambria" w:cs="Cambria"/>
+          <w:lang w:val="en-US"/>
+        </w:rPr>
+        <w:t xml:space="preserve">rive method will be used in the IGBT activation. Depending on the verdict, the </w:t>
+      </w:r>
+      <w:r>
+        <w:rPr>
+          <w:rFonts w:ascii="Cambria" w:eastAsia="Cambria" w:hAnsi="Cambria" w:cs="Cambria"/>
+          <w:lang w:val="en-US"/>
+        </w:rPr>
+        <w:t>gate driver topology might change structurally.</w:t>
+      </w:r>
+    </w:p>
+    <w:p>
+      <w:pPr>
+        <w:pStyle w:val="Balk1"/>
+        <w:rPr>
+          <w:rFonts w:ascii="Cambria" w:eastAsia="Cambria" w:hAnsi="Cambria" w:cs="Cambria"/>
+          <w:lang w:val="en-US"/>
+        </w:rPr>
+      </w:pPr>
+      <w:bookmarkStart w:id="13" w:name="_Toc91963169"/>
+      <w:r>
+        <w:rPr>
+          <w:rFonts w:ascii="Cambria" w:eastAsia="Cambria" w:hAnsi="Cambria" w:cs="Cambria"/>
+          <w:lang w:val="en-US"/>
+        </w:rPr>
+        <w:t>References</w:t>
+      </w:r>
+      <w:bookmarkEnd w:id="13"/>
+    </w:p>
+    <w:p>
+      <w:pPr>
+        <w:ind w:firstLine="708"/>
         <w:jc w:val="both"/>
         <w:rPr>
           <w:rFonts w:ascii="Cambria" w:eastAsia="Cambria" w:hAnsi="Cambria" w:cs="Cambria"/>
-        </w:rPr>
-      </w:pPr>
-      <w:r>
+          <w:lang w:val="en-US"/>
+        </w:rPr>
+      </w:pPr>
+    </w:p>
+    <w:p>
+      <w:pPr>
+        <w:jc w:val="both"/>
         <w:rPr>
           <w:rFonts w:ascii="Cambria" w:eastAsia="Cambria" w:hAnsi="Cambria" w:cs="Cambria"/>
-          <w:lang w:val="en-US"/>
-        </w:rPr>
-        <w:lastRenderedPageBreak/>
+        </w:rPr>
+      </w:pPr>
+      <w:r>
+        <w:rPr>
+          <w:rFonts w:ascii="Cambria" w:eastAsia="Cambria" w:hAnsi="Cambria" w:cs="Cambria"/>
+          <w:lang w:val="en-US"/>
+        </w:rPr>
         <w:t xml:space="preserve">[1] </w:t>
       </w:r>
       <w:r>
@@ -9441,7 +9149,7 @@
         </w:rPr>
         <w:t xml:space="preserve">. </w:t>
       </w:r>
-      <w:hyperlink r:id="rId30" w:history="1">
+      <w:hyperlink r:id="rId31" w:history="1">
         <w:r>
           <w:rPr>
             <w:rStyle w:val="Kpr"/>
@@ -10509,18 +10217,18 @@
 </file>
 
 <file path=customXml/item1.xml><?xml version="1.0" encoding="utf-8"?>
+<p:properties xmlns:p="http://schemas.microsoft.com/office/2006/metadata/properties" xmlns:xsi="http://www.w3.org/2001/XMLSchema-instance" xmlns:pc="http://schemas.microsoft.com/office/infopath/2007/PartnerControls">
+  <documentManagement/>
+</p:properties>
+</file>
+
+<file path=customXml/item2.xml><?xml version="1.0" encoding="utf-8"?>
 <?mso-contentType ?>
 <FormTemplates xmlns="http://schemas.microsoft.com/sharepoint/v3/contenttype/forms">
   <Display>DocumentLibraryForm</Display>
   <Edit>DocumentLibraryForm</Edit>
   <New>DocumentLibraryForm</New>
 </FormTemplates>
-</file>
-
-<file path=customXml/item2.xml><?xml version="1.0" encoding="utf-8"?>
-<p:properties xmlns:p="http://schemas.microsoft.com/office/2006/metadata/properties" xmlns:xsi="http://www.w3.org/2001/XMLSchema-instance" xmlns:pc="http://schemas.microsoft.com/office/infopath/2007/PartnerControls">
-  <documentManagement/>
-</p:properties>
 </file>
 
 <file path=customXml/item3.xml><?xml version="1.0" encoding="utf-8"?>
@@ -10670,18 +10378,18 @@
 </file>
 
 <file path=customXml/itemProps1.xml><?xml version="1.0" encoding="utf-8"?>
-<ds:datastoreItem xmlns:ds="http://schemas.openxmlformats.org/officeDocument/2006/customXml" ds:itemID="{1D95DAE1-D7C4-4612-955F-6E1A85B4B2AF}">
+<ds:datastoreItem xmlns:ds="http://schemas.openxmlformats.org/officeDocument/2006/customXml" ds:itemID="{F21E3426-816A-465B-9B32-894174F4DAFE}">
   <ds:schemaRefs>
-    <ds:schemaRef ds:uri="http://schemas.microsoft.com/sharepoint/v3/contenttype/forms"/>
+    <ds:schemaRef ds:uri="http://schemas.microsoft.com/office/2006/metadata/properties"/>
+    <ds:schemaRef ds:uri="http://schemas.microsoft.com/office/infopath/2007/PartnerControls"/>
   </ds:schemaRefs>
 </ds:datastoreItem>
 </file>
 
 <file path=customXml/itemProps2.xml><?xml version="1.0" encoding="utf-8"?>
-<ds:datastoreItem xmlns:ds="http://schemas.openxmlformats.org/officeDocument/2006/customXml" ds:itemID="{F21E3426-816A-465B-9B32-894174F4DAFE}">
+<ds:datastoreItem xmlns:ds="http://schemas.openxmlformats.org/officeDocument/2006/customXml" ds:itemID="{1D95DAE1-D7C4-4612-955F-6E1A85B4B2AF}">
   <ds:schemaRefs>
-    <ds:schemaRef ds:uri="http://schemas.microsoft.com/office/2006/metadata/properties"/>
-    <ds:schemaRef ds:uri="http://schemas.microsoft.com/office/infopath/2007/PartnerControls"/>
+    <ds:schemaRef ds:uri="http://schemas.microsoft.com/sharepoint/v3/contenttype/forms"/>
   </ds:schemaRefs>
 </ds:datastoreItem>
 </file>

</xml_diff>

<commit_message>
Minor update on the report
</commit_message>
<xml_diff>
--- a/Simulation Report- Jan01.docx
+++ b/Simulation Report- Jan01.docx
@@ -5,10 +5,14 @@
     <w:p>
       <w:pPr>
         <w:jc w:val="center"/>
+        <w:rPr>
+          <w:lang w:val="en-US"/>
+        </w:rPr>
       </w:pPr>
       <w:r>
         <w:rPr>
           <w:noProof/>
+          <w:lang w:val="en-US"/>
         </w:rPr>
         <w:drawing>
           <wp:inline distT="0" distB="0" distL="0" distR="0" wp14:anchorId="70F80E20" wp14:editId="6B2F1BE9">
@@ -55,6 +59,7 @@
       <w:r>
         <w:rPr>
           <w:noProof/>
+          <w:lang w:val="en-US"/>
         </w:rPr>
         <w:drawing>
           <wp:inline distT="0" distB="0" distL="0" distR="0" wp14:anchorId="2C79166C" wp14:editId="7FA178B6">
@@ -109,6 +114,7 @@
           <w:sz w:val="40"/>
           <w:szCs w:val="40"/>
           <w:u w:val="single"/>
+          <w:lang w:val="en-US"/>
         </w:rPr>
       </w:pPr>
       <w:r>
@@ -119,6 +125,7 @@
           <w:sz w:val="40"/>
           <w:szCs w:val="40"/>
           <w:u w:val="single"/>
+          <w:lang w:val="en-US"/>
         </w:rPr>
         <w:t>METU</w:t>
       </w:r>
@@ -133,6 +140,7 @@
           <w:sz w:val="24"/>
           <w:szCs w:val="24"/>
           <w:u w:val="single"/>
+          <w:lang w:val="en-US"/>
         </w:rPr>
       </w:pPr>
       <w:r>
@@ -143,6 +151,7 @@
           <w:sz w:val="24"/>
           <w:szCs w:val="24"/>
           <w:u w:val="single"/>
+          <w:lang w:val="en-US"/>
         </w:rPr>
         <w:t>ELECTRICAL AND ELECTRONICS ENGINEERING DEPARTMENT</w:t>
       </w:r>
@@ -154,6 +163,7 @@
           <w:rFonts w:ascii="Times New Roman" w:eastAsia="Times New Roman" w:hAnsi="Times New Roman" w:cs="Times New Roman"/>
           <w:b/>
           <w:bCs/>
+          <w:lang w:val="en-US"/>
         </w:rPr>
       </w:pPr>
     </w:p>
@@ -164,6 +174,7 @@
           <w:rFonts w:ascii="Times New Roman" w:eastAsia="Times New Roman" w:hAnsi="Times New Roman" w:cs="Times New Roman"/>
           <w:b/>
           <w:bCs/>
+          <w:lang w:val="en-US"/>
         </w:rPr>
       </w:pPr>
     </w:p>
@@ -186,10 +197,547 @@
           <w:bCs/>
           <w:sz w:val="40"/>
           <w:szCs w:val="40"/>
-        </w:rPr>
-        <w:t>EE463 –</w:t>
-      </w:r>
-      <w:r>
+          <w:lang w:val="en-US"/>
+        </w:rPr>
+        <w:t>EE463 – Static Power Conversion I</w:t>
+      </w:r>
+    </w:p>
+    <w:p>
+      <w:pPr>
+        <w:jc w:val="center"/>
+        <w:rPr>
+          <w:rFonts w:ascii="Times New Roman" w:eastAsia="Times New Roman" w:hAnsi="Times New Roman" w:cs="Times New Roman"/>
+          <w:b/>
+          <w:bCs/>
+          <w:sz w:val="24"/>
+          <w:szCs w:val="24"/>
+          <w:lang w:val="en-US"/>
+        </w:rPr>
+      </w:pPr>
+      <w:r>
+        <w:rPr>
+          <w:rFonts w:ascii="Times New Roman" w:eastAsia="Times New Roman" w:hAnsi="Times New Roman" w:cs="Times New Roman"/>
+          <w:b/>
+          <w:bCs/>
+          <w:sz w:val="24"/>
+          <w:szCs w:val="24"/>
+          <w:lang w:val="en-US"/>
+        </w:rPr>
+        <w:t xml:space="preserve">Fall 2021-2022 </w:t>
+      </w:r>
+    </w:p>
+    <w:p>
+      <w:pPr>
+        <w:jc w:val="center"/>
+        <w:rPr>
+          <w:rFonts w:ascii="Times New Roman" w:eastAsia="Times New Roman" w:hAnsi="Times New Roman" w:cs="Times New Roman"/>
+          <w:b/>
+          <w:bCs/>
+          <w:sz w:val="24"/>
+          <w:szCs w:val="24"/>
+          <w:lang w:val="en-US"/>
+        </w:rPr>
+      </w:pPr>
+      <w:r>
+        <w:rPr>
+          <w:rFonts w:ascii="Times New Roman" w:eastAsia="Times New Roman" w:hAnsi="Times New Roman" w:cs="Times New Roman"/>
+          <w:b/>
+          <w:bCs/>
+          <w:sz w:val="24"/>
+          <w:szCs w:val="24"/>
+          <w:lang w:val="en-US"/>
+        </w:rPr>
+        <w:t>Term Project</w:t>
+      </w:r>
+      <w:r>
+        <w:rPr>
+          <w:rFonts w:ascii="Times New Roman" w:eastAsia="Times New Roman" w:hAnsi="Times New Roman" w:cs="Times New Roman"/>
+          <w:b/>
+          <w:bCs/>
+          <w:sz w:val="24"/>
+          <w:szCs w:val="24"/>
+          <w:lang w:val="en-US"/>
+        </w:rPr>
+        <w:t xml:space="preserve"> Simulation Report</w:t>
+      </w:r>
+    </w:p>
+    <w:p>
+      <w:pPr>
+        <w:jc w:val="center"/>
+        <w:rPr>
+          <w:rFonts w:ascii="Times New Roman" w:eastAsia="Times New Roman" w:hAnsi="Times New Roman" w:cs="Times New Roman"/>
+          <w:b/>
+          <w:bCs/>
+          <w:sz w:val="36"/>
+          <w:szCs w:val="36"/>
+          <w:lang w:val="en-US"/>
+        </w:rPr>
+      </w:pPr>
+      <w:r>
+        <w:rPr>
+          <w:rFonts w:ascii="Times New Roman" w:eastAsia="Times New Roman" w:hAnsi="Times New Roman" w:cs="Times New Roman"/>
+          <w:b/>
+          <w:bCs/>
+          <w:sz w:val="36"/>
+          <w:szCs w:val="36"/>
+          <w:lang w:val="en-US"/>
+        </w:rPr>
+        <w:t>Judicator Inc.</w:t>
+      </w:r>
+    </w:p>
+    <w:p>
+      <w:pPr>
+        <w:jc w:val="center"/>
+        <w:rPr>
+          <w:rFonts w:ascii="Times New Roman" w:eastAsia="Times New Roman" w:hAnsi="Times New Roman" w:cs="Times New Roman"/>
+          <w:b/>
+          <w:bCs/>
+          <w:sz w:val="24"/>
+          <w:szCs w:val="24"/>
+          <w:lang w:val="en-US"/>
+        </w:rPr>
+      </w:pPr>
+    </w:p>
+    <w:p>
+      <w:pPr>
+        <w:jc w:val="both"/>
+        <w:rPr>
+          <w:rFonts w:ascii="Times New Roman" w:eastAsia="Times New Roman" w:hAnsi="Times New Roman" w:cs="Times New Roman"/>
+          <w:b/>
+          <w:bCs/>
+          <w:sz w:val="24"/>
+          <w:szCs w:val="24"/>
+          <w:lang w:val="en-US"/>
+        </w:rPr>
+      </w:pPr>
+      <w:proofErr w:type="spellStart"/>
+      <w:r>
+        <w:rPr>
+          <w:rFonts w:ascii="Times New Roman" w:eastAsia="Times New Roman" w:hAnsi="Times New Roman" w:cs="Times New Roman"/>
+          <w:b/>
+          <w:bCs/>
+          <w:sz w:val="24"/>
+          <w:szCs w:val="24"/>
+          <w:lang w:val="en-US"/>
+        </w:rPr>
+        <w:t>Hüsnü</w:t>
+      </w:r>
+      <w:proofErr w:type="spellEnd"/>
+      <w:r>
+        <w:rPr>
+          <w:rFonts w:ascii="Times New Roman" w:eastAsia="Times New Roman" w:hAnsi="Times New Roman" w:cs="Times New Roman"/>
+          <w:b/>
+          <w:bCs/>
+          <w:sz w:val="24"/>
+          <w:szCs w:val="24"/>
+          <w:lang w:val="en-US"/>
+        </w:rPr>
+        <w:t xml:space="preserve"> Oğuz YORGANCILAR</w:t>
+      </w:r>
+      <w:r>
+        <w:rPr>
+          <w:lang w:val="en-US"/>
+        </w:rPr>
+        <w:tab/>
+      </w:r>
+      <w:r>
+        <w:rPr>
+          <w:lang w:val="en-US"/>
+        </w:rPr>
+        <w:tab/>
+      </w:r>
+      <w:r>
+        <w:rPr>
+          <w:lang w:val="en-US"/>
+        </w:rPr>
+        <w:tab/>
+      </w:r>
+      <w:r>
+        <w:rPr>
+          <w:lang w:val="en-US"/>
+        </w:rPr>
+        <w:tab/>
+      </w:r>
+      <w:r>
+        <w:rPr>
+          <w:lang w:val="en-US"/>
+        </w:rPr>
+        <w:tab/>
+      </w:r>
+      <w:r>
+        <w:rPr>
+          <w:lang w:val="en-US"/>
+        </w:rPr>
+        <w:tab/>
+      </w:r>
+      <w:r>
+        <w:rPr>
+          <w:rFonts w:ascii="Times New Roman" w:eastAsia="Times New Roman" w:hAnsi="Times New Roman" w:cs="Times New Roman"/>
+          <w:b/>
+          <w:bCs/>
+          <w:sz w:val="24"/>
+          <w:szCs w:val="24"/>
+          <w:lang w:val="en-US"/>
+        </w:rPr>
+        <w:t xml:space="preserve">           </w:t>
+      </w:r>
+      <w:r>
+        <w:rPr>
+          <w:rFonts w:ascii="Times New Roman" w:eastAsia="Times New Roman" w:hAnsi="Times New Roman" w:cs="Times New Roman"/>
+          <w:b/>
+          <w:bCs/>
+          <w:sz w:val="24"/>
+          <w:szCs w:val="24"/>
+          <w:lang w:val="en-US"/>
+        </w:rPr>
+        <w:t xml:space="preserve"> </w:t>
+      </w:r>
+      <w:r>
+        <w:rPr>
+          <w:rFonts w:ascii="Times New Roman" w:eastAsia="Times New Roman" w:hAnsi="Times New Roman" w:cs="Times New Roman"/>
+          <w:b/>
+          <w:bCs/>
+          <w:sz w:val="24"/>
+          <w:szCs w:val="24"/>
+          <w:lang w:val="en-US"/>
+        </w:rPr>
+        <w:t>23</w:t>
+      </w:r>
+      <w:r>
+        <w:rPr>
+          <w:rFonts w:ascii="Times New Roman" w:eastAsia="Times New Roman" w:hAnsi="Times New Roman" w:cs="Times New Roman"/>
+          <w:b/>
+          <w:bCs/>
+          <w:sz w:val="24"/>
+          <w:szCs w:val="24"/>
+          <w:lang w:val="en-US"/>
+        </w:rPr>
+        <w:t>05787</w:t>
+      </w:r>
+    </w:p>
+    <w:p>
+      <w:pPr>
+        <w:jc w:val="both"/>
+        <w:rPr>
+          <w:rFonts w:ascii="Times New Roman" w:eastAsia="Times New Roman" w:hAnsi="Times New Roman" w:cs="Times New Roman"/>
+          <w:b/>
+          <w:bCs/>
+          <w:sz w:val="24"/>
+          <w:szCs w:val="24"/>
+          <w:lang w:val="en-US"/>
+        </w:rPr>
+      </w:pPr>
+      <w:proofErr w:type="spellStart"/>
+      <w:r>
+        <w:rPr>
+          <w:rFonts w:ascii="Times New Roman" w:eastAsia="Times New Roman" w:hAnsi="Times New Roman" w:cs="Times New Roman"/>
+          <w:b/>
+          <w:bCs/>
+          <w:sz w:val="24"/>
+          <w:szCs w:val="24"/>
+          <w:lang w:val="en-US"/>
+        </w:rPr>
+        <w:t>Ece</w:t>
+      </w:r>
+      <w:proofErr w:type="spellEnd"/>
+      <w:r>
+        <w:rPr>
+          <w:rFonts w:ascii="Times New Roman" w:eastAsia="Times New Roman" w:hAnsi="Times New Roman" w:cs="Times New Roman"/>
+          <w:b/>
+          <w:bCs/>
+          <w:sz w:val="24"/>
+          <w:szCs w:val="24"/>
+          <w:lang w:val="en-US"/>
+        </w:rPr>
+        <w:t xml:space="preserve"> </w:t>
+      </w:r>
+      <w:proofErr w:type="spellStart"/>
+      <w:r>
+        <w:rPr>
+          <w:rFonts w:ascii="Times New Roman" w:eastAsia="Times New Roman" w:hAnsi="Times New Roman" w:cs="Times New Roman"/>
+          <w:b/>
+          <w:bCs/>
+          <w:sz w:val="24"/>
+          <w:szCs w:val="24"/>
+          <w:lang w:val="en-US"/>
+        </w:rPr>
+        <w:t>İrem</w:t>
+      </w:r>
+      <w:proofErr w:type="spellEnd"/>
+      <w:r>
+        <w:rPr>
+          <w:rFonts w:ascii="Times New Roman" w:eastAsia="Times New Roman" w:hAnsi="Times New Roman" w:cs="Times New Roman"/>
+          <w:b/>
+          <w:bCs/>
+          <w:sz w:val="24"/>
+          <w:szCs w:val="24"/>
+          <w:lang w:val="en-US"/>
+        </w:rPr>
+        <w:t xml:space="preserve"> YAZIR</w:t>
+      </w:r>
+      <w:r>
+        <w:rPr>
+          <w:lang w:val="en-US"/>
+        </w:rPr>
+        <w:tab/>
+      </w:r>
+      <w:r>
+        <w:rPr>
+          <w:lang w:val="en-US"/>
+        </w:rPr>
+        <w:tab/>
+      </w:r>
+      <w:r>
+        <w:rPr>
+          <w:lang w:val="en-US"/>
+        </w:rPr>
+        <w:tab/>
+      </w:r>
+      <w:r>
+        <w:rPr>
+          <w:lang w:val="en-US"/>
+        </w:rPr>
+        <w:tab/>
+      </w:r>
+      <w:r>
+        <w:rPr>
+          <w:lang w:val="en-US"/>
+        </w:rPr>
+        <w:tab/>
+      </w:r>
+      <w:r>
+        <w:rPr>
+          <w:lang w:val="en-US"/>
+        </w:rPr>
+        <w:tab/>
+      </w:r>
+      <w:r>
+        <w:rPr>
+          <w:lang w:val="en-US"/>
+        </w:rPr>
+        <w:tab/>
+      </w:r>
+      <w:r>
+        <w:rPr>
+          <w:lang w:val="en-US"/>
+        </w:rPr>
+        <w:tab/>
+      </w:r>
+      <w:r>
+        <w:rPr>
+          <w:rFonts w:ascii="Times New Roman" w:eastAsia="Times New Roman" w:hAnsi="Times New Roman" w:cs="Times New Roman"/>
+          <w:b/>
+          <w:bCs/>
+          <w:sz w:val="24"/>
+          <w:szCs w:val="24"/>
+          <w:lang w:val="en-US"/>
+        </w:rPr>
+        <w:t xml:space="preserve">           </w:t>
+      </w:r>
+      <w:r>
+        <w:rPr>
+          <w:rFonts w:ascii="Times New Roman" w:eastAsia="Times New Roman" w:hAnsi="Times New Roman" w:cs="Times New Roman"/>
+          <w:b/>
+          <w:bCs/>
+          <w:sz w:val="24"/>
+          <w:szCs w:val="24"/>
+          <w:lang w:val="en-US"/>
+        </w:rPr>
+        <w:t xml:space="preserve"> </w:t>
+      </w:r>
+      <w:r>
+        <w:rPr>
+          <w:rFonts w:ascii="Times New Roman" w:eastAsia="Times New Roman" w:hAnsi="Times New Roman" w:cs="Times New Roman"/>
+          <w:b/>
+          <w:bCs/>
+          <w:sz w:val="24"/>
+          <w:szCs w:val="24"/>
+          <w:lang w:val="en-US"/>
+        </w:rPr>
+        <w:t>23</w:t>
+      </w:r>
+      <w:r>
+        <w:rPr>
+          <w:rFonts w:ascii="Times New Roman" w:eastAsia="Times New Roman" w:hAnsi="Times New Roman" w:cs="Times New Roman"/>
+          <w:b/>
+          <w:bCs/>
+          <w:sz w:val="24"/>
+          <w:szCs w:val="24"/>
+          <w:lang w:val="en-US"/>
+        </w:rPr>
+        <w:t>76101</w:t>
+      </w:r>
+    </w:p>
+    <w:p>
+      <w:pPr>
+        <w:jc w:val="both"/>
+        <w:rPr>
+          <w:rFonts w:ascii="Times New Roman" w:eastAsia="Times New Roman" w:hAnsi="Times New Roman" w:cs="Times New Roman"/>
+          <w:b/>
+          <w:bCs/>
+          <w:sz w:val="24"/>
+          <w:szCs w:val="24"/>
+          <w:lang w:val="en-US"/>
+        </w:rPr>
+      </w:pPr>
+      <w:proofErr w:type="spellStart"/>
+      <w:r>
+        <w:rPr>
+          <w:rFonts w:ascii="Times New Roman" w:eastAsia="Times New Roman" w:hAnsi="Times New Roman" w:cs="Times New Roman"/>
+          <w:b/>
+          <w:bCs/>
+          <w:sz w:val="24"/>
+          <w:szCs w:val="24"/>
+          <w:lang w:val="en-US"/>
+        </w:rPr>
+        <w:t>Kaan</w:t>
+      </w:r>
+      <w:proofErr w:type="spellEnd"/>
+      <w:r>
+        <w:rPr>
+          <w:rFonts w:ascii="Times New Roman" w:eastAsia="Times New Roman" w:hAnsi="Times New Roman" w:cs="Times New Roman"/>
+          <w:b/>
+          <w:bCs/>
+          <w:sz w:val="24"/>
+          <w:szCs w:val="24"/>
+          <w:lang w:val="en-US"/>
+        </w:rPr>
+        <w:t xml:space="preserve"> TÜTEK</w:t>
+      </w:r>
+      <w:r>
+        <w:rPr>
+          <w:lang w:val="en-US"/>
+        </w:rPr>
+        <w:tab/>
+      </w:r>
+      <w:r>
+        <w:rPr>
+          <w:lang w:val="en-US"/>
+        </w:rPr>
+        <w:tab/>
+      </w:r>
+      <w:r>
+        <w:rPr>
+          <w:lang w:val="en-US"/>
+        </w:rPr>
+        <w:tab/>
+      </w:r>
+      <w:r>
+        <w:rPr>
+          <w:lang w:val="en-US"/>
+        </w:rPr>
+        <w:tab/>
+      </w:r>
+      <w:r>
+        <w:rPr>
+          <w:lang w:val="en-US"/>
+        </w:rPr>
+        <w:tab/>
+      </w:r>
+      <w:r>
+        <w:rPr>
+          <w:lang w:val="en-US"/>
+        </w:rPr>
+        <w:tab/>
+      </w:r>
+      <w:r>
+        <w:rPr>
+          <w:lang w:val="en-US"/>
+        </w:rPr>
+        <w:tab/>
+      </w:r>
+      <w:r>
+        <w:rPr>
+          <w:lang w:val="en-US"/>
+        </w:rPr>
+        <w:tab/>
+      </w:r>
+      <w:r>
+        <w:rPr>
+          <w:lang w:val="en-US"/>
+        </w:rPr>
+        <w:tab/>
+      </w:r>
+      <w:r>
+        <w:rPr>
+          <w:rFonts w:ascii="Times New Roman" w:eastAsia="Times New Roman" w:hAnsi="Times New Roman" w:cs="Times New Roman"/>
+          <w:b/>
+          <w:bCs/>
+          <w:sz w:val="24"/>
+          <w:szCs w:val="24"/>
+          <w:lang w:val="en-US"/>
+        </w:rPr>
+        <w:t>2375954</w:t>
+      </w:r>
+    </w:p>
+    <w:p>
+      <w:pPr>
+        <w:jc w:val="both"/>
+        <w:rPr>
+          <w:rFonts w:ascii="Times New Roman" w:eastAsia="Times New Roman" w:hAnsi="Times New Roman" w:cs="Times New Roman"/>
+          <w:b/>
+          <w:bCs/>
+          <w:sz w:val="24"/>
+          <w:szCs w:val="24"/>
+          <w:lang w:val="en-US"/>
+        </w:rPr>
+      </w:pPr>
+    </w:p>
+    <w:p>
+      <w:pPr>
+        <w:jc w:val="both"/>
+        <w:rPr>
+          <w:rFonts w:ascii="Times New Roman" w:eastAsia="Times New Roman" w:hAnsi="Times New Roman" w:cs="Times New Roman"/>
+          <w:b/>
+          <w:bCs/>
+          <w:sz w:val="36"/>
+          <w:szCs w:val="36"/>
+          <w:lang w:val="en-US"/>
+        </w:rPr>
+      </w:pPr>
+    </w:p>
+    <w:p>
+      <w:pPr>
+        <w:jc w:val="both"/>
+        <w:rPr>
+          <w:rFonts w:ascii="Times New Roman" w:eastAsia="Times New Roman" w:hAnsi="Times New Roman" w:cs="Times New Roman"/>
+          <w:b/>
+          <w:bCs/>
+          <w:sz w:val="36"/>
+          <w:szCs w:val="36"/>
+          <w:lang w:val="en-US"/>
+        </w:rPr>
+      </w:pPr>
+    </w:p>
+    <w:p>
+      <w:pPr>
+        <w:jc w:val="both"/>
+        <w:rPr>
+          <w:rFonts w:ascii="Times New Roman" w:eastAsia="Times New Roman" w:hAnsi="Times New Roman" w:cs="Times New Roman"/>
+          <w:b/>
+          <w:bCs/>
+          <w:sz w:val="36"/>
+          <w:szCs w:val="36"/>
+          <w:lang w:val="en-US"/>
+        </w:rPr>
+      </w:pPr>
+    </w:p>
+    <w:p>
+      <w:pPr>
+        <w:jc w:val="both"/>
+        <w:rPr>
+          <w:rFonts w:ascii="Times New Roman" w:eastAsia="Times New Roman" w:hAnsi="Times New Roman" w:cs="Times New Roman"/>
+          <w:b/>
+          <w:bCs/>
+          <w:sz w:val="36"/>
+          <w:szCs w:val="36"/>
+          <w:lang w:val="en-US"/>
+        </w:rPr>
+      </w:pPr>
+    </w:p>
+    <w:p>
+      <w:pPr>
+        <w:jc w:val="both"/>
         <w:rPr>
           <w:rFonts w:ascii="Times New Roman" w:eastAsia="Times New Roman" w:hAnsi="Times New Roman" w:cs="Times New Roman"/>
           <w:b/>
@@ -198,71 +746,21 @@
           <w:szCs w:val="40"/>
           <w:lang w:val="en-US"/>
         </w:rPr>
-        <w:t xml:space="preserve"> Static Power Conversion I</w:t>
-      </w:r>
-    </w:p>
-    <w:p>
-      <w:pPr>
-        <w:jc w:val="center"/>
+      </w:pPr>
+    </w:p>
+    <w:p>
+      <w:pPr>
+        <w:jc w:val="both"/>
         <w:rPr>
           <w:rFonts w:ascii="Times New Roman" w:eastAsia="Times New Roman" w:hAnsi="Times New Roman" w:cs="Times New Roman"/>
           <w:b/>
           <w:bCs/>
-          <w:sz w:val="24"/>
-          <w:szCs w:val="24"/>
-          <w:lang w:val="en-US"/>
-        </w:rPr>
-      </w:pPr>
-      <w:r>
-        <w:rPr>
-          <w:rFonts w:ascii="Times New Roman" w:eastAsia="Times New Roman" w:hAnsi="Times New Roman" w:cs="Times New Roman"/>
-          <w:b/>
-          <w:bCs/>
-          <w:sz w:val="24"/>
-          <w:szCs w:val="24"/>
-          <w:lang w:val="en-US"/>
-        </w:rPr>
-        <w:t xml:space="preserve">Fall 2021-2022 </w:t>
-      </w:r>
-    </w:p>
-    <w:p>
-      <w:pPr>
-        <w:jc w:val="center"/>
-        <w:rPr>
-          <w:rFonts w:ascii="Times New Roman" w:eastAsia="Times New Roman" w:hAnsi="Times New Roman" w:cs="Times New Roman"/>
-          <w:b/>
-          <w:bCs/>
-          <w:sz w:val="24"/>
-          <w:szCs w:val="24"/>
-          <w:lang w:val="en-US"/>
-        </w:rPr>
-      </w:pPr>
-      <w:r>
-        <w:rPr>
-          <w:rFonts w:ascii="Times New Roman" w:eastAsia="Times New Roman" w:hAnsi="Times New Roman" w:cs="Times New Roman"/>
-          <w:b/>
-          <w:bCs/>
-          <w:sz w:val="24"/>
-          <w:szCs w:val="24"/>
-          <w:lang w:val="en-US"/>
-        </w:rPr>
-        <w:t>Term Project</w:t>
-      </w:r>
-      <w:r>
-        <w:rPr>
-          <w:rFonts w:ascii="Times New Roman" w:eastAsia="Times New Roman" w:hAnsi="Times New Roman" w:cs="Times New Roman"/>
-          <w:b/>
-          <w:bCs/>
-          <w:sz w:val="24"/>
-          <w:szCs w:val="24"/>
-          <w:lang w:val="en-US"/>
-        </w:rPr>
-        <w:t xml:space="preserve"> Simulation Report</w:t>
-      </w:r>
-    </w:p>
-    <w:p>
-      <w:pPr>
-        <w:jc w:val="center"/>
+          <w:sz w:val="40"/>
+          <w:szCs w:val="40"/>
+          <w:lang w:val="en-US"/>
+        </w:rPr>
+      </w:pPr>
+      <w:r>
         <w:rPr>
           <w:rFonts w:ascii="Times New Roman" w:eastAsia="Times New Roman" w:hAnsi="Times New Roman" w:cs="Times New Roman"/>
           <w:b/>
@@ -271,368 +769,19 @@
           <w:szCs w:val="36"/>
           <w:lang w:val="en-US"/>
         </w:rPr>
-      </w:pPr>
-      <w:r>
-        <w:rPr>
-          <w:rFonts w:ascii="Times New Roman" w:eastAsia="Times New Roman" w:hAnsi="Times New Roman" w:cs="Times New Roman"/>
-          <w:b/>
-          <w:bCs/>
-          <w:sz w:val="36"/>
-          <w:szCs w:val="36"/>
-          <w:lang w:val="en-US"/>
-        </w:rPr>
-        <w:t>Judicator Inc.</w:t>
-      </w:r>
-    </w:p>
-    <w:p>
-      <w:pPr>
-        <w:jc w:val="center"/>
-        <w:rPr>
-          <w:rFonts w:ascii="Times New Roman" w:eastAsia="Times New Roman" w:hAnsi="Times New Roman" w:cs="Times New Roman"/>
-          <w:b/>
-          <w:bCs/>
-          <w:sz w:val="24"/>
-          <w:szCs w:val="24"/>
-        </w:rPr>
-      </w:pPr>
-    </w:p>
-    <w:p>
-      <w:pPr>
-        <w:jc w:val="both"/>
-        <w:rPr>
-          <w:rFonts w:ascii="Times New Roman" w:eastAsia="Times New Roman" w:hAnsi="Times New Roman" w:cs="Times New Roman"/>
-          <w:b/>
-          <w:bCs/>
-          <w:sz w:val="24"/>
-          <w:szCs w:val="24"/>
-        </w:rPr>
-      </w:pPr>
-      <w:r>
-        <w:rPr>
-          <w:rFonts w:ascii="Times New Roman" w:eastAsia="Times New Roman" w:hAnsi="Times New Roman" w:cs="Times New Roman"/>
-          <w:b/>
-          <w:bCs/>
-          <w:sz w:val="24"/>
-          <w:szCs w:val="24"/>
-        </w:rPr>
-        <w:t>Hüsnü Oğuz YORGANCILAR</w:t>
-      </w:r>
-      <w:r>
-        <w:tab/>
-      </w:r>
-      <w:r>
-        <w:tab/>
-      </w:r>
-      <w:r>
-        <w:tab/>
-      </w:r>
-      <w:r>
-        <w:tab/>
-      </w:r>
-      <w:r>
-        <w:tab/>
-      </w:r>
-      <w:r>
-        <w:tab/>
-      </w:r>
-      <w:r>
-        <w:rPr>
-          <w:rFonts w:ascii="Times New Roman" w:eastAsia="Times New Roman" w:hAnsi="Times New Roman" w:cs="Times New Roman"/>
-          <w:b/>
-          <w:bCs/>
-          <w:sz w:val="24"/>
-          <w:szCs w:val="24"/>
-        </w:rPr>
-        <w:t xml:space="preserve">           </w:t>
-      </w:r>
-      <w:r>
-        <w:rPr>
-          <w:rFonts w:ascii="Times New Roman" w:eastAsia="Times New Roman" w:hAnsi="Times New Roman" w:cs="Times New Roman"/>
-          <w:b/>
-          <w:bCs/>
-          <w:sz w:val="24"/>
-          <w:szCs w:val="24"/>
-        </w:rPr>
-        <w:t xml:space="preserve"> </w:t>
-      </w:r>
-      <w:r>
-        <w:rPr>
-          <w:rFonts w:ascii="Times New Roman" w:eastAsia="Times New Roman" w:hAnsi="Times New Roman" w:cs="Times New Roman"/>
-          <w:b/>
-          <w:bCs/>
-          <w:sz w:val="24"/>
-          <w:szCs w:val="24"/>
-        </w:rPr>
-        <w:t>23</w:t>
-      </w:r>
-      <w:r>
-        <w:rPr>
-          <w:rFonts w:ascii="Times New Roman" w:eastAsia="Times New Roman" w:hAnsi="Times New Roman" w:cs="Times New Roman"/>
-          <w:b/>
-          <w:bCs/>
-          <w:sz w:val="24"/>
-          <w:szCs w:val="24"/>
-        </w:rPr>
-        <w:t>05787</w:t>
-      </w:r>
-    </w:p>
-    <w:p>
-      <w:pPr>
-        <w:jc w:val="both"/>
-        <w:rPr>
-          <w:rFonts w:ascii="Times New Roman" w:eastAsia="Times New Roman" w:hAnsi="Times New Roman" w:cs="Times New Roman"/>
-          <w:b/>
-          <w:bCs/>
-          <w:sz w:val="24"/>
-          <w:szCs w:val="24"/>
-        </w:rPr>
-      </w:pPr>
-      <w:r>
-        <w:rPr>
-          <w:rFonts w:ascii="Times New Roman" w:eastAsia="Times New Roman" w:hAnsi="Times New Roman" w:cs="Times New Roman"/>
-          <w:b/>
-          <w:bCs/>
-          <w:sz w:val="24"/>
-          <w:szCs w:val="24"/>
-        </w:rPr>
-        <w:t>Ece İrem YAZIR</w:t>
-      </w:r>
-      <w:r>
-        <w:tab/>
-      </w:r>
-      <w:r>
-        <w:tab/>
-      </w:r>
-      <w:r>
-        <w:tab/>
-      </w:r>
-      <w:r>
-        <w:tab/>
-      </w:r>
-      <w:r>
-        <w:tab/>
-      </w:r>
-      <w:r>
-        <w:tab/>
-      </w:r>
-      <w:r>
-        <w:tab/>
-      </w:r>
-      <w:r>
-        <w:tab/>
-      </w:r>
-      <w:r>
-        <w:rPr>
-          <w:rFonts w:ascii="Times New Roman" w:eastAsia="Times New Roman" w:hAnsi="Times New Roman" w:cs="Times New Roman"/>
-          <w:b/>
-          <w:bCs/>
-          <w:sz w:val="24"/>
-          <w:szCs w:val="24"/>
-        </w:rPr>
-        <w:t xml:space="preserve">           </w:t>
-      </w:r>
-      <w:r>
-        <w:rPr>
-          <w:rFonts w:ascii="Times New Roman" w:eastAsia="Times New Roman" w:hAnsi="Times New Roman" w:cs="Times New Roman"/>
-          <w:b/>
-          <w:bCs/>
-          <w:sz w:val="24"/>
-          <w:szCs w:val="24"/>
-        </w:rPr>
-        <w:t xml:space="preserve"> </w:t>
-      </w:r>
-      <w:r>
-        <w:rPr>
-          <w:rFonts w:ascii="Times New Roman" w:eastAsia="Times New Roman" w:hAnsi="Times New Roman" w:cs="Times New Roman"/>
-          <w:b/>
-          <w:bCs/>
-          <w:sz w:val="24"/>
-          <w:szCs w:val="24"/>
-        </w:rPr>
-        <w:t>23</w:t>
-      </w:r>
-      <w:r>
-        <w:rPr>
-          <w:rFonts w:ascii="Times New Roman" w:eastAsia="Times New Roman" w:hAnsi="Times New Roman" w:cs="Times New Roman"/>
-          <w:b/>
-          <w:bCs/>
-          <w:sz w:val="24"/>
-          <w:szCs w:val="24"/>
-        </w:rPr>
-        <w:t>76101</w:t>
-      </w:r>
-    </w:p>
-    <w:p>
-      <w:pPr>
-        <w:jc w:val="both"/>
-        <w:rPr>
-          <w:rFonts w:ascii="Times New Roman" w:eastAsia="Times New Roman" w:hAnsi="Times New Roman" w:cs="Times New Roman"/>
-          <w:b/>
-          <w:bCs/>
-          <w:sz w:val="24"/>
-          <w:szCs w:val="24"/>
-        </w:rPr>
-      </w:pPr>
-      <w:r>
-        <w:rPr>
-          <w:rFonts w:ascii="Times New Roman" w:eastAsia="Times New Roman" w:hAnsi="Times New Roman" w:cs="Times New Roman"/>
-          <w:b/>
-          <w:bCs/>
-          <w:sz w:val="24"/>
-          <w:szCs w:val="24"/>
-        </w:rPr>
-        <w:t>Kaan TÜTEK</w:t>
-      </w:r>
-      <w:r>
-        <w:tab/>
-      </w:r>
-      <w:r>
-        <w:tab/>
-      </w:r>
-      <w:r>
-        <w:tab/>
-      </w:r>
-      <w:r>
-        <w:tab/>
-      </w:r>
-      <w:r>
-        <w:tab/>
-      </w:r>
-      <w:r>
-        <w:tab/>
-      </w:r>
-      <w:r>
-        <w:tab/>
-      </w:r>
-      <w:r>
-        <w:tab/>
-      </w:r>
-      <w:r>
-        <w:tab/>
-      </w:r>
-      <w:r>
-        <w:rPr>
-          <w:rFonts w:ascii="Times New Roman" w:eastAsia="Times New Roman" w:hAnsi="Times New Roman" w:cs="Times New Roman"/>
-          <w:b/>
-          <w:bCs/>
-          <w:sz w:val="24"/>
-          <w:szCs w:val="24"/>
-        </w:rPr>
-        <w:t>2375954</w:t>
-      </w:r>
-    </w:p>
-    <w:p>
-      <w:pPr>
-        <w:jc w:val="both"/>
-        <w:rPr>
-          <w:rFonts w:ascii="Times New Roman" w:eastAsia="Times New Roman" w:hAnsi="Times New Roman" w:cs="Times New Roman"/>
-          <w:b/>
-          <w:bCs/>
-          <w:sz w:val="24"/>
-          <w:szCs w:val="24"/>
-        </w:rPr>
-      </w:pPr>
-    </w:p>
-    <w:p>
-      <w:pPr>
-        <w:jc w:val="both"/>
-        <w:rPr>
-          <w:rFonts w:ascii="Times New Roman" w:eastAsia="Times New Roman" w:hAnsi="Times New Roman" w:cs="Times New Roman"/>
-          <w:b/>
-          <w:bCs/>
-          <w:sz w:val="36"/>
-          <w:szCs w:val="36"/>
-          <w:lang w:val="en-US"/>
-        </w:rPr>
-      </w:pPr>
-    </w:p>
-    <w:p>
-      <w:pPr>
-        <w:jc w:val="both"/>
-        <w:rPr>
-          <w:rFonts w:ascii="Times New Roman" w:eastAsia="Times New Roman" w:hAnsi="Times New Roman" w:cs="Times New Roman"/>
-          <w:b/>
-          <w:bCs/>
-          <w:sz w:val="36"/>
-          <w:szCs w:val="36"/>
-          <w:lang w:val="en-US"/>
-        </w:rPr>
-      </w:pPr>
-    </w:p>
-    <w:p>
-      <w:pPr>
-        <w:jc w:val="both"/>
-        <w:rPr>
-          <w:rFonts w:ascii="Times New Roman" w:eastAsia="Times New Roman" w:hAnsi="Times New Roman" w:cs="Times New Roman"/>
-          <w:b/>
-          <w:bCs/>
-          <w:sz w:val="36"/>
-          <w:szCs w:val="36"/>
-          <w:lang w:val="en-US"/>
-        </w:rPr>
-      </w:pPr>
-    </w:p>
-    <w:p>
-      <w:pPr>
-        <w:jc w:val="both"/>
-        <w:rPr>
-          <w:rFonts w:ascii="Times New Roman" w:eastAsia="Times New Roman" w:hAnsi="Times New Roman" w:cs="Times New Roman"/>
-          <w:b/>
-          <w:bCs/>
-          <w:sz w:val="36"/>
-          <w:szCs w:val="36"/>
-          <w:lang w:val="en-US"/>
-        </w:rPr>
-      </w:pPr>
-    </w:p>
-    <w:p>
-      <w:pPr>
-        <w:jc w:val="both"/>
-        <w:rPr>
-          <w:rFonts w:ascii="Times New Roman" w:eastAsia="Times New Roman" w:hAnsi="Times New Roman" w:cs="Times New Roman"/>
-          <w:b/>
-          <w:bCs/>
-          <w:sz w:val="40"/>
-          <w:szCs w:val="40"/>
-          <w:lang w:val="en-US"/>
-        </w:rPr>
-      </w:pPr>
-    </w:p>
-    <w:p>
-      <w:pPr>
-        <w:jc w:val="both"/>
-        <w:rPr>
-          <w:rFonts w:ascii="Times New Roman" w:eastAsia="Times New Roman" w:hAnsi="Times New Roman" w:cs="Times New Roman"/>
-          <w:b/>
-          <w:bCs/>
-          <w:sz w:val="40"/>
-          <w:szCs w:val="40"/>
-        </w:rPr>
-      </w:pPr>
-      <w:r>
-        <w:rPr>
-          <w:rFonts w:ascii="Times New Roman" w:eastAsia="Times New Roman" w:hAnsi="Times New Roman" w:cs="Times New Roman"/>
-          <w:b/>
-          <w:bCs/>
-          <w:sz w:val="36"/>
-          <w:szCs w:val="36"/>
-          <w:lang w:val="en-US"/>
-        </w:rPr>
-        <w:t>To be submitted to: Assoc.</w:t>
-      </w:r>
-      <w:r>
-        <w:rPr>
-          <w:rFonts w:ascii="Times New Roman" w:eastAsia="Times New Roman" w:hAnsi="Times New Roman" w:cs="Times New Roman"/>
-          <w:b/>
-          <w:bCs/>
-          <w:sz w:val="36"/>
-          <w:szCs w:val="36"/>
-        </w:rPr>
-        <w:t xml:space="preserve"> Prof. Ozan KEYSAN</w:t>
-      </w:r>
-    </w:p>
-    <w:p>
-      <w:r>
+        <w:t>To be submitted to: Assoc. Prof. Ozan KEYSAN</w:t>
+      </w:r>
+    </w:p>
+    <w:p>
+      <w:pPr>
+        <w:rPr>
+          <w:lang w:val="en-US"/>
+        </w:rPr>
+      </w:pPr>
+      <w:r>
+        <w:rPr>
+          <w:lang w:val="en-US"/>
+        </w:rPr>
         <w:br w:type="page"/>
       </w:r>
     </w:p>
@@ -660,6 +809,9 @@
     </w:p>
     <w:sdt>
       <w:sdtPr>
+        <w:rPr>
+          <w:lang w:val="en-US"/>
+        </w:rPr>
         <w:id w:val="1154507681"/>
         <w:docPartObj>
           <w:docPartGallery w:val="Table of Contents"/>
@@ -677,16 +829,25 @@
             <w:rPr>
               <w:rFonts w:eastAsiaTheme="minorEastAsia"/>
               <w:noProof/>
-              <w:lang w:eastAsia="tr-TR"/>
+              <w:lang w:val="en-US" w:eastAsia="tr-TR"/>
             </w:rPr>
           </w:pPr>
           <w:r>
+            <w:rPr>
+              <w:lang w:val="en-US"/>
+            </w:rPr>
             <w:fldChar w:fldCharType="begin"/>
           </w:r>
           <w:r>
+            <w:rPr>
+              <w:lang w:val="en-US"/>
+            </w:rPr>
             <w:instrText>TOC \o \z \u \h</w:instrText>
           </w:r>
           <w:r>
+            <w:rPr>
+              <w:lang w:val="en-US"/>
+            </w:rPr>
             <w:fldChar w:fldCharType="separate"/>
           </w:r>
           <w:hyperlink w:anchor="_Toc91963159" w:history="1">
@@ -703,6 +864,7 @@
               <w:rPr>
                 <w:noProof/>
                 <w:webHidden/>
+                <w:lang w:val="en-US"/>
               </w:rPr>
               <w:tab/>
             </w:r>
@@ -710,6 +872,7 @@
               <w:rPr>
                 <w:noProof/>
                 <w:webHidden/>
+                <w:lang w:val="en-US"/>
               </w:rPr>
               <w:fldChar w:fldCharType="begin"/>
             </w:r>
@@ -717,6 +880,7 @@
               <w:rPr>
                 <w:noProof/>
                 <w:webHidden/>
+                <w:lang w:val="en-US"/>
               </w:rPr>
               <w:instrText xml:space="preserve"> PAGEREF _Toc91963159 \h </w:instrText>
             </w:r>
@@ -724,12 +888,14 @@
               <w:rPr>
                 <w:noProof/>
                 <w:webHidden/>
+                <w:lang w:val="en-US"/>
               </w:rPr>
             </w:r>
             <w:r>
               <w:rPr>
                 <w:noProof/>
                 <w:webHidden/>
+                <w:lang w:val="en-US"/>
               </w:rPr>
               <w:fldChar w:fldCharType="separate"/>
             </w:r>
@@ -737,6 +903,7 @@
               <w:rPr>
                 <w:noProof/>
                 <w:webHidden/>
+                <w:lang w:val="en-US"/>
               </w:rPr>
               <w:t>3</w:t>
             </w:r>
@@ -744,6 +911,7 @@
               <w:rPr>
                 <w:noProof/>
                 <w:webHidden/>
+                <w:lang w:val="en-US"/>
               </w:rPr>
               <w:fldChar w:fldCharType="end"/>
             </w:r>
@@ -758,7 +926,7 @@
             <w:rPr>
               <w:rFonts w:eastAsiaTheme="minorEastAsia"/>
               <w:noProof/>
-              <w:lang w:eastAsia="tr-TR"/>
+              <w:lang w:val="en-US" w:eastAsia="tr-TR"/>
             </w:rPr>
           </w:pPr>
           <w:hyperlink w:anchor="_Toc91963160" w:history="1">
@@ -775,6 +943,7 @@
               <w:rPr>
                 <w:noProof/>
                 <w:webHidden/>
+                <w:lang w:val="en-US"/>
               </w:rPr>
               <w:tab/>
             </w:r>
@@ -782,6 +951,7 @@
               <w:rPr>
                 <w:noProof/>
                 <w:webHidden/>
+                <w:lang w:val="en-US"/>
               </w:rPr>
               <w:fldChar w:fldCharType="begin"/>
             </w:r>
@@ -789,6 +959,7 @@
               <w:rPr>
                 <w:noProof/>
                 <w:webHidden/>
+                <w:lang w:val="en-US"/>
               </w:rPr>
               <w:instrText xml:space="preserve"> PAGEREF _Toc91963160 \h </w:instrText>
             </w:r>
@@ -796,12 +967,14 @@
               <w:rPr>
                 <w:noProof/>
                 <w:webHidden/>
+                <w:lang w:val="en-US"/>
               </w:rPr>
             </w:r>
             <w:r>
               <w:rPr>
                 <w:noProof/>
                 <w:webHidden/>
+                <w:lang w:val="en-US"/>
               </w:rPr>
               <w:fldChar w:fldCharType="separate"/>
             </w:r>
@@ -809,6 +982,7 @@
               <w:rPr>
                 <w:noProof/>
                 <w:webHidden/>
+                <w:lang w:val="en-US"/>
               </w:rPr>
               <w:t>3</w:t>
             </w:r>
@@ -816,6 +990,7 @@
               <w:rPr>
                 <w:noProof/>
                 <w:webHidden/>
+                <w:lang w:val="en-US"/>
               </w:rPr>
               <w:fldChar w:fldCharType="end"/>
             </w:r>
@@ -830,7 +1005,7 @@
             <w:rPr>
               <w:rFonts w:eastAsiaTheme="minorEastAsia"/>
               <w:noProof/>
-              <w:lang w:eastAsia="tr-TR"/>
+              <w:lang w:val="en-US" w:eastAsia="tr-TR"/>
             </w:rPr>
           </w:pPr>
           <w:hyperlink w:anchor="_Toc91963161" w:history="1">
@@ -847,6 +1022,7 @@
               <w:rPr>
                 <w:noProof/>
                 <w:webHidden/>
+                <w:lang w:val="en-US"/>
               </w:rPr>
               <w:tab/>
             </w:r>
@@ -854,6 +1030,7 @@
               <w:rPr>
                 <w:noProof/>
                 <w:webHidden/>
+                <w:lang w:val="en-US"/>
               </w:rPr>
               <w:fldChar w:fldCharType="begin"/>
             </w:r>
@@ -861,6 +1038,7 @@
               <w:rPr>
                 <w:noProof/>
                 <w:webHidden/>
+                <w:lang w:val="en-US"/>
               </w:rPr>
               <w:instrText xml:space="preserve"> PAGEREF _Toc91963161 \h </w:instrText>
             </w:r>
@@ -868,12 +1046,14 @@
               <w:rPr>
                 <w:noProof/>
                 <w:webHidden/>
+                <w:lang w:val="en-US"/>
               </w:rPr>
             </w:r>
             <w:r>
               <w:rPr>
                 <w:noProof/>
                 <w:webHidden/>
+                <w:lang w:val="en-US"/>
               </w:rPr>
               <w:fldChar w:fldCharType="separate"/>
             </w:r>
@@ -881,6 +1061,7 @@
               <w:rPr>
                 <w:noProof/>
                 <w:webHidden/>
+                <w:lang w:val="en-US"/>
               </w:rPr>
               <w:t>4</w:t>
             </w:r>
@@ -888,6 +1069,7 @@
               <w:rPr>
                 <w:noProof/>
                 <w:webHidden/>
+                <w:lang w:val="en-US"/>
               </w:rPr>
               <w:fldChar w:fldCharType="end"/>
             </w:r>
@@ -902,7 +1084,7 @@
             <w:rPr>
               <w:rFonts w:eastAsiaTheme="minorEastAsia"/>
               <w:noProof/>
-              <w:lang w:eastAsia="tr-TR"/>
+              <w:lang w:val="en-US" w:eastAsia="tr-TR"/>
             </w:rPr>
           </w:pPr>
           <w:hyperlink w:anchor="_Toc91963162" w:history="1">
@@ -919,6 +1101,7 @@
               <w:rPr>
                 <w:noProof/>
                 <w:webHidden/>
+                <w:lang w:val="en-US"/>
               </w:rPr>
               <w:tab/>
             </w:r>
@@ -926,6 +1109,7 @@
               <w:rPr>
                 <w:noProof/>
                 <w:webHidden/>
+                <w:lang w:val="en-US"/>
               </w:rPr>
               <w:fldChar w:fldCharType="begin"/>
             </w:r>
@@ -933,6 +1117,7 @@
               <w:rPr>
                 <w:noProof/>
                 <w:webHidden/>
+                <w:lang w:val="en-US"/>
               </w:rPr>
               <w:instrText xml:space="preserve"> PAGEREF _Toc91963162 \h </w:instrText>
             </w:r>
@@ -940,12 +1125,14 @@
               <w:rPr>
                 <w:noProof/>
                 <w:webHidden/>
+                <w:lang w:val="en-US"/>
               </w:rPr>
             </w:r>
             <w:r>
               <w:rPr>
                 <w:noProof/>
                 <w:webHidden/>
+                <w:lang w:val="en-US"/>
               </w:rPr>
               <w:fldChar w:fldCharType="separate"/>
             </w:r>
@@ -953,6 +1140,7 @@
               <w:rPr>
                 <w:noProof/>
                 <w:webHidden/>
+                <w:lang w:val="en-US"/>
               </w:rPr>
               <w:t>4</w:t>
             </w:r>
@@ -960,6 +1148,7 @@
               <w:rPr>
                 <w:noProof/>
                 <w:webHidden/>
+                <w:lang w:val="en-US"/>
               </w:rPr>
               <w:fldChar w:fldCharType="end"/>
             </w:r>
@@ -974,7 +1163,7 @@
             <w:rPr>
               <w:rFonts w:eastAsiaTheme="minorEastAsia"/>
               <w:noProof/>
-              <w:lang w:eastAsia="tr-TR"/>
+              <w:lang w:val="en-US" w:eastAsia="tr-TR"/>
             </w:rPr>
           </w:pPr>
           <w:hyperlink w:anchor="_Toc91963163" w:history="1">
@@ -991,6 +1180,7 @@
               <w:rPr>
                 <w:noProof/>
                 <w:webHidden/>
+                <w:lang w:val="en-US"/>
               </w:rPr>
               <w:tab/>
             </w:r>
@@ -998,6 +1188,7 @@
               <w:rPr>
                 <w:noProof/>
                 <w:webHidden/>
+                <w:lang w:val="en-US"/>
               </w:rPr>
               <w:t>4</w:t>
             </w:r>
@@ -1012,7 +1203,7 @@
             <w:rPr>
               <w:rFonts w:eastAsiaTheme="minorEastAsia"/>
               <w:noProof/>
-              <w:lang w:eastAsia="tr-TR"/>
+              <w:lang w:val="en-US" w:eastAsia="tr-TR"/>
             </w:rPr>
           </w:pPr>
           <w:hyperlink w:anchor="_Toc91963164" w:history="1">
@@ -1029,6 +1220,7 @@
               <w:rPr>
                 <w:noProof/>
                 <w:webHidden/>
+                <w:lang w:val="en-US"/>
               </w:rPr>
               <w:tab/>
             </w:r>
@@ -1036,6 +1228,7 @@
               <w:rPr>
                 <w:noProof/>
                 <w:webHidden/>
+                <w:lang w:val="en-US"/>
               </w:rPr>
               <w:fldChar w:fldCharType="begin"/>
             </w:r>
@@ -1043,6 +1236,7 @@
               <w:rPr>
                 <w:noProof/>
                 <w:webHidden/>
+                <w:lang w:val="en-US"/>
               </w:rPr>
               <w:instrText xml:space="preserve"> PAGEREF _Toc91963164 \h </w:instrText>
             </w:r>
@@ -1050,12 +1244,14 @@
               <w:rPr>
                 <w:noProof/>
                 <w:webHidden/>
+                <w:lang w:val="en-US"/>
               </w:rPr>
             </w:r>
             <w:r>
               <w:rPr>
                 <w:noProof/>
                 <w:webHidden/>
+                <w:lang w:val="en-US"/>
               </w:rPr>
               <w:fldChar w:fldCharType="separate"/>
             </w:r>
@@ -1063,6 +1259,7 @@
               <w:rPr>
                 <w:noProof/>
                 <w:webHidden/>
+                <w:lang w:val="en-US"/>
               </w:rPr>
               <w:t>12</w:t>
             </w:r>
@@ -1070,6 +1267,7 @@
               <w:rPr>
                 <w:noProof/>
                 <w:webHidden/>
+                <w:lang w:val="en-US"/>
               </w:rPr>
               <w:fldChar w:fldCharType="end"/>
             </w:r>
@@ -1084,7 +1282,7 @@
             <w:rPr>
               <w:rFonts w:eastAsiaTheme="minorEastAsia"/>
               <w:noProof/>
-              <w:lang w:eastAsia="tr-TR"/>
+              <w:lang w:val="en-US" w:eastAsia="tr-TR"/>
             </w:rPr>
           </w:pPr>
           <w:hyperlink w:anchor="_Toc91963165" w:history="1">
@@ -1101,6 +1299,7 @@
               <w:rPr>
                 <w:noProof/>
                 <w:webHidden/>
+                <w:lang w:val="en-US"/>
               </w:rPr>
               <w:tab/>
             </w:r>
@@ -1108,6 +1307,7 @@
               <w:rPr>
                 <w:noProof/>
                 <w:webHidden/>
+                <w:lang w:val="en-US"/>
               </w:rPr>
               <w:fldChar w:fldCharType="begin"/>
             </w:r>
@@ -1115,6 +1315,7 @@
               <w:rPr>
                 <w:noProof/>
                 <w:webHidden/>
+                <w:lang w:val="en-US"/>
               </w:rPr>
               <w:instrText xml:space="preserve"> PAGEREF _Toc91963165 \h </w:instrText>
             </w:r>
@@ -1122,12 +1323,14 @@
               <w:rPr>
                 <w:noProof/>
                 <w:webHidden/>
+                <w:lang w:val="en-US"/>
               </w:rPr>
             </w:r>
             <w:r>
               <w:rPr>
                 <w:noProof/>
                 <w:webHidden/>
+                <w:lang w:val="en-US"/>
               </w:rPr>
               <w:fldChar w:fldCharType="separate"/>
             </w:r>
@@ -1135,6 +1338,7 @@
               <w:rPr>
                 <w:noProof/>
                 <w:webHidden/>
+                <w:lang w:val="en-US"/>
               </w:rPr>
               <w:t>14</w:t>
             </w:r>
@@ -1142,6 +1346,7 @@
               <w:rPr>
                 <w:noProof/>
                 <w:webHidden/>
+                <w:lang w:val="en-US"/>
               </w:rPr>
               <w:fldChar w:fldCharType="end"/>
             </w:r>
@@ -1156,7 +1361,7 @@
             <w:rPr>
               <w:rFonts w:eastAsiaTheme="minorEastAsia"/>
               <w:noProof/>
-              <w:lang w:eastAsia="tr-TR"/>
+              <w:lang w:val="en-US" w:eastAsia="tr-TR"/>
             </w:rPr>
           </w:pPr>
           <w:hyperlink w:anchor="_Toc91963166" w:history="1">
@@ -1173,6 +1378,7 @@
               <w:rPr>
                 <w:noProof/>
                 <w:webHidden/>
+                <w:lang w:val="en-US"/>
               </w:rPr>
               <w:tab/>
             </w:r>
@@ -1180,6 +1386,7 @@
               <w:rPr>
                 <w:noProof/>
                 <w:webHidden/>
+                <w:lang w:val="en-US"/>
               </w:rPr>
               <w:fldChar w:fldCharType="begin"/>
             </w:r>
@@ -1187,6 +1394,7 @@
               <w:rPr>
                 <w:noProof/>
                 <w:webHidden/>
+                <w:lang w:val="en-US"/>
               </w:rPr>
               <w:instrText xml:space="preserve"> PAGEREF _Toc91963166 \h </w:instrText>
             </w:r>
@@ -1194,12 +1402,14 @@
               <w:rPr>
                 <w:noProof/>
                 <w:webHidden/>
+                <w:lang w:val="en-US"/>
               </w:rPr>
             </w:r>
             <w:r>
               <w:rPr>
                 <w:noProof/>
                 <w:webHidden/>
+                <w:lang w:val="en-US"/>
               </w:rPr>
               <w:fldChar w:fldCharType="separate"/>
             </w:r>
@@ -1207,6 +1417,7 @@
               <w:rPr>
                 <w:noProof/>
                 <w:webHidden/>
+                <w:lang w:val="en-US"/>
               </w:rPr>
               <w:t>15</w:t>
             </w:r>
@@ -1214,6 +1425,7 @@
               <w:rPr>
                 <w:noProof/>
                 <w:webHidden/>
+                <w:lang w:val="en-US"/>
               </w:rPr>
               <w:fldChar w:fldCharType="end"/>
             </w:r>
@@ -1228,7 +1440,7 @@
             <w:rPr>
               <w:rFonts w:eastAsiaTheme="minorEastAsia"/>
               <w:noProof/>
-              <w:lang w:eastAsia="tr-TR"/>
+              <w:lang w:val="en-US" w:eastAsia="tr-TR"/>
             </w:rPr>
           </w:pPr>
           <w:hyperlink w:anchor="_Toc91963167" w:history="1">
@@ -1245,6 +1457,7 @@
               <w:rPr>
                 <w:noProof/>
                 <w:webHidden/>
+                <w:lang w:val="en-US"/>
               </w:rPr>
               <w:tab/>
             </w:r>
@@ -1252,6 +1465,7 @@
               <w:rPr>
                 <w:noProof/>
                 <w:webHidden/>
+                <w:lang w:val="en-US"/>
               </w:rPr>
               <w:fldChar w:fldCharType="begin"/>
             </w:r>
@@ -1259,6 +1473,7 @@
               <w:rPr>
                 <w:noProof/>
                 <w:webHidden/>
+                <w:lang w:val="en-US"/>
               </w:rPr>
               <w:instrText xml:space="preserve"> PAGEREF _Toc91963167 \h </w:instrText>
             </w:r>
@@ -1266,12 +1481,14 @@
               <w:rPr>
                 <w:noProof/>
                 <w:webHidden/>
+                <w:lang w:val="en-US"/>
               </w:rPr>
             </w:r>
             <w:r>
               <w:rPr>
                 <w:noProof/>
                 <w:webHidden/>
+                <w:lang w:val="en-US"/>
               </w:rPr>
               <w:fldChar w:fldCharType="separate"/>
             </w:r>
@@ -1279,6 +1496,7 @@
               <w:rPr>
                 <w:noProof/>
                 <w:webHidden/>
+                <w:lang w:val="en-US"/>
               </w:rPr>
               <w:t>16</w:t>
             </w:r>
@@ -1286,6 +1504,7 @@
               <w:rPr>
                 <w:noProof/>
                 <w:webHidden/>
+                <w:lang w:val="en-US"/>
               </w:rPr>
               <w:fldChar w:fldCharType="end"/>
             </w:r>
@@ -1300,7 +1519,7 @@
             <w:rPr>
               <w:rFonts w:eastAsiaTheme="minorEastAsia"/>
               <w:noProof/>
-              <w:lang w:eastAsia="tr-TR"/>
+              <w:lang w:val="en-US" w:eastAsia="tr-TR"/>
             </w:rPr>
           </w:pPr>
           <w:hyperlink w:anchor="_Toc91963168" w:history="1">
@@ -1317,6 +1536,7 @@
               <w:rPr>
                 <w:noProof/>
                 <w:webHidden/>
+                <w:lang w:val="en-US"/>
               </w:rPr>
               <w:tab/>
             </w:r>
@@ -1324,6 +1544,7 @@
               <w:rPr>
                 <w:noProof/>
                 <w:webHidden/>
+                <w:lang w:val="en-US"/>
               </w:rPr>
               <w:fldChar w:fldCharType="begin"/>
             </w:r>
@@ -1331,6 +1552,7 @@
               <w:rPr>
                 <w:noProof/>
                 <w:webHidden/>
+                <w:lang w:val="en-US"/>
               </w:rPr>
               <w:instrText xml:space="preserve"> PAGEREF _Toc91963168 \h </w:instrText>
             </w:r>
@@ -1338,12 +1560,14 @@
               <w:rPr>
                 <w:noProof/>
                 <w:webHidden/>
+                <w:lang w:val="en-US"/>
               </w:rPr>
             </w:r>
             <w:r>
               <w:rPr>
                 <w:noProof/>
                 <w:webHidden/>
+                <w:lang w:val="en-US"/>
               </w:rPr>
               <w:fldChar w:fldCharType="separate"/>
             </w:r>
@@ -1351,6 +1575,7 @@
               <w:rPr>
                 <w:noProof/>
                 <w:webHidden/>
+                <w:lang w:val="en-US"/>
               </w:rPr>
               <w:t>16</w:t>
             </w:r>
@@ -1358,6 +1583,7 @@
               <w:rPr>
                 <w:noProof/>
                 <w:webHidden/>
+                <w:lang w:val="en-US"/>
               </w:rPr>
               <w:fldChar w:fldCharType="end"/>
             </w:r>
@@ -1372,7 +1598,7 @@
             <w:rPr>
               <w:rFonts w:eastAsiaTheme="minorEastAsia"/>
               <w:noProof/>
-              <w:lang w:eastAsia="tr-TR"/>
+              <w:lang w:val="en-US" w:eastAsia="tr-TR"/>
             </w:rPr>
           </w:pPr>
           <w:hyperlink w:anchor="_Toc91963169" w:history="1">
@@ -1389,6 +1615,7 @@
               <w:rPr>
                 <w:noProof/>
                 <w:webHidden/>
+                <w:lang w:val="en-US"/>
               </w:rPr>
               <w:tab/>
             </w:r>
@@ -1396,6 +1623,7 @@
               <w:rPr>
                 <w:noProof/>
                 <w:webHidden/>
+                <w:lang w:val="en-US"/>
               </w:rPr>
               <w:fldChar w:fldCharType="begin"/>
             </w:r>
@@ -1403,6 +1631,7 @@
               <w:rPr>
                 <w:noProof/>
                 <w:webHidden/>
+                <w:lang w:val="en-US"/>
               </w:rPr>
               <w:instrText xml:space="preserve"> PAGEREF _Toc91963169 \h </w:instrText>
             </w:r>
@@ -1410,12 +1639,14 @@
               <w:rPr>
                 <w:noProof/>
                 <w:webHidden/>
+                <w:lang w:val="en-US"/>
               </w:rPr>
             </w:r>
             <w:r>
               <w:rPr>
                 <w:noProof/>
                 <w:webHidden/>
+                <w:lang w:val="en-US"/>
               </w:rPr>
               <w:fldChar w:fldCharType="separate"/>
             </w:r>
@@ -1423,6 +1654,7 @@
               <w:rPr>
                 <w:noProof/>
                 <w:webHidden/>
+                <w:lang w:val="en-US"/>
               </w:rPr>
               <w:t>16</w:t>
             </w:r>
@@ -1430,6 +1662,7 @@
               <w:rPr>
                 <w:noProof/>
                 <w:webHidden/>
+                <w:lang w:val="en-US"/>
               </w:rPr>
               <w:fldChar w:fldCharType="end"/>
             </w:r>
@@ -1444,10 +1677,13 @@
             <w:rPr>
               <w:rFonts w:ascii="Cambria" w:eastAsia="Cambria" w:hAnsi="Cambria" w:cs="Cambria"/>
               <w:noProof/>
-              <w:lang w:eastAsia="tr-TR"/>
+              <w:lang w:val="en-US" w:eastAsia="tr-TR"/>
             </w:rPr>
           </w:pPr>
           <w:r>
+            <w:rPr>
+              <w:lang w:val="en-US"/>
+            </w:rPr>
             <w:fldChar w:fldCharType="end"/>
           </w:r>
         </w:p>
@@ -1461,13 +1697,34 @@
         </w:tabs>
         <w:rPr>
           <w:rFonts w:ascii="Cambria" w:eastAsia="Cambria" w:hAnsi="Cambria" w:cs="Cambria"/>
-        </w:rPr>
-      </w:pPr>
-    </w:p>
-    <w:p/>
-    <w:p/>
-    <w:p>
-      <w:r>
+          <w:lang w:val="en-US"/>
+        </w:rPr>
+      </w:pPr>
+    </w:p>
+    <w:p>
+      <w:pPr>
+        <w:rPr>
+          <w:lang w:val="en-US"/>
+        </w:rPr>
+      </w:pPr>
+    </w:p>
+    <w:p>
+      <w:pPr>
+        <w:rPr>
+          <w:lang w:val="en-US"/>
+        </w:rPr>
+      </w:pPr>
+    </w:p>
+    <w:p>
+      <w:pPr>
+        <w:rPr>
+          <w:lang w:val="en-US"/>
+        </w:rPr>
+      </w:pPr>
+      <w:r>
+        <w:rPr>
+          <w:lang w:val="en-US"/>
+        </w:rPr>
         <w:br w:type="page"/>
       </w:r>
     </w:p>
@@ -1495,33 +1752,31 @@
     <w:p>
       <w:pPr>
         <w:pStyle w:val="Balk1"/>
+        <w:jc w:val="both"/>
+        <w:rPr>
+          <w:rFonts w:ascii="Cambria" w:eastAsia="Cambria" w:hAnsi="Cambria" w:cs="Cambria"/>
+          <w:lang w:val="en-US"/>
+        </w:rPr>
+      </w:pPr>
+      <w:r>
         <w:rPr>
           <w:rFonts w:ascii="Cambria" w:eastAsia="Cambria" w:hAnsi="Cambria" w:cs="Cambria"/>
           <w:color w:val="auto"/>
-          <w:sz w:val="24"/>
-          <w:szCs w:val="24"/>
-          <w:lang w:val="en-US"/>
-        </w:rPr>
-      </w:pPr>
+          <w:sz w:val="22"/>
+          <w:szCs w:val="22"/>
+          <w:lang w:val="en-US"/>
+        </w:rPr>
+        <w:tab/>
+      </w:r>
       <w:r>
         <w:rPr>
           <w:rFonts w:ascii="Cambria" w:eastAsia="Cambria" w:hAnsi="Cambria" w:cs="Cambria"/>
           <w:color w:val="auto"/>
-          <w:sz w:val="24"/>
-          <w:szCs w:val="24"/>
-          <w:lang w:val="en-US"/>
-        </w:rPr>
-        <w:t>In this report, the simulation results and comments will be explained about the AC-DC converter hardware project.</w:t>
-      </w:r>
-      <w:r>
-        <w:rPr>
-          <w:rFonts w:ascii="Cambria" w:eastAsia="Cambria" w:hAnsi="Cambria" w:cs="Cambria"/>
-          <w:color w:val="auto"/>
-          <w:sz w:val="24"/>
-          <w:szCs w:val="24"/>
-          <w:lang w:val="en-US"/>
-        </w:rPr>
-        <w:t xml:space="preserve"> The comparisons and properties about rectifier topology will be shown and simulation results for the chosen topology will be shared. Component selections based on these simulations are explained with the thermal situation of the system that will be used. Finally, the status about implementation of the project is shared. </w:t>
+          <w:sz w:val="22"/>
+          <w:szCs w:val="22"/>
+          <w:lang w:val="en-US"/>
+        </w:rPr>
+        <w:t xml:space="preserve">In this report, the simulation results and comments will be explained about the AC-DC converter hardware project. The comparisons and properties about rectifier topology will be shown and simulation results for the chosen topology will be shared. Component selections based on these simulations are explained with the thermal situation of the system that will be used. Finally, the status about implementation of the project is shared. </w:t>
       </w:r>
     </w:p>
     <w:p>
@@ -1603,12 +1858,14 @@
                 <w:lang w:val="en-US"/>
               </w:rPr>
             </w:pPr>
+            <w:proofErr w:type="spellStart"/>
             <w:r>
               <w:rPr>
                 <w:lang w:val="en-US"/>
               </w:rPr>
               <w:t>Vout</w:t>
             </w:r>
+            <w:proofErr w:type="spellEnd"/>
           </w:p>
         </w:tc>
         <w:tc>
@@ -1623,12 +1880,14 @@
                 <w:lang w:val="en-US"/>
               </w:rPr>
             </w:pPr>
+            <w:proofErr w:type="spellStart"/>
             <w:r>
               <w:rPr>
                 <w:lang w:val="en-US"/>
               </w:rPr>
               <w:t>Vripple</w:t>
             </w:r>
+            <w:proofErr w:type="spellEnd"/>
           </w:p>
         </w:tc>
         <w:tc>
@@ -1779,8 +2038,19 @@
                 <w:szCs w:val="24"/>
                 <w:lang w:val="en-US"/>
               </w:rPr>
-              <w:t xml:space="preserve"> V</w:t>
-            </w:r>
+              <w:t xml:space="preserve"> </w:t>
+            </w:r>
+            <w:proofErr w:type="gramStart"/>
+            <w:r>
+              <w:rPr>
+                <w:rFonts w:eastAsiaTheme="minorEastAsia"/>
+                <w:sz w:val="24"/>
+                <w:szCs w:val="24"/>
+                <w:lang w:val="en-US"/>
+              </w:rPr>
+              <w:t>V</w:t>
+            </w:r>
+            <w:proofErr w:type="spellStart"/>
             <w:r>
               <w:rPr>
                 <w:rFonts w:eastAsiaTheme="minorEastAsia"/>
@@ -1791,6 +2061,8 @@
               </w:rPr>
               <w:t>ph,rms</w:t>
             </w:r>
+            <w:proofErr w:type="spellEnd"/>
+            <w:proofErr w:type="gramEnd"/>
             <w:r>
               <w:rPr>
                 <w:rFonts w:eastAsiaTheme="minorEastAsia"/>
@@ -1856,6 +2128,7 @@
               </w:rPr>
               <w:t xml:space="preserve"> V</w:t>
             </w:r>
+            <w:proofErr w:type="spellStart"/>
             <w:r>
               <w:rPr>
                 <w:rFonts w:eastAsiaTheme="minorEastAsia"/>
@@ -1866,6 +2139,7 @@
               </w:rPr>
               <w:t>ll</w:t>
             </w:r>
+            <w:proofErr w:type="spellEnd"/>
             <w:r>
               <w:rPr>
                 <w:rFonts w:eastAsiaTheme="minorEastAsia"/>
@@ -2288,8 +2562,19 @@
                 <w:szCs w:val="24"/>
                 <w:lang w:val="en-US"/>
               </w:rPr>
-              <w:t xml:space="preserve"> V</w:t>
-            </w:r>
+              <w:t xml:space="preserve"> </w:t>
+            </w:r>
+            <w:proofErr w:type="gramStart"/>
+            <w:r>
+              <w:rPr>
+                <w:rFonts w:eastAsiaTheme="minorEastAsia"/>
+                <w:sz w:val="24"/>
+                <w:szCs w:val="24"/>
+                <w:lang w:val="en-US"/>
+              </w:rPr>
+              <w:t>V</w:t>
+            </w:r>
+            <w:proofErr w:type="spellStart"/>
             <w:r>
               <w:rPr>
                 <w:rFonts w:eastAsiaTheme="minorEastAsia"/>
@@ -2300,6 +2585,8 @@
               </w:rPr>
               <w:t>ph,rms</w:t>
             </w:r>
+            <w:proofErr w:type="spellEnd"/>
+            <w:proofErr w:type="gramEnd"/>
           </w:p>
         </w:tc>
         <w:tc>
@@ -2412,7 +2699,17 @@
                 <w:szCs w:val="24"/>
                 <w:lang w:val="en-US"/>
               </w:rPr>
-              <w:t xml:space="preserve"> V</w:t>
+              <w:t xml:space="preserve"> </w:t>
+            </w:r>
+            <w:proofErr w:type="gramStart"/>
+            <w:r>
+              <w:rPr>
+                <w:rFonts w:eastAsiaTheme="minorEastAsia"/>
+                <w:sz w:val="24"/>
+                <w:szCs w:val="24"/>
+                <w:lang w:val="en-US"/>
+              </w:rPr>
+              <w:t>V</w:t>
             </w:r>
             <w:r>
               <w:rPr>
@@ -2424,6 +2721,7 @@
               </w:rPr>
               <w:t>PH,RMS</w:t>
             </w:r>
+            <w:proofErr w:type="gramEnd"/>
           </w:p>
         </w:tc>
         <w:tc>
@@ -2692,78 +2990,165 @@
         <w:pStyle w:val="ResimYazs"/>
         <w:jc w:val="center"/>
         <w:rPr>
-          <w:lang w:val="en-US"/>
-        </w:rPr>
-      </w:pPr>
-      <w:r>
-        <w:rPr>
+          <w:rFonts w:ascii="Cambria" w:hAnsi="Cambria"/>
+          <w:i w:val="0"/>
+          <w:iCs w:val="0"/>
+          <w:color w:val="auto"/>
+          <w:lang w:val="en-US"/>
+        </w:rPr>
+      </w:pPr>
+      <w:r>
+        <w:rPr>
+          <w:rFonts w:ascii="Cambria" w:hAnsi="Cambria"/>
+          <w:i w:val="0"/>
+          <w:iCs w:val="0"/>
+          <w:color w:val="auto"/>
           <w:lang w:val="en-US"/>
         </w:rPr>
         <w:t xml:space="preserve">Table </w:t>
       </w:r>
       <w:r>
         <w:rPr>
+          <w:rFonts w:ascii="Cambria" w:hAnsi="Cambria"/>
+          <w:i w:val="0"/>
+          <w:iCs w:val="0"/>
+          <w:color w:val="auto"/>
           <w:lang w:val="en-US"/>
         </w:rPr>
         <w:fldChar w:fldCharType="begin"/>
       </w:r>
       <w:r>
         <w:rPr>
+          <w:rFonts w:ascii="Cambria" w:hAnsi="Cambria"/>
+          <w:i w:val="0"/>
+          <w:iCs w:val="0"/>
+          <w:color w:val="auto"/>
           <w:lang w:val="en-US"/>
         </w:rPr>
         <w:instrText xml:space="preserve"> SEQ Tablo \* ARABIC </w:instrText>
       </w:r>
       <w:r>
         <w:rPr>
+          <w:rFonts w:ascii="Cambria" w:hAnsi="Cambria"/>
+          <w:i w:val="0"/>
+          <w:iCs w:val="0"/>
+          <w:color w:val="auto"/>
           <w:lang w:val="en-US"/>
         </w:rPr>
         <w:fldChar w:fldCharType="separate"/>
       </w:r>
       <w:r>
         <w:rPr>
+          <w:rFonts w:ascii="Cambria" w:hAnsi="Cambria"/>
+          <w:i w:val="0"/>
+          <w:iCs w:val="0"/>
           <w:noProof/>
+          <w:color w:val="auto"/>
           <w:lang w:val="en-US"/>
         </w:rPr>
         <w:t>1</w:t>
       </w:r>
       <w:r>
         <w:rPr>
+          <w:rFonts w:ascii="Cambria" w:hAnsi="Cambria"/>
+          <w:i w:val="0"/>
+          <w:iCs w:val="0"/>
+          <w:color w:val="auto"/>
           <w:lang w:val="en-US"/>
         </w:rPr>
         <w:fldChar w:fldCharType="end"/>
       </w:r>
       <w:r>
         <w:rPr>
+          <w:rFonts w:ascii="Cambria" w:hAnsi="Cambria"/>
+          <w:i w:val="0"/>
+          <w:iCs w:val="0"/>
+          <w:color w:val="auto"/>
+          <w:lang w:val="en-US"/>
+        </w:rPr>
+        <w:t>.</w:t>
+      </w:r>
+      <w:r>
+        <w:rPr>
+          <w:rFonts w:ascii="Cambria" w:hAnsi="Cambria"/>
+          <w:i w:val="0"/>
+          <w:iCs w:val="0"/>
+          <w:color w:val="auto"/>
           <w:lang w:val="en-US"/>
         </w:rPr>
         <w:t xml:space="preserve"> Topology Comparisons</w:t>
       </w:r>
-    </w:p>
-    <w:p>
-      <w:pPr>
-        <w:rPr>
-          <w:lang w:val="en-US"/>
-        </w:rPr>
-      </w:pPr>
-    </w:p>
-    <w:p>
-      <w:pPr>
-        <w:rPr>
-          <w:rFonts w:ascii="Cambria" w:hAnsi="Cambria"/>
-          <w:sz w:val="24"/>
-          <w:szCs w:val="24"/>
-          <w:lang w:val="en-US"/>
-        </w:rPr>
-      </w:pPr>
-      <w:r>
-        <w:rPr>
-          <w:rFonts w:ascii="Cambria" w:hAnsi="Cambria"/>
-          <w:sz w:val="24"/>
-          <w:szCs w:val="24"/>
-          <w:lang w:val="en-US"/>
-        </w:rPr>
-        <w:t>The ac-to-dc conversion can be done via four different circuit topologies listed in the above table. In order to have a better signal at the rectifier output, lower ripple voltage is required, so single phase choices are eliminated. Also, comparing the harmonics, we can say that filtering a three-phase source would be a lot easier. For these main reasons, we decided to choose a three-phase rectifier. When it comes to the comparison between a thyristor and a diode topology, we decided to use a diode rectifier since the main problem was to implement many more components for thyristors’ gate drivers. Also, the diode topology was cheaper even with a buck converter than the thyristors and gate driving circuits.</w:t>
-      </w:r>
+      <w:r>
+        <w:rPr>
+          <w:rFonts w:ascii="Cambria" w:hAnsi="Cambria"/>
+          <w:i w:val="0"/>
+          <w:iCs w:val="0"/>
+          <w:color w:val="auto"/>
+          <w:lang w:val="en-US"/>
+        </w:rPr>
+        <w:t>.</w:t>
+      </w:r>
+    </w:p>
+    <w:p>
+      <w:pPr>
+        <w:jc w:val="both"/>
+        <w:rPr>
+          <w:lang w:val="en-US"/>
+        </w:rPr>
+      </w:pPr>
+    </w:p>
+    <w:p>
+      <w:pPr>
+        <w:jc w:val="both"/>
+        <w:rPr>
+          <w:rFonts w:ascii="Cambria" w:hAnsi="Cambria"/>
+          <w:lang w:val="en-US"/>
+        </w:rPr>
+      </w:pPr>
+      <w:r>
+        <w:rPr>
+          <w:rFonts w:ascii="Cambria" w:hAnsi="Cambria"/>
+          <w:lang w:val="en-US"/>
+        </w:rPr>
+        <w:tab/>
+      </w:r>
+      <w:r>
+        <w:rPr>
+          <w:rFonts w:ascii="Cambria" w:hAnsi="Cambria"/>
+          <w:lang w:val="en-US"/>
+        </w:rPr>
+        <w:t xml:space="preserve">The ac-to-dc conversion can be done via four different circuit topologies listed in the above table. </w:t>
+      </w:r>
+      <w:proofErr w:type="gramStart"/>
+      <w:r>
+        <w:rPr>
+          <w:rFonts w:ascii="Cambria" w:hAnsi="Cambria"/>
+          <w:lang w:val="en-US"/>
+        </w:rPr>
+        <w:t>In order to</w:t>
+      </w:r>
+      <w:proofErr w:type="gramEnd"/>
+      <w:r>
+        <w:rPr>
+          <w:rFonts w:ascii="Cambria" w:hAnsi="Cambria"/>
+          <w:lang w:val="en-US"/>
+        </w:rPr>
+        <w:t xml:space="preserve"> have a better signal at the rectifier output, lower ripple voltage is required, so single phase choices are eliminated. Also, comparing the harmonics, we can say that filtering a three-phase source would be a lot easier. For these main reasons, we decided to choose a three-phase rectifier. When it comes to the comparison between a thyristor and a diode topology, we decided to use a diode rectifier since the main problem was to implement many more components for thyristors’ gate drivers. Also, the diode topology was cheaper even with a buck converter than the thyristors and gate driving circuits.</w:t>
+      </w:r>
+    </w:p>
+    <w:p>
+      <w:pPr>
+        <w:rPr>
+          <w:lang w:val="en-US"/>
+        </w:rPr>
+      </w:pPr>
+    </w:p>
+    <w:p>
+      <w:pPr>
+        <w:rPr>
+          <w:lang w:val="en-US"/>
+        </w:rPr>
+      </w:pPr>
     </w:p>
     <w:p>
       <w:pPr>
@@ -2867,7 +3252,21 @@
           <w:lang w:val="en-US"/>
         </w:rPr>
         <w:tab/>
-        <w:t>In this project, it is required to obtain maximum output voltage as 180V. The duty cycle is recommended to be in between 0.2 and 0.8. If it is taken as D= 0.8, required phase voltage rms for three phase diode rectifier can be calculated as follows:</w:t>
+        <w:t>In this project, it is required to obtain maximum output voltage as 180V. The duty cycle is recommended to be in between 0.2 and 0.8. If it is taken as D= 0.8, required phase voltage rms for three</w:t>
+      </w:r>
+      <w:r>
+        <w:rPr>
+          <w:rFonts w:ascii="Cambria" w:eastAsia="Cambria" w:hAnsi="Cambria" w:cs="Cambria"/>
+          <w:lang w:val="en-US"/>
+        </w:rPr>
+        <w:t>-</w:t>
+      </w:r>
+      <w:r>
+        <w:rPr>
+          <w:rFonts w:ascii="Cambria" w:eastAsia="Cambria" w:hAnsi="Cambria" w:cs="Cambria"/>
+          <w:lang w:val="en-US"/>
+        </w:rPr>
+        <w:t>phase diode rectifier can be calculated as follows:</w:t>
       </w:r>
     </w:p>
     <w:p>
@@ -3112,14 +3511,7 @@
           <w:rFonts w:ascii="Cambria" w:eastAsia="Cambria" w:hAnsi="Cambria" w:cs="Cambria"/>
           <w:lang w:val="en-US"/>
         </w:rPr>
-        <w:t xml:space="preserve">Diode forward </w:t>
-      </w:r>
-      <w:r>
-        <w:rPr>
-          <w:rFonts w:ascii="Cambria" w:eastAsia="Cambria" w:hAnsi="Cambria" w:cs="Cambria"/>
-          <w:lang w:val="en-US"/>
-        </w:rPr>
-        <w:t xml:space="preserve">voltage is taken as 1.46V according to the datasheet of the subsequently chosen diode </w:t>
+        <w:t xml:space="preserve">Diode forward voltage is taken as 1.46V according to the datasheet of the subsequently chosen diode </w:t>
       </w:r>
       <w:r>
         <w:rPr>
@@ -3166,27 +3558,21 @@
           <w:rFonts w:ascii="Cambria" w:eastAsiaTheme="minorEastAsia" w:hAnsi="Cambria" w:cs="Open Sans"/>
           <w:lang w:val="en-US"/>
         </w:rPr>
-        <w:t xml:space="preserve"> is chosen as</w:t>
-      </w:r>
-      <w:r>
+        <w:t xml:space="preserve"> is chosen as 100V considering the non-idealities such as diode forward voltage, and the simulation is performed accordingly. Voltage and current graphs of input, output and rectifier diode are obtained for the circuit in Figure X with resistive load R=10Ω.</w:t>
+      </w:r>
+    </w:p>
+    <w:p>
+      <w:pPr>
+        <w:jc w:val="both"/>
         <w:rPr>
           <w:rFonts w:ascii="Cambria" w:eastAsiaTheme="minorEastAsia" w:hAnsi="Cambria" w:cs="Open Sans"/>
           <w:lang w:val="en-US"/>
         </w:rPr>
-        <w:t xml:space="preserve"> 100V considering the non-idealities such as diode forward voltage, and the simulation is performed accordingly. Voltage and current graphs of input, output and rectifier diode are obtained for the circuit in Figure X with resistive load R=10Ω.</w:t>
-      </w:r>
-    </w:p>
-    <w:p>
-      <w:pPr>
-        <w:jc w:val="both"/>
-        <w:rPr>
-          <w:rFonts w:ascii="Cambria" w:eastAsiaTheme="minorEastAsia" w:hAnsi="Cambria" w:cs="Open Sans"/>
-          <w:lang w:val="en-US"/>
-        </w:rPr>
       </w:pPr>
       <w:r>
         <w:rPr>
           <w:noProof/>
+          <w:lang w:val="en-US"/>
         </w:rPr>
         <w:drawing>
           <wp:inline distT="0" distB="0" distL="0" distR="0" wp14:anchorId="4392C052" wp14:editId="6FE8D829">
@@ -3284,18 +3670,10 @@
           <w:lang w:val="en-US"/>
         </w:rPr>
       </w:pPr>
-    </w:p>
-    <w:p>
-      <w:pPr>
-        <w:jc w:val="both"/>
-        <w:rPr>
-          <w:rFonts w:ascii="Cambria" w:eastAsiaTheme="minorEastAsia" w:hAnsi="Cambria" w:cs="Open Sans"/>
-          <w:lang w:val="en-US"/>
-        </w:rPr>
-      </w:pPr>
       <w:r>
         <w:rPr>
           <w:noProof/>
+          <w:lang w:val="en-US"/>
         </w:rPr>
         <w:drawing>
           <wp:inline distT="0" distB="0" distL="0" distR="0" wp14:anchorId="52B99CF2" wp14:editId="35C6DA17">
@@ -3364,40 +3742,41 @@
           <w:szCs w:val="18"/>
           <w:lang w:val="en-US"/>
         </w:rPr>
+        <w:t xml:space="preserve">Figure </w:t>
+      </w:r>
+      <w:r>
+        <w:rPr>
+          <w:rFonts w:ascii="Cambria" w:hAnsi="Cambria"/>
+          <w:sz w:val="18"/>
+          <w:szCs w:val="18"/>
+          <w:lang w:val="en-US"/>
+        </w:rPr>
+        <w:t>2</w:t>
+      </w:r>
+      <w:r>
+        <w:rPr>
+          <w:rFonts w:ascii="Cambria" w:hAnsi="Cambria"/>
+          <w:sz w:val="18"/>
+          <w:szCs w:val="18"/>
+          <w:lang w:val="en-US"/>
+        </w:rPr>
+        <w:t>. Phase voltage and current waveforms of the rectifier in Simulink.</w:t>
+      </w:r>
+    </w:p>
+    <w:p>
+      <w:pPr>
+        <w:jc w:val="both"/>
+        <w:rPr>
+          <w:rFonts w:ascii="Cambria" w:hAnsi="Cambria"/>
+          <w:lang w:val="en-US"/>
+        </w:rPr>
+      </w:pPr>
+      <w:r>
+        <w:rPr>
+          <w:noProof/>
+          <w:lang w:val="en-US"/>
+        </w:rPr>
         <w:lastRenderedPageBreak/>
-        <w:t xml:space="preserve">Figure </w:t>
-      </w:r>
-      <w:r>
-        <w:rPr>
-          <w:rFonts w:ascii="Cambria" w:hAnsi="Cambria"/>
-          <w:sz w:val="18"/>
-          <w:szCs w:val="18"/>
-          <w:lang w:val="en-US"/>
-        </w:rPr>
-        <w:t>2</w:t>
-      </w:r>
-      <w:r>
-        <w:rPr>
-          <w:rFonts w:ascii="Cambria" w:hAnsi="Cambria"/>
-          <w:sz w:val="18"/>
-          <w:szCs w:val="18"/>
-          <w:lang w:val="en-US"/>
-        </w:rPr>
-        <w:t>. Phase voltage and current waveforms of the rectifier in Simulink.</w:t>
-      </w:r>
-    </w:p>
-    <w:p>
-      <w:pPr>
-        <w:jc w:val="both"/>
-        <w:rPr>
-          <w:rFonts w:ascii="Cambria" w:hAnsi="Cambria"/>
-          <w:lang w:val="en-US"/>
-        </w:rPr>
-      </w:pPr>
-      <w:r>
-        <w:rPr>
-          <w:noProof/>
-        </w:rPr>
         <w:drawing>
           <wp:inline distT="0" distB="0" distL="0" distR="0" wp14:anchorId="28A96698" wp14:editId="05D19E94">
             <wp:extent cx="5731510" cy="2729865"/>
@@ -3497,6 +3876,7 @@
       <w:r>
         <w:rPr>
           <w:noProof/>
+          <w:lang w:val="en-US"/>
         </w:rPr>
         <w:drawing>
           <wp:inline distT="0" distB="0" distL="0" distR="0" wp14:anchorId="55BD4092" wp14:editId="586312B4">
@@ -3646,6 +4026,7 @@
       <w:r>
         <w:rPr>
           <w:noProof/>
+          <w:lang w:val="en-US"/>
         </w:rPr>
         <w:lastRenderedPageBreak/>
         <w:drawing>
@@ -3746,6 +4127,7 @@
       <w:r>
         <w:rPr>
           <w:noProof/>
+          <w:lang w:val="en-US"/>
         </w:rPr>
         <w:drawing>
           <wp:inline distT="0" distB="0" distL="0" distR="0" wp14:anchorId="505A8A8C" wp14:editId="3C820E9A">
@@ -3949,7 +4331,16 @@
           <w:rFonts w:ascii="Cambria" w:hAnsi="Cambria"/>
           <w:lang w:val="en-US"/>
         </w:rPr>
-        <w:t xml:space="preserve"> V</w:t>
+        <w:t xml:space="preserve"> </w:t>
+      </w:r>
+      <w:proofErr w:type="spellStart"/>
+      <w:proofErr w:type="gramStart"/>
+      <w:r>
+        <w:rPr>
+          <w:rFonts w:ascii="Cambria" w:hAnsi="Cambria"/>
+          <w:lang w:val="en-US"/>
+        </w:rPr>
+        <w:t>V</w:t>
       </w:r>
       <w:r>
         <w:rPr>
@@ -3959,6 +4350,8 @@
         </w:rPr>
         <w:t>s,rms</w:t>
       </w:r>
+      <w:proofErr w:type="spellEnd"/>
+      <w:proofErr w:type="gramEnd"/>
       <w:r>
         <w:rPr>
           <w:rFonts w:ascii="Cambria" w:hAnsi="Cambria"/>
@@ -4473,7 +4866,21 @@
           <w:rFonts w:ascii="Cambria" w:hAnsi="Cambria"/>
           <w:lang w:val="en-US"/>
         </w:rPr>
-        <w:t>monitored with the potentiometers inside the 555 timer topology.</w:t>
+        <w:t xml:space="preserve">monitored with the potentiometers inside the 555 </w:t>
+      </w:r>
+      <w:r>
+        <w:rPr>
+          <w:rFonts w:ascii="Cambria" w:hAnsi="Cambria"/>
+          <w:lang w:val="en-US"/>
+        </w:rPr>
+        <w:t>T</w:t>
+      </w:r>
+      <w:r>
+        <w:rPr>
+          <w:rFonts w:ascii="Cambria" w:hAnsi="Cambria"/>
+          <w:lang w:val="en-US"/>
+        </w:rPr>
+        <w:t>imer topology.</w:t>
       </w:r>
     </w:p>
     <w:p>
@@ -4520,15 +4927,6 @@
         </w:rPr>
         <w:t xml:space="preserve"> being speed dependent:</w:t>
       </w:r>
-    </w:p>
-    <w:p>
-      <w:pPr>
-        <w:jc w:val="both"/>
-        <w:rPr>
-          <w:rFonts w:ascii="Cambria" w:hAnsi="Cambria"/>
-          <w:lang w:val="en-US"/>
-        </w:rPr>
-      </w:pPr>
     </w:p>
     <w:p>
       <w:pPr>
@@ -4930,7 +5328,15 @@
           <w:rFonts w:ascii="Cambria" w:eastAsiaTheme="minorEastAsia" w:hAnsi="Cambria"/>
           <w:lang w:val="en-US"/>
         </w:rPr>
-        <w:t>as an RL branch in series with E</w:t>
+        <w:t xml:space="preserve">as an RL branch in series with </w:t>
+      </w:r>
+      <w:proofErr w:type="spellStart"/>
+      <w:r>
+        <w:rPr>
+          <w:rFonts w:ascii="Cambria" w:eastAsiaTheme="minorEastAsia" w:hAnsi="Cambria"/>
+          <w:lang w:val="en-US"/>
+        </w:rPr>
+        <w:t>E</w:t>
       </w:r>
       <w:r>
         <w:rPr>
@@ -4940,6 +5346,7 @@
         </w:rPr>
         <w:t>a</w:t>
       </w:r>
+      <w:proofErr w:type="spellEnd"/>
       <w:r>
         <w:rPr>
           <w:rFonts w:ascii="Cambria" w:eastAsiaTheme="minorEastAsia" w:hAnsi="Cambria"/>
@@ -5015,7 +5422,21 @@
           <w:rFonts w:ascii="Cambria" w:eastAsiaTheme="minorEastAsia" w:hAnsi="Cambria"/>
           <w:lang w:val="en-US"/>
         </w:rPr>
-        <w:t>. The pulse generator represents the 555 timer output.</w:t>
+        <w:t xml:space="preserve">. The pulse generator represents the 555 </w:t>
+      </w:r>
+      <w:r>
+        <w:rPr>
+          <w:rFonts w:ascii="Cambria" w:eastAsiaTheme="minorEastAsia" w:hAnsi="Cambria"/>
+          <w:lang w:val="en-US"/>
+        </w:rPr>
+        <w:t>T</w:t>
+      </w:r>
+      <w:r>
+        <w:rPr>
+          <w:rFonts w:ascii="Cambria" w:eastAsiaTheme="minorEastAsia" w:hAnsi="Cambria"/>
+          <w:lang w:val="en-US"/>
+        </w:rPr>
+        <w:t>imer output.</w:t>
       </w:r>
     </w:p>
     <w:p>
@@ -5594,7 +6015,15 @@
           <w:rFonts w:ascii="Cambria" w:hAnsi="Cambria"/>
           <w:lang w:val="en-US"/>
         </w:rPr>
-        <w:t xml:space="preserve"> * D is 22V for this duty cycle, the average diode voltage is a value we were expecting. This is because the diode voltage is only zero during the off period (for an interval of (1-D)T</w:t>
+        <w:t xml:space="preserve"> * D is 22V for this duty cycle, the average diode voltage is a value we were expecting. This is because the diode voltage is only zero during the off period (for an interval of (1-</w:t>
+      </w:r>
+      <w:proofErr w:type="gramStart"/>
+      <w:r>
+        <w:rPr>
+          <w:rFonts w:ascii="Cambria" w:hAnsi="Cambria"/>
+          <w:lang w:val="en-US"/>
+        </w:rPr>
+        <w:t>D)T</w:t>
       </w:r>
       <w:r>
         <w:rPr>
@@ -5604,6 +6033,7 @@
         </w:rPr>
         <w:t>s</w:t>
       </w:r>
+      <w:proofErr w:type="gramEnd"/>
       <w:r>
         <w:rPr>
           <w:rFonts w:ascii="Cambria" w:hAnsi="Cambria"/>
@@ -5739,7 +6169,17 @@
           <w:szCs w:val="18"/>
           <w:lang w:val="en-US"/>
         </w:rPr>
-        <w:t>(V</w:t>
+        <w:t>(</w:t>
+      </w:r>
+      <w:proofErr w:type="spellStart"/>
+      <w:r>
+        <w:rPr>
+          <w:rFonts w:ascii="Cambria" w:hAnsi="Cambria"/>
+          <w:sz w:val="18"/>
+          <w:szCs w:val="18"/>
+          <w:lang w:val="en-US"/>
+        </w:rPr>
+        <w:t>V</w:t>
       </w:r>
       <w:r>
         <w:rPr>
@@ -5751,6 +6191,7 @@
         </w:rPr>
         <w:t>a</w:t>
       </w:r>
+      <w:proofErr w:type="spellEnd"/>
       <w:r>
         <w:rPr>
           <w:rFonts w:ascii="Cambria" w:hAnsi="Cambria"/>
@@ -5776,7 +6217,17 @@
           <w:szCs w:val="18"/>
           <w:lang w:val="en-US"/>
         </w:rPr>
-        <w:t xml:space="preserve"> (I</w:t>
+        <w:t xml:space="preserve"> (</w:t>
+      </w:r>
+      <w:proofErr w:type="spellStart"/>
+      <w:r>
+        <w:rPr>
+          <w:rFonts w:ascii="Cambria" w:hAnsi="Cambria"/>
+          <w:sz w:val="18"/>
+          <w:szCs w:val="18"/>
+          <w:lang w:val="en-US"/>
+        </w:rPr>
+        <w:t>I</w:t>
       </w:r>
       <w:r>
         <w:rPr>
@@ -5788,6 +6239,7 @@
         </w:rPr>
         <w:t>a</w:t>
       </w:r>
+      <w:proofErr w:type="spellEnd"/>
       <w:r>
         <w:rPr>
           <w:rFonts w:ascii="Cambria" w:hAnsi="Cambria"/>
@@ -5856,7 +6308,15 @@
           <w:rFonts w:ascii="Cambria" w:hAnsi="Cambria"/>
           <w:lang w:val="en-US"/>
         </w:rPr>
-        <w:t xml:space="preserve"> Indeed, this is close to the expected output, at DV</w:t>
+        <w:t xml:space="preserve"> Indeed, this is close to the expected output, at </w:t>
+      </w:r>
+      <w:proofErr w:type="spellStart"/>
+      <w:r>
+        <w:rPr>
+          <w:rFonts w:ascii="Cambria" w:hAnsi="Cambria"/>
+          <w:lang w:val="en-US"/>
+        </w:rPr>
+        <w:t>DV</w:t>
       </w:r>
       <w:r>
         <w:rPr>
@@ -5866,6 +6326,7 @@
         </w:rPr>
         <w:t>in</w:t>
       </w:r>
+      <w:proofErr w:type="spellEnd"/>
       <w:r>
         <w:rPr>
           <w:rFonts w:ascii="Cambria" w:hAnsi="Cambria"/>
@@ -6236,7 +6697,15 @@
           <w:rFonts w:ascii="Cambria" w:hAnsi="Cambria"/>
           <w:lang w:val="en-US"/>
         </w:rPr>
-        <w:t xml:space="preserve"> For E</w:t>
+        <w:t xml:space="preserve"> For </w:t>
+      </w:r>
+      <w:proofErr w:type="spellStart"/>
+      <w:r>
+        <w:rPr>
+          <w:rFonts w:ascii="Cambria" w:hAnsi="Cambria"/>
+          <w:lang w:val="en-US"/>
+        </w:rPr>
+        <w:t>E</w:t>
       </w:r>
       <w:r>
         <w:rPr>
@@ -6246,6 +6715,7 @@
         </w:rPr>
         <w:t>a</w:t>
       </w:r>
+      <w:proofErr w:type="spellEnd"/>
       <w:r>
         <w:rPr>
           <w:rFonts w:ascii="Cambria" w:hAnsi="Cambria"/>
@@ -6258,7 +6728,15 @@
           <w:rFonts w:ascii="Cambria" w:hAnsi="Cambria"/>
           <w:lang w:val="en-US"/>
         </w:rPr>
-        <w:t xml:space="preserve"> the constant term K</w:t>
+        <w:t xml:space="preserve"> the constant term </w:t>
+      </w:r>
+      <w:proofErr w:type="spellStart"/>
+      <w:r>
+        <w:rPr>
+          <w:rFonts w:ascii="Cambria" w:hAnsi="Cambria"/>
+          <w:lang w:val="en-US"/>
+        </w:rPr>
+        <w:t>K</w:t>
       </w:r>
       <w:r>
         <w:rPr>
@@ -6298,12 +6776,21 @@
         </w:rPr>
         <w:t>f</w:t>
       </w:r>
-      <w:r>
-        <w:rPr>
-          <w:rFonts w:ascii="Cambria" w:hAnsi="Cambria"/>
-          <w:lang w:val="en-US"/>
-        </w:rPr>
-        <w:t xml:space="preserve"> = 1, meaning E</w:t>
+      <w:proofErr w:type="spellEnd"/>
+      <w:r>
+        <w:rPr>
+          <w:rFonts w:ascii="Cambria" w:hAnsi="Cambria"/>
+          <w:lang w:val="en-US"/>
+        </w:rPr>
+        <w:t xml:space="preserve"> = 1, meaning </w:t>
+      </w:r>
+      <w:proofErr w:type="spellStart"/>
+      <w:r>
+        <w:rPr>
+          <w:rFonts w:ascii="Cambria" w:hAnsi="Cambria"/>
+          <w:lang w:val="en-US"/>
+        </w:rPr>
+        <w:t>E</w:t>
       </w:r>
       <w:r>
         <w:rPr>
@@ -6313,6 +6800,7 @@
         </w:rPr>
         <w:t>a</w:t>
       </w:r>
+      <w:proofErr w:type="spellEnd"/>
       <w:r>
         <w:rPr>
           <w:rFonts w:ascii="Cambria" w:hAnsi="Cambria"/>
@@ -6337,20 +6825,15 @@
     </w:p>
     <w:p>
       <w:pPr>
-        <w:jc w:val="both"/>
-        <w:rPr>
-          <w:rFonts w:ascii="Cambria" w:hAnsi="Cambria"/>
-          <w:lang w:val="en-US"/>
-        </w:rPr>
-      </w:pPr>
-    </w:p>
-    <w:p>
-      <w:pPr>
         <w:jc w:val="center"/>
+        <w:rPr>
+          <w:lang w:val="en-US"/>
+        </w:rPr>
       </w:pPr>
       <w:r>
         <w:rPr>
           <w:noProof/>
+          <w:lang w:val="en-US"/>
         </w:rPr>
         <w:drawing>
           <wp:inline distT="0" distB="0" distL="0" distR="0" wp14:anchorId="00DC5DDE" wp14:editId="3D5A2ECA">
@@ -6412,7 +6895,6 @@
           <w:szCs w:val="18"/>
           <w:lang w:val="en-US"/>
         </w:rPr>
-        <w:lastRenderedPageBreak/>
         <w:t xml:space="preserve">Figure </w:t>
       </w:r>
       <w:r>
@@ -6466,6 +6948,7 @@
           <w:rFonts w:ascii="Cambria" w:hAnsi="Cambria"/>
           <w:lang w:val="en-US"/>
         </w:rPr>
+        <w:lastRenderedPageBreak/>
         <w:t xml:space="preserve">An average voltage of </w:t>
       </w:r>
       <w:r>
@@ -6572,10 +7055,14 @@
     <w:p>
       <w:pPr>
         <w:jc w:val="center"/>
+        <w:rPr>
+          <w:lang w:val="en-US"/>
+        </w:rPr>
       </w:pPr>
       <w:r>
         <w:rPr>
           <w:noProof/>
+          <w:lang w:val="en-US"/>
         </w:rPr>
         <w:drawing>
           <wp:inline distT="0" distB="0" distL="0" distR="0" wp14:anchorId="12EC6864" wp14:editId="68FD81D7">
@@ -6761,7 +7248,15 @@
           <w:rFonts w:ascii="Cambria" w:hAnsi="Cambria"/>
           <w:lang w:val="en-US"/>
         </w:rPr>
-        <w:t xml:space="preserve"> This is because the diode voltage is only zero during the off period (for an interval of (1-D)T</w:t>
+        <w:t xml:space="preserve"> This is because the diode voltage is only zero during the off period (for an interval of (1-</w:t>
+      </w:r>
+      <w:proofErr w:type="gramStart"/>
+      <w:r>
+        <w:rPr>
+          <w:rFonts w:ascii="Cambria" w:hAnsi="Cambria"/>
+          <w:lang w:val="en-US"/>
+        </w:rPr>
+        <w:t>D)T</w:t>
       </w:r>
       <w:r>
         <w:rPr>
@@ -6771,6 +7266,7 @@
         </w:rPr>
         <w:t>s</w:t>
       </w:r>
+      <w:proofErr w:type="gramEnd"/>
       <w:r>
         <w:rPr>
           <w:rFonts w:ascii="Cambria" w:hAnsi="Cambria"/>
@@ -6810,10 +7306,14 @@
     <w:p>
       <w:pPr>
         <w:jc w:val="center"/>
+        <w:rPr>
+          <w:lang w:val="en-US"/>
+        </w:rPr>
       </w:pPr>
       <w:r>
         <w:rPr>
           <w:noProof/>
+          <w:lang w:val="en-US"/>
         </w:rPr>
         <w:drawing>
           <wp:inline distT="0" distB="0" distL="0" distR="0" wp14:anchorId="3F3EC284" wp14:editId="01B24B07">
@@ -6875,7 +7375,6 @@
           <w:szCs w:val="18"/>
           <w:lang w:val="en-US"/>
         </w:rPr>
-        <w:lastRenderedPageBreak/>
         <w:t xml:space="preserve">Figure </w:t>
       </w:r>
       <w:r>
@@ -6894,7 +7393,17 @@
           <w:szCs w:val="18"/>
           <w:lang w:val="en-US"/>
         </w:rPr>
-        <w:t>. Output voltage (V</w:t>
+        <w:t>. Output voltage (</w:t>
+      </w:r>
+      <w:proofErr w:type="spellStart"/>
+      <w:r>
+        <w:rPr>
+          <w:rFonts w:ascii="Cambria" w:hAnsi="Cambria"/>
+          <w:sz w:val="18"/>
+          <w:szCs w:val="18"/>
+          <w:lang w:val="en-US"/>
+        </w:rPr>
+        <w:t>V</w:t>
       </w:r>
       <w:r>
         <w:rPr>
@@ -6906,14 +7415,25 @@
         </w:rPr>
         <w:t>a</w:t>
       </w:r>
-      <w:r>
-        <w:rPr>
-          <w:rFonts w:ascii="Cambria" w:hAnsi="Cambria"/>
-          <w:sz w:val="18"/>
-          <w:szCs w:val="18"/>
-          <w:lang w:val="en-US"/>
-        </w:rPr>
-        <w:t>) and current waveforms (I</w:t>
+      <w:proofErr w:type="spellEnd"/>
+      <w:r>
+        <w:rPr>
+          <w:rFonts w:ascii="Cambria" w:hAnsi="Cambria"/>
+          <w:sz w:val="18"/>
+          <w:szCs w:val="18"/>
+          <w:lang w:val="en-US"/>
+        </w:rPr>
+        <w:t>) and current waveforms (</w:t>
+      </w:r>
+      <w:proofErr w:type="spellStart"/>
+      <w:r>
+        <w:rPr>
+          <w:rFonts w:ascii="Cambria" w:hAnsi="Cambria"/>
+          <w:sz w:val="18"/>
+          <w:szCs w:val="18"/>
+          <w:lang w:val="en-US"/>
+        </w:rPr>
+        <w:t>I</w:t>
       </w:r>
       <w:r>
         <w:rPr>
@@ -6925,6 +7445,7 @@
         </w:rPr>
         <w:t>a</w:t>
       </w:r>
+      <w:proofErr w:type="spellEnd"/>
       <w:r>
         <w:rPr>
           <w:rFonts w:ascii="Cambria" w:hAnsi="Cambria"/>
@@ -6967,6 +7488,7 @@
           <w:rFonts w:ascii="Cambria" w:hAnsi="Cambria"/>
           <w:lang w:val="en-US"/>
         </w:rPr>
+        <w:lastRenderedPageBreak/>
         <w:t xml:space="preserve">An average voltage of </w:t>
       </w:r>
       <w:r>
@@ -7016,7 +7538,15 @@
           <w:rFonts w:ascii="Cambria" w:hAnsi="Cambria"/>
           <w:lang w:val="en-US"/>
         </w:rPr>
-        <w:t xml:space="preserve"> Indeed, this is close to the expected output, at DV</w:t>
+        <w:t xml:space="preserve"> Indeed, this is close to the expected output, at </w:t>
+      </w:r>
+      <w:proofErr w:type="spellStart"/>
+      <w:r>
+        <w:rPr>
+          <w:rFonts w:ascii="Cambria" w:hAnsi="Cambria"/>
+          <w:lang w:val="en-US"/>
+        </w:rPr>
+        <w:t>DV</w:t>
       </w:r>
       <w:r>
         <w:rPr>
@@ -7026,6 +7556,7 @@
         </w:rPr>
         <w:t>in</w:t>
       </w:r>
+      <w:proofErr w:type="spellEnd"/>
       <w:r>
         <w:rPr>
           <w:rFonts w:ascii="Cambria" w:hAnsi="Cambria"/>
@@ -7389,7 +7920,23 @@
           <w:rFonts w:ascii="Cambria" w:hAnsi="Cambria"/>
           <w:lang w:val="en-US"/>
         </w:rPr>
-        <w:t xml:space="preserve"> both of the simulated cases,</w:t>
+        <w:t xml:space="preserve"> </w:t>
+      </w:r>
+      <w:proofErr w:type="gramStart"/>
+      <w:r>
+        <w:rPr>
+          <w:rFonts w:ascii="Cambria" w:hAnsi="Cambria"/>
+          <w:lang w:val="en-US"/>
+        </w:rPr>
+        <w:t>both of the simulated</w:t>
+      </w:r>
+      <w:proofErr w:type="gramEnd"/>
+      <w:r>
+        <w:rPr>
+          <w:rFonts w:ascii="Cambria" w:hAnsi="Cambria"/>
+          <w:lang w:val="en-US"/>
+        </w:rPr>
+        <w:t xml:space="preserve"> cases,</w:t>
       </w:r>
     </w:p>
     <w:tbl>
@@ -7716,6 +8263,7 @@
       <w:r>
         <w:rPr>
           <w:noProof/>
+          <w:lang w:val="en-US"/>
         </w:rPr>
         <w:drawing>
           <wp:inline distT="0" distB="0" distL="0" distR="0" wp14:anchorId="7045CEF4" wp14:editId="41216C3D">
@@ -7802,7 +8350,27 @@
           <w:szCs w:val="18"/>
           <w:lang w:val="en-US"/>
         </w:rPr>
-        <w:t>. 555 Timer model in LTspice.</w:t>
+        <w:t xml:space="preserve">. 555 Timer model in </w:t>
+      </w:r>
+      <w:proofErr w:type="spellStart"/>
+      <w:r>
+        <w:rPr>
+          <w:rFonts w:ascii="Cambria" w:hAnsi="Cambria"/>
+          <w:sz w:val="18"/>
+          <w:szCs w:val="18"/>
+          <w:lang w:val="en-US"/>
+        </w:rPr>
+        <w:t>LTspice</w:t>
+      </w:r>
+      <w:proofErr w:type="spellEnd"/>
+      <w:r>
+        <w:rPr>
+          <w:rFonts w:ascii="Cambria" w:hAnsi="Cambria"/>
+          <w:sz w:val="18"/>
+          <w:szCs w:val="18"/>
+          <w:lang w:val="en-US"/>
+        </w:rPr>
+        <w:t>.</w:t>
       </w:r>
     </w:p>
     <w:p>
@@ -7850,7 +8418,23 @@
           <w:rFonts w:ascii="Cambria" w:hAnsi="Cambria"/>
           <w:lang w:val="en-US"/>
         </w:rPr>
-        <w:t>1/[(R4+R5)*C1], so potentiometer value is selected as 100kΩ and capacitor is selected as 10nF, yielding 1kHz theoretically. However, this frequency is affected by other components and obtaining exactly 1kHz is not simple. Fortunately, this is not critical for our circuit considering frequency is obtained as 1.07kHz in the simulation which is a close value to the desired frequency. Output voltages are obtained</w:t>
+        <w:t>1/[(R4+R</w:t>
+      </w:r>
+      <w:proofErr w:type="gramStart"/>
+      <w:r>
+        <w:rPr>
+          <w:rFonts w:ascii="Cambria" w:hAnsi="Cambria"/>
+          <w:lang w:val="en-US"/>
+        </w:rPr>
+        <w:t>5)*</w:t>
+      </w:r>
+      <w:proofErr w:type="gramEnd"/>
+      <w:r>
+        <w:rPr>
+          <w:rFonts w:ascii="Cambria" w:hAnsi="Cambria"/>
+          <w:lang w:val="en-US"/>
+        </w:rPr>
+        <w:t>C1], so potentiometer value is selected as 100kΩ and capacitor is selected as 10nF, yielding 1kHz theoretically. However, this frequency is affected by other components and obtaining exactly 1kHz is not simple. Fortunately, this is not critical for our circuit considering frequency is obtained as 1.07kHz in the simulation which is a close value to the desired frequency. Output voltages are obtained</w:t>
       </w:r>
       <w:r>
         <w:rPr>
@@ -7877,6 +8461,7 @@
       <w:r>
         <w:rPr>
           <w:noProof/>
+          <w:lang w:val="en-US"/>
         </w:rPr>
         <w:lastRenderedPageBreak/>
         <w:drawing>
@@ -7964,7 +8549,27 @@
           <w:szCs w:val="18"/>
           <w:lang w:val="en-US"/>
         </w:rPr>
-        <w:t>. 555 Timer output voltage when D=0.2 in LTspice.</w:t>
+        <w:t xml:space="preserve">. 555 Timer output voltage when D=0.2 in </w:t>
+      </w:r>
+      <w:proofErr w:type="spellStart"/>
+      <w:r>
+        <w:rPr>
+          <w:rFonts w:ascii="Cambria" w:hAnsi="Cambria"/>
+          <w:sz w:val="18"/>
+          <w:szCs w:val="18"/>
+          <w:lang w:val="en-US"/>
+        </w:rPr>
+        <w:t>LTspice</w:t>
+      </w:r>
+      <w:proofErr w:type="spellEnd"/>
+      <w:r>
+        <w:rPr>
+          <w:rFonts w:ascii="Cambria" w:hAnsi="Cambria"/>
+          <w:sz w:val="18"/>
+          <w:szCs w:val="18"/>
+          <w:lang w:val="en-US"/>
+        </w:rPr>
+        <w:t>.</w:t>
       </w:r>
     </w:p>
     <w:p>
@@ -7977,6 +8582,7 @@
       <w:r>
         <w:rPr>
           <w:noProof/>
+          <w:lang w:val="en-US"/>
         </w:rPr>
         <w:drawing>
           <wp:inline distT="0" distB="0" distL="0" distR="0" wp14:anchorId="73F1F64E" wp14:editId="24830FD0">
@@ -8063,7 +8669,27 @@
           <w:szCs w:val="18"/>
           <w:lang w:val="en-US"/>
         </w:rPr>
-        <w:t>. 555 Timer output voltage when D=0.5 in LTspice.</w:t>
+        <w:t xml:space="preserve">. 555 Timer output voltage when D=0.5 in </w:t>
+      </w:r>
+      <w:proofErr w:type="spellStart"/>
+      <w:r>
+        <w:rPr>
+          <w:rFonts w:ascii="Cambria" w:hAnsi="Cambria"/>
+          <w:sz w:val="18"/>
+          <w:szCs w:val="18"/>
+          <w:lang w:val="en-US"/>
+        </w:rPr>
+        <w:t>LTspice</w:t>
+      </w:r>
+      <w:proofErr w:type="spellEnd"/>
+      <w:r>
+        <w:rPr>
+          <w:rFonts w:ascii="Cambria" w:hAnsi="Cambria"/>
+          <w:sz w:val="18"/>
+          <w:szCs w:val="18"/>
+          <w:lang w:val="en-US"/>
+        </w:rPr>
+        <w:t>.</w:t>
       </w:r>
     </w:p>
     <w:p>
@@ -8076,6 +8702,7 @@
       <w:r>
         <w:rPr>
           <w:noProof/>
+          <w:lang w:val="en-US"/>
         </w:rPr>
         <w:drawing>
           <wp:inline distT="0" distB="0" distL="0" distR="0" wp14:anchorId="5302739B" wp14:editId="2019E15E">
@@ -8162,7 +8789,27 @@
           <w:szCs w:val="18"/>
           <w:lang w:val="en-US"/>
         </w:rPr>
-        <w:t>. 555 Timer output voltage when D=0.8 in LTspice.</w:t>
+        <w:t xml:space="preserve">. 555 Timer output voltage when D=0.8 in </w:t>
+      </w:r>
+      <w:proofErr w:type="spellStart"/>
+      <w:r>
+        <w:rPr>
+          <w:rFonts w:ascii="Cambria" w:hAnsi="Cambria"/>
+          <w:sz w:val="18"/>
+          <w:szCs w:val="18"/>
+          <w:lang w:val="en-US"/>
+        </w:rPr>
+        <w:t>LTspice</w:t>
+      </w:r>
+      <w:proofErr w:type="spellEnd"/>
+      <w:r>
+        <w:rPr>
+          <w:rFonts w:ascii="Cambria" w:hAnsi="Cambria"/>
+          <w:sz w:val="18"/>
+          <w:szCs w:val="18"/>
+          <w:lang w:val="en-US"/>
+        </w:rPr>
+        <w:t>.</w:t>
       </w:r>
     </w:p>
     <w:p>
@@ -8207,10 +8854,14 @@
     <w:p>
       <w:pPr>
         <w:keepNext/>
+        <w:rPr>
+          <w:lang w:val="en-US"/>
+        </w:rPr>
       </w:pPr>
       <w:r>
         <w:rPr>
           <w:noProof/>
+          <w:lang w:val="en-US"/>
         </w:rPr>
         <w:drawing>
           <wp:inline distT="0" distB="0" distL="0" distR="0" wp14:anchorId="68E414E9" wp14:editId="2247DACA">
@@ -8254,39 +8905,119 @@
         <w:pStyle w:val="ResimYazs"/>
         <w:jc w:val="center"/>
         <w:rPr>
-          <w:lang w:val="en-US"/>
-        </w:rPr>
-      </w:pPr>
-      <w:r>
+          <w:rFonts w:ascii="Cambria" w:hAnsi="Cambria"/>
+          <w:i w:val="0"/>
+          <w:iCs w:val="0"/>
+          <w:color w:val="auto"/>
+          <w:lang w:val="en-US"/>
+        </w:rPr>
+      </w:pPr>
+      <w:r>
+        <w:rPr>
+          <w:rFonts w:ascii="Cambria" w:hAnsi="Cambria"/>
+          <w:i w:val="0"/>
+          <w:iCs w:val="0"/>
+          <w:color w:val="auto"/>
+          <w:lang w:val="en-US"/>
+        </w:rPr>
         <w:t xml:space="preserve">Figure </w:t>
       </w:r>
       <w:r>
+        <w:rPr>
+          <w:rFonts w:ascii="Cambria" w:hAnsi="Cambria"/>
+          <w:i w:val="0"/>
+          <w:iCs w:val="0"/>
+          <w:color w:val="auto"/>
+          <w:lang w:val="en-US"/>
+        </w:rPr>
         <w:fldChar w:fldCharType="begin"/>
       </w:r>
       <w:r>
+        <w:rPr>
+          <w:rFonts w:ascii="Cambria" w:hAnsi="Cambria"/>
+          <w:i w:val="0"/>
+          <w:iCs w:val="0"/>
+          <w:color w:val="auto"/>
+          <w:lang w:val="en-US"/>
+        </w:rPr>
         <w:instrText xml:space="preserve"> SEQ Figure \* ARABIC </w:instrText>
       </w:r>
       <w:r>
+        <w:rPr>
+          <w:rFonts w:ascii="Cambria" w:hAnsi="Cambria"/>
+          <w:i w:val="0"/>
+          <w:iCs w:val="0"/>
+          <w:color w:val="auto"/>
+          <w:lang w:val="en-US"/>
+        </w:rPr>
         <w:fldChar w:fldCharType="separate"/>
       </w:r>
       <w:r>
         <w:rPr>
+          <w:rFonts w:ascii="Cambria" w:hAnsi="Cambria"/>
+          <w:i w:val="0"/>
+          <w:iCs w:val="0"/>
           <w:noProof/>
+          <w:color w:val="auto"/>
+          <w:lang w:val="en-US"/>
         </w:rPr>
         <w:t>1</w:t>
       </w:r>
       <w:r>
         <w:rPr>
+          <w:rFonts w:ascii="Cambria" w:hAnsi="Cambria"/>
+          <w:i w:val="0"/>
+          <w:iCs w:val="0"/>
           <w:noProof/>
+          <w:color w:val="auto"/>
+          <w:lang w:val="en-US"/>
         </w:rPr>
         <w:fldChar w:fldCharType="end"/>
       </w:r>
       <w:r>
-        <w:t>8 Overall Circuit Simulation Schematic</w:t>
-      </w:r>
-    </w:p>
-    <w:p>
-      <w:pPr>
+        <w:rPr>
+          <w:rFonts w:ascii="Cambria" w:hAnsi="Cambria"/>
+          <w:i w:val="0"/>
+          <w:iCs w:val="0"/>
+          <w:color w:val="auto"/>
+          <w:lang w:val="en-US"/>
+        </w:rPr>
+        <w:t>8</w:t>
+      </w:r>
+      <w:r>
+        <w:rPr>
+          <w:rFonts w:ascii="Cambria" w:hAnsi="Cambria"/>
+          <w:i w:val="0"/>
+          <w:iCs w:val="0"/>
+          <w:color w:val="auto"/>
+          <w:lang w:val="en-US"/>
+        </w:rPr>
+        <w:t>.</w:t>
+      </w:r>
+      <w:r>
+        <w:rPr>
+          <w:rFonts w:ascii="Cambria" w:hAnsi="Cambria"/>
+          <w:i w:val="0"/>
+          <w:iCs w:val="0"/>
+          <w:color w:val="auto"/>
+          <w:lang w:val="en-US"/>
+        </w:rPr>
+        <w:t xml:space="preserve"> Overall Circuit Simulation Schematic</w:t>
+      </w:r>
+      <w:r>
+        <w:rPr>
+          <w:rFonts w:ascii="Cambria" w:hAnsi="Cambria"/>
+          <w:i w:val="0"/>
+          <w:iCs w:val="0"/>
+          <w:color w:val="auto"/>
+          <w:lang w:val="en-US"/>
+        </w:rPr>
+        <w:t>.</w:t>
+      </w:r>
+    </w:p>
+    <w:p>
+      <w:pPr>
+        <w:jc w:val="both"/>
         <w:rPr>
           <w:rFonts w:ascii="Cambria" w:hAnsi="Cambria"/>
           <w:lang w:val="en-US"/>
@@ -8311,13 +9042,16 @@
           <w:rFonts w:ascii="Cambria" w:hAnsi="Cambria"/>
           <w:lang w:val="en-US"/>
         </w:rPr>
-        <w:t xml:space="preserve"> gave us an average output of 86.5 volts with no load. </w:t>
+        <w:t xml:space="preserve"> gave us an average output of 86.5 volts with no load.</w:t>
       </w:r>
     </w:p>
     <w:p>
       <w:pPr>
         <w:keepNext/>
         <w:jc w:val="center"/>
+        <w:rPr>
+          <w:lang w:val="en-US"/>
+        </w:rPr>
       </w:pPr>
       <w:r>
         <w:rPr>
@@ -8381,15 +9115,56 @@
         <w:jc w:val="center"/>
         <w:rPr>
           <w:rFonts w:ascii="Cambria" w:hAnsi="Cambria"/>
-          <w:lang w:val="en-US"/>
-        </w:rPr>
-      </w:pPr>
-      <w:r>
-        <w:t>Figure 19 IGBT Current and Voltage</w:t>
-      </w:r>
-    </w:p>
-    <w:p>
-      <w:pPr>
+          <w:i w:val="0"/>
+          <w:iCs w:val="0"/>
+          <w:color w:val="auto"/>
+          <w:lang w:val="en-US"/>
+        </w:rPr>
+      </w:pPr>
+      <w:r>
+        <w:rPr>
+          <w:rFonts w:ascii="Cambria" w:hAnsi="Cambria"/>
+          <w:i w:val="0"/>
+          <w:iCs w:val="0"/>
+          <w:color w:val="auto"/>
+          <w:lang w:val="en-US"/>
+        </w:rPr>
+        <w:t>Figure 19</w:t>
+      </w:r>
+      <w:r>
+        <w:rPr>
+          <w:rFonts w:ascii="Cambria" w:hAnsi="Cambria"/>
+          <w:i w:val="0"/>
+          <w:iCs w:val="0"/>
+          <w:color w:val="auto"/>
+          <w:lang w:val="en-US"/>
+        </w:rPr>
+        <w:t>.</w:t>
+      </w:r>
+      <w:r>
+        <w:rPr>
+          <w:rFonts w:ascii="Cambria" w:hAnsi="Cambria"/>
+          <w:i w:val="0"/>
+          <w:iCs w:val="0"/>
+          <w:color w:val="auto"/>
+          <w:lang w:val="en-US"/>
+        </w:rPr>
+        <w:t xml:space="preserve"> IGBT Current and Voltage</w:t>
+      </w:r>
+      <w:r>
+        <w:rPr>
+          <w:rFonts w:ascii="Cambria" w:hAnsi="Cambria"/>
+          <w:i w:val="0"/>
+          <w:iCs w:val="0"/>
+          <w:color w:val="auto"/>
+          <w:lang w:val="en-US"/>
+        </w:rPr>
+        <w:t>.</w:t>
+      </w:r>
+    </w:p>
+    <w:p>
+      <w:pPr>
+        <w:jc w:val="both"/>
         <w:rPr>
           <w:rFonts w:ascii="Cambria" w:hAnsi="Cambria"/>
           <w:lang w:val="en-US"/>
@@ -8414,6 +9189,9 @@
       <w:pPr>
         <w:keepNext/>
         <w:jc w:val="center"/>
+        <w:rPr>
+          <w:lang w:val="en-US"/>
+        </w:rPr>
       </w:pPr>
       <w:r>
         <w:rPr>
@@ -8477,38 +9255,76 @@
         <w:pStyle w:val="ResimYazs"/>
         <w:jc w:val="center"/>
         <w:rPr>
-          <w:lang w:val="en-US"/>
-        </w:rPr>
-      </w:pPr>
-      <w:r>
-        <w:rPr>
-          <w:lang w:val="en-US"/>
-        </w:rPr>
-        <w:t>Figure 20 Diode Current and Voltage in SS</w:t>
-      </w:r>
-    </w:p>
-    <w:p>
-      <w:pPr>
-        <w:rPr>
-          <w:lang w:val="en-US"/>
-        </w:rPr>
-      </w:pPr>
-      <w:r>
-        <w:rPr>
-          <w:lang w:val="en-US"/>
-        </w:rPr>
-        <w:t>Just like the IGBT diodes in the rectifier part have low current ratings as well. This will</w:t>
-      </w:r>
-      <w:r>
-        <w:rPr>
-          <w:lang w:val="en-US"/>
-        </w:rPr>
-        <w:t xml:space="preserve"> affect the component selection. </w:t>
+          <w:rFonts w:ascii="Cambria" w:hAnsi="Cambria"/>
+          <w:i w:val="0"/>
+          <w:iCs w:val="0"/>
+          <w:color w:val="auto"/>
+          <w:lang w:val="en-US"/>
+        </w:rPr>
+      </w:pPr>
+      <w:r>
+        <w:rPr>
+          <w:rFonts w:ascii="Cambria" w:hAnsi="Cambria"/>
+          <w:i w:val="0"/>
+          <w:iCs w:val="0"/>
+          <w:color w:val="auto"/>
+          <w:lang w:val="en-US"/>
+        </w:rPr>
+        <w:t>Figure 20</w:t>
+      </w:r>
+      <w:r>
+        <w:rPr>
+          <w:rFonts w:ascii="Cambria" w:hAnsi="Cambria"/>
+          <w:i w:val="0"/>
+          <w:iCs w:val="0"/>
+          <w:color w:val="auto"/>
+          <w:lang w:val="en-US"/>
+        </w:rPr>
+        <w:t>.</w:t>
+      </w:r>
+      <w:r>
+        <w:rPr>
+          <w:rFonts w:ascii="Cambria" w:hAnsi="Cambria"/>
+          <w:i w:val="0"/>
+          <w:iCs w:val="0"/>
+          <w:color w:val="auto"/>
+          <w:lang w:val="en-US"/>
+        </w:rPr>
+        <w:t xml:space="preserve"> Diode Current and Voltage in SS</w:t>
+      </w:r>
+      <w:r>
+        <w:rPr>
+          <w:rFonts w:ascii="Cambria" w:hAnsi="Cambria"/>
+          <w:i w:val="0"/>
+          <w:iCs w:val="0"/>
+          <w:color w:val="auto"/>
+          <w:lang w:val="en-US"/>
+        </w:rPr>
+        <w:t>.</w:t>
+      </w:r>
+    </w:p>
+    <w:p>
+      <w:pPr>
+        <w:jc w:val="both"/>
+        <w:rPr>
+          <w:rFonts w:ascii="Cambria" w:hAnsi="Cambria" w:cstheme="minorHAnsi"/>
+          <w:lang w:val="en-US"/>
+        </w:rPr>
+      </w:pPr>
+      <w:r>
+        <w:rPr>
+          <w:rFonts w:ascii="Cambria" w:hAnsi="Cambria" w:cstheme="minorHAnsi"/>
+          <w:lang w:val="en-US"/>
+        </w:rPr>
+        <w:t xml:space="preserve">Just like the IGBT diodes in the rectifier part have low current ratings as well. This will affect the component selection. </w:t>
       </w:r>
     </w:p>
     <w:p>
       <w:pPr>
         <w:keepNext/>
+        <w:rPr>
+          <w:lang w:val="en-US"/>
+        </w:rPr>
       </w:pPr>
       <w:r>
         <w:rPr>
@@ -8570,51 +9386,113 @@
         <w:pStyle w:val="ResimYazs"/>
         <w:jc w:val="center"/>
         <w:rPr>
-          <w:lang w:val="en-US"/>
-        </w:rPr>
-      </w:pPr>
-      <w:r>
-        <w:rPr>
+          <w:rFonts w:ascii="Cambria" w:hAnsi="Cambria"/>
+          <w:i w:val="0"/>
+          <w:iCs w:val="0"/>
+          <w:color w:val="auto"/>
+          <w:lang w:val="en-US"/>
+        </w:rPr>
+      </w:pPr>
+      <w:r>
+        <w:rPr>
+          <w:rFonts w:ascii="Cambria" w:hAnsi="Cambria"/>
+          <w:i w:val="0"/>
+          <w:iCs w:val="0"/>
+          <w:color w:val="auto"/>
           <w:lang w:val="en-US"/>
         </w:rPr>
         <w:t xml:space="preserve">Figure </w:t>
       </w:r>
       <w:r>
         <w:rPr>
+          <w:rFonts w:ascii="Cambria" w:hAnsi="Cambria"/>
+          <w:i w:val="0"/>
+          <w:iCs w:val="0"/>
+          <w:color w:val="auto"/>
           <w:lang w:val="en-US"/>
         </w:rPr>
         <w:fldChar w:fldCharType="begin"/>
       </w:r>
       <w:r>
         <w:rPr>
+          <w:rFonts w:ascii="Cambria" w:hAnsi="Cambria"/>
+          <w:i w:val="0"/>
+          <w:iCs w:val="0"/>
+          <w:color w:val="auto"/>
           <w:lang w:val="en-US"/>
         </w:rPr>
         <w:instrText xml:space="preserve"> SEQ Figure \* ARABIC </w:instrText>
       </w:r>
       <w:r>
         <w:rPr>
+          <w:rFonts w:ascii="Cambria" w:hAnsi="Cambria"/>
+          <w:i w:val="0"/>
+          <w:iCs w:val="0"/>
+          <w:color w:val="auto"/>
           <w:lang w:val="en-US"/>
         </w:rPr>
         <w:fldChar w:fldCharType="separate"/>
       </w:r>
       <w:r>
         <w:rPr>
+          <w:rFonts w:ascii="Cambria" w:hAnsi="Cambria"/>
+          <w:i w:val="0"/>
+          <w:iCs w:val="0"/>
           <w:noProof/>
+          <w:color w:val="auto"/>
           <w:lang w:val="en-US"/>
         </w:rPr>
         <w:t>2</w:t>
       </w:r>
       <w:r>
         <w:rPr>
+          <w:rFonts w:ascii="Cambria" w:hAnsi="Cambria"/>
+          <w:i w:val="0"/>
+          <w:iCs w:val="0"/>
+          <w:color w:val="auto"/>
           <w:lang w:val="en-US"/>
         </w:rPr>
         <w:fldChar w:fldCharType="end"/>
       </w:r>
       <w:r>
         <w:rPr>
-          <w:lang w:val="en-US"/>
-        </w:rPr>
-        <w:t>1 Output Voltage and Current of the 3PDR+Buck Topology</w:t>
+          <w:rFonts w:ascii="Cambria" w:hAnsi="Cambria"/>
+          <w:i w:val="0"/>
+          <w:iCs w:val="0"/>
+          <w:color w:val="auto"/>
+          <w:lang w:val="en-US"/>
+        </w:rPr>
+        <w:t>1</w:t>
+      </w:r>
+      <w:r>
+        <w:rPr>
+          <w:rFonts w:ascii="Cambria" w:hAnsi="Cambria"/>
+          <w:i w:val="0"/>
+          <w:iCs w:val="0"/>
+          <w:color w:val="auto"/>
+          <w:lang w:val="en-US"/>
+        </w:rPr>
+        <w:t>.</w:t>
+      </w:r>
+      <w:r>
+        <w:rPr>
+          <w:rFonts w:ascii="Cambria" w:hAnsi="Cambria"/>
+          <w:i w:val="0"/>
+          <w:iCs w:val="0"/>
+          <w:color w:val="auto"/>
+          <w:lang w:val="en-US"/>
+        </w:rPr>
+        <w:t xml:space="preserve"> Output Voltage and Current of the 3PDR+Buck Topology</w:t>
+      </w:r>
+      <w:r>
+        <w:rPr>
+          <w:rFonts w:ascii="Cambria" w:hAnsi="Cambria"/>
+          <w:i w:val="0"/>
+          <w:iCs w:val="0"/>
+          <w:color w:val="auto"/>
+          <w:lang w:val="en-US"/>
+        </w:rPr>
+        <w:t>.</w:t>
       </w:r>
     </w:p>
     <w:p>
@@ -8639,6 +9517,20 @@
     </w:p>
     <w:p>
       <w:pPr>
+        <w:rPr>
+          <w:lang w:val="en-US"/>
+        </w:rPr>
+      </w:pPr>
+    </w:p>
+    <w:p>
+      <w:pPr>
+        <w:rPr>
+          <w:lang w:val="en-US"/>
+        </w:rPr>
+      </w:pPr>
+    </w:p>
+    <w:p>
+      <w:pPr>
         <w:pStyle w:val="Balk1"/>
         <w:rPr>
           <w:rFonts w:ascii="Cambria" w:eastAsia="Cambria" w:hAnsi="Cambria" w:cs="Cambria"/>
@@ -8651,6 +9543,7 @@
           <w:rFonts w:ascii="Cambria" w:eastAsia="Cambria" w:hAnsi="Cambria" w:cs="Cambria"/>
           <w:lang w:val="en-US"/>
         </w:rPr>
+        <w:lastRenderedPageBreak/>
         <w:t>Component Selection</w:t>
       </w:r>
       <w:bookmarkEnd w:id="10"/>
@@ -8675,23 +9568,36 @@
           <w:rFonts w:ascii="Cambria" w:eastAsia="Cambria" w:hAnsi="Cambria" w:cs="Cambria"/>
           <w:lang w:val="en-US"/>
         </w:rPr>
-        <w:lastRenderedPageBreak/>
         <w:tab/>
-        <w:t xml:space="preserve">Generally, we have tried to choose components from the lab inventory since it is easier to replace them if a problem occurs. First, LM555 is chosen as PWM controller due to its simplicity. To isolate LM555 from the power side, optocoupler should be used and TLP250 isolated gate driver optocoupler is chosen for this purpose as it has sufficient isolation voltage for this application. To supply TLP250, 15V input will be given to it by the power supply in the lab. Also, that supply voltage is connected to </w:t>
+        <w:t xml:space="preserve">Generally, we have tried to choose components from the lab inventory since it is easier to replace them if a problem occurs. First, LM555 is chosen as PWM controller due to its simplicity. To isolate LM555 from the power side, optocoupler should be used and TLP250 isolated gate driver optocoupler is chosen for this purpose as it has sufficient isolation voltage for this application. To supply TLP250, </w:t>
       </w:r>
       <w:r>
         <w:rPr>
           <w:rFonts w:ascii="Cambria" w:eastAsia="Cambria" w:hAnsi="Cambria" w:cs="Cambria"/>
           <w:lang w:val="en-US"/>
         </w:rPr>
-        <w:t>IB1505S-2W</w:t>
+        <w:t>24</w:t>
       </w:r>
       <w:r>
         <w:rPr>
           <w:rFonts w:ascii="Cambria" w:eastAsia="Cambria" w:hAnsi="Cambria" w:cs="Cambria"/>
           <w:lang w:val="en-US"/>
         </w:rPr>
-        <w:t xml:space="preserve"> DC/DC isolated converter giving 5V isolated output which will supply LM555. By this method, usage of single power supply is accomplished. </w:t>
+        <w:t xml:space="preserve">V input will be given to it by the power supply in the lab. Also, that supply voltage is connected to </w:t>
+      </w:r>
+      <w:r>
+        <w:rPr>
+          <w:rFonts w:ascii="Cambria" w:eastAsia="Cambria" w:hAnsi="Cambria" w:cs="Cambria"/>
+          <w:lang w:val="en-US"/>
+        </w:rPr>
+        <w:t>ROE-2405S isolated DC/DC converter</w:t>
+      </w:r>
+      <w:r>
+        <w:rPr>
+          <w:rFonts w:ascii="Cambria" w:eastAsia="Cambria" w:hAnsi="Cambria" w:cs="Cambria"/>
+          <w:lang w:val="en-US"/>
+        </w:rPr>
+        <w:t xml:space="preserve"> giving 5V isolated output which will supply LM555. By this method, usage of single power supply is accomplished. </w:t>
       </w:r>
     </w:p>
     <w:p>
@@ -8715,6 +9621,7 @@
           <w:rFonts w:ascii="Cambria" w:hAnsi="Cambria" w:cs="Segoe UI"/>
           <w:color w:val="24292F"/>
           <w:shd w:val="clear" w:color="auto" w:fill="FFFFFF"/>
+          <w:lang w:val="en-US"/>
         </w:rPr>
         <w:t>IXGH24N60C4D1</w:t>
       </w:r>
@@ -8730,14 +9637,7 @@
           <w:rFonts w:ascii="Cambria" w:hAnsi="Cambria"/>
           <w:lang w:val="en-US"/>
         </w:rPr>
-        <w:t>DSEP30-04A</w:t>
-      </w:r>
-      <w:r>
-        <w:rPr>
-          <w:rFonts w:ascii="Cambria" w:hAnsi="Cambria"/>
-          <w:lang w:val="en-US"/>
-        </w:rPr>
-        <w:t xml:space="preserve"> is selected as a diode, having 30A 400V rating. Three-phase bridge could also be used but in case of a problem, it would be easier to debug and replace single diodes. </w:t>
+        <w:t xml:space="preserve">DSEP30-04A is selected as a diode, having 30A 400V rating. Three-phase bridge could also be used but in case of a problem, it would be easier to debug and replace single diodes. </w:t>
       </w:r>
     </w:p>
     <w:p>
@@ -8863,7 +9763,14 @@
           <w:rFonts w:ascii="Cambria" w:eastAsia="Cambria" w:hAnsi="Cambria" w:cs="Cambria"/>
           <w:lang w:val="en-US"/>
         </w:rPr>
-        <w:t xml:space="preserve"> pertinax</w:t>
+        <w:t xml:space="preserve"> </w:t>
+      </w:r>
+      <w:r>
+        <w:rPr>
+          <w:rFonts w:ascii="Cambria" w:eastAsia="Cambria" w:hAnsi="Cambria" w:cs="Cambria"/>
+          <w:lang w:val="en-US"/>
+        </w:rPr>
+        <w:t>stripboard</w:t>
       </w:r>
       <w:r>
         <w:rPr>
@@ -8885,6 +9792,9 @@
         <w:keepNext/>
         <w:ind w:firstLine="708"/>
         <w:jc w:val="both"/>
+        <w:rPr>
+          <w:lang w:val="en-US"/>
+        </w:rPr>
       </w:pPr>
       <w:r>
         <w:rPr>
@@ -8952,11 +9862,51 @@
         <w:jc w:val="center"/>
         <w:rPr>
           <w:rFonts w:ascii="Cambria" w:eastAsia="Cambria" w:hAnsi="Cambria" w:cs="Cambria"/>
-          <w:lang w:val="en-US"/>
-        </w:rPr>
-      </w:pPr>
-      <w:r>
-        <w:t>Figure x Diode Rectifier Implementation Results</w:t>
+          <w:i w:val="0"/>
+          <w:iCs w:val="0"/>
+          <w:color w:val="auto"/>
+          <w:lang w:val="en-US"/>
+        </w:rPr>
+      </w:pPr>
+      <w:r>
+        <w:rPr>
+          <w:rFonts w:ascii="Cambria" w:hAnsi="Cambria"/>
+          <w:i w:val="0"/>
+          <w:iCs w:val="0"/>
+          <w:color w:val="auto"/>
+          <w:lang w:val="en-US"/>
+        </w:rPr>
+        <w:t>Figure x</w:t>
+      </w:r>
+      <w:r>
+        <w:rPr>
+          <w:rFonts w:ascii="Cambria" w:hAnsi="Cambria"/>
+          <w:i w:val="0"/>
+          <w:iCs w:val="0"/>
+          <w:color w:val="auto"/>
+          <w:lang w:val="en-US"/>
+        </w:rPr>
+        <w:t>.</w:t>
+      </w:r>
+      <w:r>
+        <w:rPr>
+          <w:rFonts w:ascii="Cambria" w:hAnsi="Cambria"/>
+          <w:i w:val="0"/>
+          <w:iCs w:val="0"/>
+          <w:color w:val="auto"/>
+          <w:lang w:val="en-US"/>
+        </w:rPr>
+        <w:t xml:space="preserve"> Diode Rectifier Implementation Results</w:t>
+      </w:r>
+      <w:r>
+        <w:rPr>
+          <w:rFonts w:ascii="Cambria" w:hAnsi="Cambria"/>
+          <w:i w:val="0"/>
+          <w:iCs w:val="0"/>
+          <w:color w:val="auto"/>
+          <w:lang w:val="en-US"/>
+        </w:rPr>
+        <w:t>.</w:t>
       </w:r>
     </w:p>
     <w:p>
@@ -8968,6 +9918,20 @@
           <w:lang w:val="en-US"/>
         </w:rPr>
       </w:pPr>
+      <w:r>
+        <w:rPr>
+          <w:rFonts w:ascii="Cambria" w:eastAsia="Cambria" w:hAnsi="Cambria" w:cs="Cambria"/>
+          <w:lang w:val="en-US"/>
+        </w:rPr>
+        <w:t>This problem is expected to be solved upon the placement of the filter capacitor at the end. Should a single 470µF fail to decrease the ripple (and therefore increase the average voltage) to a desired and relativel</w:t>
+      </w:r>
+      <w:r>
+        <w:rPr>
+          <w:rFonts w:ascii="Cambria" w:eastAsia="Cambria" w:hAnsi="Cambria" w:cs="Cambria"/>
+          <w:lang w:val="en-US"/>
+        </w:rPr>
+        <w:t>y steady value, another will be connected in parallel with it.</w:t>
+      </w:r>
     </w:p>
     <w:p>
       <w:pPr>
@@ -8978,6 +9942,34 @@
           <w:lang w:val="en-US"/>
         </w:rPr>
       </w:pPr>
+      <w:r>
+        <w:rPr>
+          <w:rFonts w:ascii="Cambria" w:eastAsia="Cambria" w:hAnsi="Cambria" w:cs="Cambria"/>
+          <w:lang w:val="en-US"/>
+        </w:rPr>
+        <w:t xml:space="preserve">We will continue with the construction of the PWM generator circuit to drive the IGBT and the optocoupler topology. By using an isolated DC-DC converter to feed the 555 </w:t>
+      </w:r>
+      <w:r>
+        <w:rPr>
+          <w:rFonts w:ascii="Cambria" w:eastAsia="Cambria" w:hAnsi="Cambria" w:cs="Cambria"/>
+          <w:lang w:val="en-US"/>
+        </w:rPr>
+        <w:t>T</w:t>
+      </w:r>
+      <w:r>
+        <w:rPr>
+          <w:rFonts w:ascii="Cambria" w:eastAsia="Cambria" w:hAnsi="Cambria" w:cs="Cambria"/>
+          <w:lang w:val="en-US"/>
+        </w:rPr>
+        <w:t xml:space="preserve">imer and the optocoupler simultaneously, we will </w:t>
+      </w:r>
+      <w:r>
+        <w:rPr>
+          <w:rFonts w:ascii="Cambria" w:eastAsia="Cambria" w:hAnsi="Cambria" w:cs="Cambria"/>
+          <w:lang w:val="en-US"/>
+        </w:rPr>
+        <w:t>limit the required external DC power sources in the motor drive to a single supply.</w:t>
+      </w:r>
     </w:p>
     <w:p>
       <w:pPr>
@@ -8993,15 +9985,54 @@
           <w:rFonts w:ascii="Cambria" w:eastAsia="Cambria" w:hAnsi="Cambria" w:cs="Cambria"/>
           <w:lang w:val="en-US"/>
         </w:rPr>
-        <w:t>This problem is expected to be solved upon the placement of the filter capacitor at the end. Should a single 470µF fail to decrease the ripple (and therefore increase the average voltage) to a desired and relativel</w:t>
+        <w:t>Finally</w:t>
       </w:r>
       <w:r>
         <w:rPr>
           <w:rFonts w:ascii="Cambria" w:eastAsia="Cambria" w:hAnsi="Cambria" w:cs="Cambria"/>
           <w:lang w:val="en-US"/>
         </w:rPr>
-        <w:t>y steady value, another will be connected in parallel with it.</w:t>
-      </w:r>
+        <w:t>,</w:t>
+      </w:r>
+      <w:r>
+        <w:rPr>
+          <w:rFonts w:ascii="Cambria" w:eastAsia="Cambria" w:hAnsi="Cambria" w:cs="Cambria"/>
+          <w:lang w:val="en-US"/>
+        </w:rPr>
+        <w:t xml:space="preserve"> we hope to complete the initial prototype of the circuit with the addition of an LC filter-deprived buck converter. A high side or low side d</w:t>
+      </w:r>
+      <w:r>
+        <w:rPr>
+          <w:rFonts w:ascii="Cambria" w:eastAsia="Cambria" w:hAnsi="Cambria" w:cs="Cambria"/>
+          <w:lang w:val="en-US"/>
+        </w:rPr>
+        <w:t xml:space="preserve">rive method will be used in the IGBT activation. Depending on the verdict, the </w:t>
+      </w:r>
+      <w:r>
+        <w:rPr>
+          <w:rFonts w:ascii="Cambria" w:eastAsia="Cambria" w:hAnsi="Cambria" w:cs="Cambria"/>
+          <w:lang w:val="en-US"/>
+        </w:rPr>
+        <w:t>gate driver topology might change structurally.</w:t>
+      </w:r>
+    </w:p>
+    <w:p>
+      <w:pPr>
+        <w:pStyle w:val="Balk1"/>
+        <w:rPr>
+          <w:rFonts w:ascii="Cambria" w:eastAsia="Cambria" w:hAnsi="Cambria" w:cs="Cambria"/>
+          <w:lang w:val="en-US"/>
+        </w:rPr>
+      </w:pPr>
+      <w:bookmarkStart w:id="13" w:name="_Toc91963169"/>
+      <w:r>
+        <w:rPr>
+          <w:rFonts w:ascii="Cambria" w:eastAsia="Cambria" w:hAnsi="Cambria" w:cs="Cambria"/>
+          <w:lang w:val="en-US"/>
+        </w:rPr>
+        <w:t>References</w:t>
+      </w:r>
+      <w:bookmarkEnd w:id="13"/>
     </w:p>
     <w:p>
       <w:pPr>
@@ -9012,113 +10043,13 @@
           <w:lang w:val="en-US"/>
         </w:rPr>
       </w:pPr>
-      <w:r>
+    </w:p>
+    <w:p>
+      <w:pPr>
+        <w:jc w:val="both"/>
         <w:rPr>
           <w:rFonts w:ascii="Cambria" w:eastAsia="Cambria" w:hAnsi="Cambria" w:cs="Cambria"/>
           <w:lang w:val="en-US"/>
-        </w:rPr>
-        <w:t xml:space="preserve">We will continue with the construction of the PWM generator circuit to drive the IGBT and the optocoupler topology. By using an isolated DC-DC converter to feed the 555 </w:t>
-      </w:r>
-      <w:r>
-        <w:rPr>
-          <w:rFonts w:ascii="Cambria" w:eastAsia="Cambria" w:hAnsi="Cambria" w:cs="Cambria"/>
-          <w:lang w:val="en-US"/>
-        </w:rPr>
-        <w:t>T</w:t>
-      </w:r>
-      <w:r>
-        <w:rPr>
-          <w:rFonts w:ascii="Cambria" w:eastAsia="Cambria" w:hAnsi="Cambria" w:cs="Cambria"/>
-          <w:lang w:val="en-US"/>
-        </w:rPr>
-        <w:t xml:space="preserve">imer and the optocoupler simultaneously, we will </w:t>
-      </w:r>
-      <w:r>
-        <w:rPr>
-          <w:rFonts w:ascii="Cambria" w:eastAsia="Cambria" w:hAnsi="Cambria" w:cs="Cambria"/>
-          <w:lang w:val="en-US"/>
-        </w:rPr>
-        <w:t>limit the required external DC power sources in the motor drive to a single supply.</w:t>
-      </w:r>
-    </w:p>
-    <w:p>
-      <w:pPr>
-        <w:ind w:firstLine="708"/>
-        <w:jc w:val="both"/>
-        <w:rPr>
-          <w:rFonts w:ascii="Cambria" w:eastAsia="Cambria" w:hAnsi="Cambria" w:cs="Cambria"/>
-          <w:lang w:val="en-US"/>
-        </w:rPr>
-      </w:pPr>
-      <w:r>
-        <w:rPr>
-          <w:rFonts w:ascii="Cambria" w:eastAsia="Cambria" w:hAnsi="Cambria" w:cs="Cambria"/>
-          <w:lang w:val="en-US"/>
-        </w:rPr>
-        <w:t>Finally</w:t>
-      </w:r>
-      <w:r>
-        <w:rPr>
-          <w:rFonts w:ascii="Cambria" w:eastAsia="Cambria" w:hAnsi="Cambria" w:cs="Cambria"/>
-          <w:lang w:val="en-US"/>
-        </w:rPr>
-        <w:t>,</w:t>
-      </w:r>
-      <w:r>
-        <w:rPr>
-          <w:rFonts w:ascii="Cambria" w:eastAsia="Cambria" w:hAnsi="Cambria" w:cs="Cambria"/>
-          <w:lang w:val="en-US"/>
-        </w:rPr>
-        <w:t xml:space="preserve"> we hope to complete the initial prototype of the circuit with the addition of an LC filter-deprived buck converter. A high side or low side d</w:t>
-      </w:r>
-      <w:r>
-        <w:rPr>
-          <w:rFonts w:ascii="Cambria" w:eastAsia="Cambria" w:hAnsi="Cambria" w:cs="Cambria"/>
-          <w:lang w:val="en-US"/>
-        </w:rPr>
-        <w:t xml:space="preserve">rive method will be used in the IGBT activation. Depending on the verdict, the </w:t>
-      </w:r>
-      <w:r>
-        <w:rPr>
-          <w:rFonts w:ascii="Cambria" w:eastAsia="Cambria" w:hAnsi="Cambria" w:cs="Cambria"/>
-          <w:lang w:val="en-US"/>
-        </w:rPr>
-        <w:t>gate driver topology might change structurally.</w:t>
-      </w:r>
-    </w:p>
-    <w:p>
-      <w:pPr>
-        <w:pStyle w:val="Balk1"/>
-        <w:rPr>
-          <w:rFonts w:ascii="Cambria" w:eastAsia="Cambria" w:hAnsi="Cambria" w:cs="Cambria"/>
-          <w:lang w:val="en-US"/>
-        </w:rPr>
-      </w:pPr>
-      <w:bookmarkStart w:id="13" w:name="_Toc91963169"/>
-      <w:r>
-        <w:rPr>
-          <w:rFonts w:ascii="Cambria" w:eastAsia="Cambria" w:hAnsi="Cambria" w:cs="Cambria"/>
-          <w:lang w:val="en-US"/>
-        </w:rPr>
-        <w:t>References</w:t>
-      </w:r>
-      <w:bookmarkEnd w:id="13"/>
-    </w:p>
-    <w:p>
-      <w:pPr>
-        <w:ind w:firstLine="708"/>
-        <w:jc w:val="both"/>
-        <w:rPr>
-          <w:rFonts w:ascii="Cambria" w:eastAsia="Cambria" w:hAnsi="Cambria" w:cs="Cambria"/>
-          <w:lang w:val="en-US"/>
-        </w:rPr>
-      </w:pPr>
-    </w:p>
-    <w:p>
-      <w:pPr>
-        <w:jc w:val="both"/>
-        <w:rPr>
-          <w:rFonts w:ascii="Cambria" w:eastAsia="Cambria" w:hAnsi="Cambria" w:cs="Cambria"/>
         </w:rPr>
       </w:pPr>
       <w:r>
@@ -9153,11 +10084,15 @@
         <w:r>
           <w:rPr>
             <w:rStyle w:val="Kpr"/>
+            <w:lang w:val="en-US"/>
           </w:rPr>
           <w:t>https://www.engineersgarage.com/555-timer-ic-introduction-basics-working-with-different-operating-modes/</w:t>
         </w:r>
       </w:hyperlink>
       <w:r>
+        <w:rPr>
+          <w:lang w:val="en-US"/>
+        </w:rPr>
         <w:t xml:space="preserve"> </w:t>
       </w:r>
     </w:p>
@@ -10217,18 +11152,18 @@
 </file>
 
 <file path=customXml/item1.xml><?xml version="1.0" encoding="utf-8"?>
-<p:properties xmlns:p="http://schemas.microsoft.com/office/2006/metadata/properties" xmlns:xsi="http://www.w3.org/2001/XMLSchema-instance" xmlns:pc="http://schemas.microsoft.com/office/infopath/2007/PartnerControls">
-  <documentManagement/>
-</p:properties>
-</file>
-
-<file path=customXml/item2.xml><?xml version="1.0" encoding="utf-8"?>
 <?mso-contentType ?>
 <FormTemplates xmlns="http://schemas.microsoft.com/sharepoint/v3/contenttype/forms">
   <Display>DocumentLibraryForm</Display>
   <Edit>DocumentLibraryForm</Edit>
   <New>DocumentLibraryForm</New>
 </FormTemplates>
+</file>
+
+<file path=customXml/item2.xml><?xml version="1.0" encoding="utf-8"?>
+<p:properties xmlns:p="http://schemas.microsoft.com/office/2006/metadata/properties" xmlns:xsi="http://www.w3.org/2001/XMLSchema-instance" xmlns:pc="http://schemas.microsoft.com/office/infopath/2007/PartnerControls">
+  <documentManagement/>
+</p:properties>
 </file>
 
 <file path=customXml/item3.xml><?xml version="1.0" encoding="utf-8"?>
@@ -10378,18 +11313,18 @@
 </file>
 
 <file path=customXml/itemProps1.xml><?xml version="1.0" encoding="utf-8"?>
-<ds:datastoreItem xmlns:ds="http://schemas.openxmlformats.org/officeDocument/2006/customXml" ds:itemID="{F21E3426-816A-465B-9B32-894174F4DAFE}">
+<ds:datastoreItem xmlns:ds="http://schemas.openxmlformats.org/officeDocument/2006/customXml" ds:itemID="{1D95DAE1-D7C4-4612-955F-6E1A85B4B2AF}">
   <ds:schemaRefs>
-    <ds:schemaRef ds:uri="http://schemas.microsoft.com/office/2006/metadata/properties"/>
-    <ds:schemaRef ds:uri="http://schemas.microsoft.com/office/infopath/2007/PartnerControls"/>
+    <ds:schemaRef ds:uri="http://schemas.microsoft.com/sharepoint/v3/contenttype/forms"/>
   </ds:schemaRefs>
 </ds:datastoreItem>
 </file>
 
 <file path=customXml/itemProps2.xml><?xml version="1.0" encoding="utf-8"?>
-<ds:datastoreItem xmlns:ds="http://schemas.openxmlformats.org/officeDocument/2006/customXml" ds:itemID="{1D95DAE1-D7C4-4612-955F-6E1A85B4B2AF}">
+<ds:datastoreItem xmlns:ds="http://schemas.openxmlformats.org/officeDocument/2006/customXml" ds:itemID="{F21E3426-816A-465B-9B32-894174F4DAFE}">
   <ds:schemaRefs>
-    <ds:schemaRef ds:uri="http://schemas.microsoft.com/sharepoint/v3/contenttype/forms"/>
+    <ds:schemaRef ds:uri="http://schemas.microsoft.com/office/2006/metadata/properties"/>
+    <ds:schemaRef ds:uri="http://schemas.microsoft.com/office/infopath/2007/PartnerControls"/>
   </ds:schemaRefs>
 </ds:datastoreItem>
 </file>

</xml_diff>